<commit_message>
Modified and uploaded group journal
</commit_message>
<xml_diff>
--- a/DOCS/Group Journal.docx
+++ b/DOCS/Group Journal.docx
@@ -195,81 +195,36 @@
       <w:pPr>
         <w:rPr>
           <w:rFonts w:asciiTheme="majorHAnsi" w:hAnsiTheme="majorHAnsi"/>
-          <w:b/>
-          <w:sz w:val="22"/>
-          <w:szCs w:val="22"/>
-        </w:rPr>
-      </w:pPr>
-      <w:r>
-        <w:rPr>
-          <w:rFonts w:asciiTheme="majorHAnsi" w:hAnsiTheme="majorHAnsi"/>
-          <w:b/>
-          <w:sz w:val="22"/>
-          <w:szCs w:val="22"/>
-        </w:rPr>
-        <w:t xml:space="preserve">Doug’s GitHub link:  </w:t>
+          <w:sz w:val="22"/>
+          <w:szCs w:val="22"/>
+        </w:rPr>
+      </w:pPr>
+      <w:r>
+        <w:rPr>
+          <w:rFonts w:asciiTheme="majorHAnsi" w:hAnsiTheme="majorHAnsi"/>
+          <w:b/>
+          <w:sz w:val="22"/>
+          <w:szCs w:val="22"/>
+        </w:rPr>
+        <w:t>GitHub link:</w:t>
+      </w:r>
+      <w:r>
+        <w:rPr>
+          <w:rFonts w:asciiTheme="majorHAnsi" w:hAnsiTheme="majorHAnsi"/>
+          <w:sz w:val="22"/>
+          <w:szCs w:val="22"/>
+        </w:rPr>
+        <w:t xml:space="preserve"> </w:t>
+      </w:r>
+      <w:r>
+        <w:rPr>
+          <w:rFonts w:asciiTheme="majorHAnsi" w:hAnsiTheme="majorHAnsi"/>
+          <w:sz w:val="22"/>
+          <w:szCs w:val="22"/>
+        </w:rPr>
+        <w:t xml:space="preserve"> </w:t>
       </w:r>
       <w:hyperlink r:id="rId6" w:history="1">
-        <w:r>
-          <w:rPr>
-            <w:rStyle w:val="Hyperlink"/>
-            <w:rFonts w:asciiTheme="majorHAnsi" w:hAnsiTheme="majorHAnsi"/>
-            <w:b/>
-            <w:sz w:val="22"/>
-            <w:szCs w:val="22"/>
-          </w:rPr>
-          <w:t>https://github.com/as0371zk/Doug_and_Bhavani/tree/master/docs</w:t>
-        </w:r>
-      </w:hyperlink>
-    </w:p>
-    <w:p>
-      <w:pPr>
-        <w:rPr>
-          <w:rFonts w:asciiTheme="majorHAnsi" w:hAnsiTheme="majorHAnsi"/>
-          <w:sz w:val="22"/>
-          <w:szCs w:val="22"/>
-        </w:rPr>
-      </w:pPr>
-    </w:p>
-    <w:p>
-      <w:pPr>
-        <w:rPr>
-          <w:rFonts w:asciiTheme="majorHAnsi" w:hAnsiTheme="majorHAnsi"/>
-          <w:b/>
-          <w:sz w:val="22"/>
-          <w:szCs w:val="22"/>
-        </w:rPr>
-      </w:pPr>
-      <w:proofErr w:type="spellStart"/>
-      <w:r>
-        <w:rPr>
-          <w:rFonts w:asciiTheme="majorHAnsi" w:hAnsiTheme="majorHAnsi"/>
-          <w:b/>
-          <w:sz w:val="22"/>
-          <w:szCs w:val="22"/>
-        </w:rPr>
-        <w:t>Bhavani’s</w:t>
-      </w:r>
-      <w:proofErr w:type="spellEnd"/>
-      <w:r>
-        <w:rPr>
-          <w:rFonts w:asciiTheme="majorHAnsi" w:hAnsiTheme="majorHAnsi"/>
-          <w:b/>
-          <w:sz w:val="22"/>
-          <w:szCs w:val="22"/>
-        </w:rPr>
-        <w:t xml:space="preserve"> GitHub link:</w:t>
-      </w:r>
-    </w:p>
-    <w:p>
-      <w:pPr>
-        <w:rPr>
-          <w:rFonts w:asciiTheme="majorHAnsi" w:hAnsiTheme="majorHAnsi"/>
-          <w:sz w:val="22"/>
-          <w:szCs w:val="22"/>
-        </w:rPr>
-      </w:pPr>
-      <w:hyperlink r:id="rId7" w:history="1">
         <w:r>
           <w:rPr>
             <w:rStyle w:val="Hyperlink"/>
@@ -277,7 +232,7 @@
             <w:sz w:val="22"/>
             <w:szCs w:val="22"/>
           </w:rPr>
-          <w:t>https://github.com/bputrevu/ICS499_Project_Library/blob/master/Group%20Journal.docx</w:t>
+          <w:t>https://github.com/bputrevu/ICS499_Project_Library/tree/master/DOCS</w:t>
         </w:r>
       </w:hyperlink>
     </w:p>
@@ -289,276 +244,6 @@
           <w:szCs w:val="22"/>
         </w:rPr>
       </w:pPr>
-    </w:p>
-    <w:p>
-      <w:pPr>
-        <w:rPr>
-          <w:rFonts w:asciiTheme="majorHAnsi" w:hAnsiTheme="majorHAnsi"/>
-          <w:sz w:val="22"/>
-          <w:szCs w:val="22"/>
-        </w:rPr>
-      </w:pPr>
-    </w:p>
-    <w:p>
-      <w:pPr>
-        <w:rPr>
-          <w:rFonts w:asciiTheme="majorHAnsi" w:hAnsiTheme="majorHAnsi"/>
-          <w:b/>
-          <w:sz w:val="22"/>
-          <w:szCs w:val="22"/>
-        </w:rPr>
-      </w:pPr>
-      <w:r>
-        <w:rPr>
-          <w:rFonts w:asciiTheme="majorHAnsi" w:hAnsiTheme="majorHAnsi"/>
-          <w:b/>
-          <w:sz w:val="22"/>
-          <w:szCs w:val="22"/>
-        </w:rPr>
-        <w:t>Current Requirements:</w:t>
-      </w:r>
-    </w:p>
-    <w:p>
-      <w:pPr>
-        <w:pStyle w:val="ListParagraph"/>
-        <w:numPr>
-          <w:ilvl w:val="0"/>
-          <w:numId w:val="2"/>
-        </w:numPr>
-        <w:spacing w:after="0" w:line="240" w:lineRule="auto"/>
-        <w:rPr>
-          <w:rFonts w:asciiTheme="majorHAnsi" w:hAnsiTheme="majorHAnsi"/>
-        </w:rPr>
-      </w:pPr>
-      <w:r>
-        <w:rPr>
-          <w:rFonts w:asciiTheme="majorHAnsi" w:hAnsiTheme="majorHAnsi"/>
-        </w:rPr>
-        <w:t>We are planning to build a Library Book Management System.</w:t>
-      </w:r>
-    </w:p>
-    <w:p>
-      <w:pPr>
-        <w:pStyle w:val="ListParagraph"/>
-        <w:numPr>
-          <w:ilvl w:val="0"/>
-          <w:numId w:val="2"/>
-        </w:numPr>
-        <w:spacing w:after="0" w:line="240" w:lineRule="auto"/>
-        <w:rPr>
-          <w:rFonts w:asciiTheme="majorHAnsi" w:hAnsiTheme="majorHAnsi"/>
-        </w:rPr>
-      </w:pPr>
-      <w:r>
-        <w:rPr>
-          <w:rFonts w:asciiTheme="majorHAnsi" w:hAnsiTheme="majorHAnsi"/>
-        </w:rPr>
-        <w:t>We will be building a 3-tier system, but haven’t determined the platform (</w:t>
-      </w:r>
-      <w:proofErr w:type="spellStart"/>
-      <w:r>
-        <w:rPr>
-          <w:rFonts w:asciiTheme="majorHAnsi" w:hAnsiTheme="majorHAnsi"/>
-        </w:rPr>
-        <w:t>Bhavani’s</w:t>
-      </w:r>
-      <w:proofErr w:type="spellEnd"/>
-      <w:r>
-        <w:rPr>
-          <w:rFonts w:asciiTheme="majorHAnsi" w:hAnsiTheme="majorHAnsi"/>
-        </w:rPr>
-        <w:t xml:space="preserve"> laptop, Amazon AWS or C.S. server) or framework yet (HTML/PHP/MySQL or Java?).</w:t>
-      </w:r>
-    </w:p>
-    <w:p>
-      <w:pPr>
-        <w:pStyle w:val="ListParagraph"/>
-        <w:numPr>
-          <w:ilvl w:val="0"/>
-          <w:numId w:val="1"/>
-        </w:numPr>
-        <w:spacing w:after="0" w:line="240" w:lineRule="auto"/>
-        <w:rPr>
-          <w:rFonts w:asciiTheme="majorHAnsi" w:hAnsiTheme="majorHAnsi"/>
-        </w:rPr>
-      </w:pPr>
-      <w:r>
-        <w:rPr>
-          <w:rFonts w:asciiTheme="majorHAnsi" w:hAnsiTheme="majorHAnsi"/>
-        </w:rPr>
-        <w:t>The following requirements have been identified:</w:t>
-      </w:r>
-    </w:p>
-    <w:p>
-      <w:pPr>
-        <w:pStyle w:val="ListParagraph"/>
-        <w:numPr>
-          <w:ilvl w:val="1"/>
-          <w:numId w:val="1"/>
-        </w:numPr>
-        <w:spacing w:after="0" w:line="240" w:lineRule="auto"/>
-        <w:rPr>
-          <w:rFonts w:asciiTheme="majorHAnsi" w:hAnsiTheme="majorHAnsi"/>
-        </w:rPr>
-      </w:pPr>
-      <w:r>
-        <w:rPr>
-          <w:rFonts w:asciiTheme="majorHAnsi" w:hAnsiTheme="majorHAnsi"/>
-        </w:rPr>
-        <w:t>User can login to system via Internet browser.</w:t>
-      </w:r>
-    </w:p>
-    <w:p>
-      <w:pPr>
-        <w:pStyle w:val="ListParagraph"/>
-        <w:numPr>
-          <w:ilvl w:val="1"/>
-          <w:numId w:val="1"/>
-        </w:numPr>
-        <w:spacing w:after="0" w:line="240" w:lineRule="auto"/>
-        <w:rPr>
-          <w:rFonts w:asciiTheme="majorHAnsi" w:hAnsiTheme="majorHAnsi"/>
-        </w:rPr>
-      </w:pPr>
-      <w:r>
-        <w:rPr>
-          <w:rFonts w:asciiTheme="majorHAnsi" w:hAnsiTheme="majorHAnsi"/>
-        </w:rPr>
-        <w:t>User can search for a book</w:t>
-      </w:r>
-    </w:p>
-    <w:p>
-      <w:pPr>
-        <w:pStyle w:val="ListParagraph"/>
-        <w:numPr>
-          <w:ilvl w:val="1"/>
-          <w:numId w:val="1"/>
-        </w:numPr>
-        <w:spacing w:after="0" w:line="240" w:lineRule="auto"/>
-        <w:rPr>
-          <w:rFonts w:asciiTheme="majorHAnsi" w:hAnsiTheme="majorHAnsi"/>
-        </w:rPr>
-      </w:pPr>
-      <w:r>
-        <w:rPr>
-          <w:rFonts w:asciiTheme="majorHAnsi" w:hAnsiTheme="majorHAnsi"/>
-        </w:rPr>
-        <w:t>User can check-out a book (any location).</w:t>
-      </w:r>
-    </w:p>
-    <w:p>
-      <w:pPr>
-        <w:pStyle w:val="ListParagraph"/>
-        <w:numPr>
-          <w:ilvl w:val="1"/>
-          <w:numId w:val="1"/>
-        </w:numPr>
-        <w:spacing w:after="0" w:line="240" w:lineRule="auto"/>
-        <w:rPr>
-          <w:rFonts w:asciiTheme="majorHAnsi" w:hAnsiTheme="majorHAnsi"/>
-        </w:rPr>
-      </w:pPr>
-      <w:r>
-        <w:rPr>
-          <w:rFonts w:asciiTheme="majorHAnsi" w:hAnsiTheme="majorHAnsi"/>
-        </w:rPr>
-        <w:t>User can check-in a book (any location).</w:t>
-      </w:r>
-    </w:p>
-    <w:p>
-      <w:pPr>
-        <w:pStyle w:val="ListParagraph"/>
-        <w:numPr>
-          <w:ilvl w:val="1"/>
-          <w:numId w:val="1"/>
-        </w:numPr>
-        <w:spacing w:after="0" w:line="240" w:lineRule="auto"/>
-        <w:rPr>
-          <w:rFonts w:asciiTheme="majorHAnsi" w:hAnsiTheme="majorHAnsi"/>
-        </w:rPr>
-      </w:pPr>
-      <w:r>
-        <w:rPr>
-          <w:rFonts w:asciiTheme="majorHAnsi" w:hAnsiTheme="majorHAnsi"/>
-        </w:rPr>
-        <w:t>User can reserve a book (any location).</w:t>
-      </w:r>
-    </w:p>
-    <w:p>
-      <w:pPr>
-        <w:pStyle w:val="ListParagraph"/>
-        <w:numPr>
-          <w:ilvl w:val="1"/>
-          <w:numId w:val="1"/>
-        </w:numPr>
-        <w:spacing w:after="0" w:line="240" w:lineRule="auto"/>
-        <w:rPr>
-          <w:rFonts w:asciiTheme="majorHAnsi" w:hAnsiTheme="majorHAnsi"/>
-        </w:rPr>
-      </w:pPr>
-      <w:r>
-        <w:rPr>
-          <w:rFonts w:asciiTheme="majorHAnsi" w:hAnsiTheme="majorHAnsi"/>
-        </w:rPr>
-        <w:t>User can  check the status of a book</w:t>
-      </w:r>
-    </w:p>
-    <w:p>
-      <w:pPr>
-        <w:pStyle w:val="ListParagraph"/>
-        <w:numPr>
-          <w:ilvl w:val="1"/>
-          <w:numId w:val="1"/>
-        </w:numPr>
-        <w:spacing w:after="0" w:line="240" w:lineRule="auto"/>
-        <w:rPr>
-          <w:rFonts w:asciiTheme="majorHAnsi" w:hAnsiTheme="majorHAnsi"/>
-        </w:rPr>
-      </w:pPr>
-      <w:r>
-        <w:rPr>
-          <w:rFonts w:asciiTheme="majorHAnsi" w:hAnsiTheme="majorHAnsi"/>
-        </w:rPr>
-        <w:t>User can cancel book-reservation.</w:t>
-      </w:r>
-    </w:p>
-    <w:p>
-      <w:pPr>
-        <w:pStyle w:val="ListParagraph"/>
-        <w:numPr>
-          <w:ilvl w:val="1"/>
-          <w:numId w:val="1"/>
-        </w:numPr>
-        <w:spacing w:after="0" w:line="240" w:lineRule="auto"/>
-        <w:rPr>
-          <w:rFonts w:asciiTheme="majorHAnsi" w:hAnsiTheme="majorHAnsi"/>
-        </w:rPr>
-      </w:pPr>
-      <w:r>
-        <w:rPr>
-          <w:rFonts w:asciiTheme="majorHAnsi" w:hAnsiTheme="majorHAnsi"/>
-        </w:rPr>
-        <w:t>User can check for overdue charges.</w:t>
-      </w:r>
-    </w:p>
-    <w:p>
-      <w:pPr>
-        <w:pStyle w:val="ListParagraph"/>
-        <w:numPr>
-          <w:ilvl w:val="1"/>
-          <w:numId w:val="1"/>
-        </w:numPr>
-        <w:spacing w:after="0" w:line="240" w:lineRule="auto"/>
-        <w:rPr>
-          <w:rFonts w:asciiTheme="majorHAnsi" w:hAnsiTheme="majorHAnsi"/>
-        </w:rPr>
-      </w:pPr>
-      <w:r>
-        <w:rPr>
-          <w:rFonts w:asciiTheme="majorHAnsi" w:hAnsiTheme="majorHAnsi"/>
-        </w:rPr>
-        <w:t>User can manage their account.</w:t>
-      </w:r>
     </w:p>
     <w:p>
       <w:pPr>
@@ -1011,7 +696,6 @@
         <w:rPr>
           <w:rFonts w:asciiTheme="majorHAnsi" w:hAnsiTheme="majorHAnsi"/>
         </w:rPr>
-        <w:lastRenderedPageBreak/>
         <w:t>php</w:t>
       </w:r>
       <w:proofErr w:type="spellEnd"/>
@@ -1320,19 +1004,45 @@
       <w:pPr>
         <w:rPr>
           <w:rFonts w:asciiTheme="majorHAnsi" w:hAnsiTheme="majorHAnsi"/>
-          <w:b/>
-          <w:sz w:val="22"/>
-          <w:szCs w:val="22"/>
-        </w:rPr>
-      </w:pPr>
-      <w:r>
-        <w:rPr>
-          <w:rFonts w:asciiTheme="majorHAnsi" w:hAnsiTheme="majorHAnsi"/>
-          <w:b/>
-          <w:sz w:val="22"/>
-          <w:szCs w:val="22"/>
-        </w:rPr>
-        <w:t xml:space="preserve">Meeting date #3: </w:t>
+          <w:sz w:val="22"/>
+          <w:szCs w:val="22"/>
+        </w:rPr>
+      </w:pPr>
+    </w:p>
+    <w:p>
+      <w:pPr>
+        <w:rPr>
+          <w:rFonts w:asciiTheme="majorHAnsi" w:hAnsiTheme="majorHAnsi"/>
+          <w:sz w:val="22"/>
+          <w:szCs w:val="22"/>
+        </w:rPr>
+      </w:pPr>
+    </w:p>
+    <w:p>
+      <w:pPr>
+        <w:rPr>
+          <w:rFonts w:asciiTheme="majorHAnsi" w:hAnsiTheme="majorHAnsi"/>
+          <w:b/>
+          <w:sz w:val="22"/>
+          <w:szCs w:val="22"/>
+        </w:rPr>
+      </w:pPr>
+      <w:r>
+        <w:rPr>
+          <w:rFonts w:asciiTheme="majorHAnsi" w:hAnsiTheme="majorHAnsi"/>
+          <w:b/>
+        </w:rPr>
+        <w:lastRenderedPageBreak/>
+        <w:t>Meeting date #3</w:t>
+      </w:r>
+      <w:r>
+        <w:rPr>
+          <w:rFonts w:asciiTheme="majorHAnsi" w:hAnsiTheme="majorHAnsi"/>
+          <w:b/>
+          <w:sz w:val="22"/>
+          <w:szCs w:val="22"/>
+        </w:rPr>
+        <w:t xml:space="preserve">: </w:t>
       </w:r>
       <w:r>
         <w:rPr>
@@ -1366,214 +1076,137 @@
       <w:pPr>
         <w:rPr>
           <w:rFonts w:asciiTheme="majorHAnsi" w:hAnsiTheme="majorHAnsi"/>
-          <w:b/>
-          <w:sz w:val="22"/>
-          <w:szCs w:val="22"/>
-        </w:rPr>
-      </w:pPr>
-    </w:p>
-    <w:p>
-      <w:pPr>
-        <w:rPr>
-          <w:rFonts w:asciiTheme="majorHAnsi" w:hAnsiTheme="majorHAnsi"/>
-          <w:b/>
-          <w:sz w:val="22"/>
-          <w:szCs w:val="22"/>
-        </w:rPr>
-      </w:pPr>
-      <w:r>
-        <w:rPr>
-          <w:rFonts w:asciiTheme="majorHAnsi" w:hAnsiTheme="majorHAnsi"/>
-          <w:b/>
-          <w:sz w:val="22"/>
-          <w:szCs w:val="22"/>
-        </w:rPr>
-        <w:t xml:space="preserve">Notes: </w:t>
-      </w:r>
-    </w:p>
-    <w:p>
-      <w:pPr>
-        <w:rPr>
-          <w:rFonts w:asciiTheme="majorHAnsi" w:hAnsiTheme="majorHAnsi"/>
-          <w:sz w:val="22"/>
-          <w:szCs w:val="22"/>
-        </w:rPr>
-      </w:pPr>
-      <w:r>
-        <w:rPr>
-          <w:rFonts w:asciiTheme="majorHAnsi" w:hAnsiTheme="majorHAnsi"/>
-          <w:b/>
-          <w:sz w:val="22"/>
-          <w:szCs w:val="22"/>
-        </w:rPr>
-        <w:t>1/16/2016</w:t>
-      </w:r>
-      <w:r>
-        <w:rPr>
-          <w:rFonts w:asciiTheme="majorHAnsi" w:hAnsiTheme="majorHAnsi"/>
-          <w:sz w:val="22"/>
-          <w:szCs w:val="22"/>
-        </w:rPr>
-        <w:t xml:space="preserve"> – setup </w:t>
+          <w:sz w:val="22"/>
+          <w:szCs w:val="22"/>
+        </w:rPr>
+      </w:pPr>
+    </w:p>
+    <w:p>
+      <w:pPr>
+        <w:rPr>
+          <w:rFonts w:asciiTheme="majorHAnsi" w:hAnsiTheme="majorHAnsi"/>
+          <w:b/>
+        </w:rPr>
+      </w:pPr>
+      <w:r>
+        <w:rPr>
+          <w:rFonts w:asciiTheme="majorHAnsi" w:hAnsiTheme="majorHAnsi"/>
+          <w:b/>
+        </w:rPr>
+        <w:t>Meeting date #4</w:t>
+      </w:r>
+      <w:r>
+        <w:rPr>
+          <w:rFonts w:asciiTheme="majorHAnsi" w:hAnsiTheme="majorHAnsi"/>
+          <w:b/>
+        </w:rPr>
+        <w:t xml:space="preserve">: </w:t>
+      </w:r>
+      <w:r>
+        <w:rPr>
+          <w:rFonts w:asciiTheme="majorHAnsi" w:hAnsiTheme="majorHAnsi"/>
+        </w:rPr>
+        <w:t>1/30</w:t>
+      </w:r>
+      <w:r>
+        <w:rPr>
+          <w:rFonts w:asciiTheme="majorHAnsi" w:hAnsiTheme="majorHAnsi"/>
+        </w:rPr>
+        <w:t>/2018</w:t>
+      </w:r>
+      <w:r>
+        <w:rPr>
+          <w:rFonts w:asciiTheme="majorHAnsi" w:hAnsiTheme="majorHAnsi"/>
+          <w:b/>
+        </w:rPr>
+        <w:t xml:space="preserve"> </w:t>
+      </w:r>
+    </w:p>
+    <w:p>
+      <w:pPr>
+        <w:rPr>
+          <w:rFonts w:asciiTheme="majorHAnsi" w:hAnsiTheme="majorHAnsi"/>
+        </w:rPr>
+      </w:pPr>
+      <w:r>
+        <w:rPr>
+          <w:rFonts w:asciiTheme="majorHAnsi" w:hAnsiTheme="majorHAnsi"/>
+          <w:b/>
+        </w:rPr>
+        <w:t>Members:</w:t>
+      </w:r>
+      <w:r>
+        <w:rPr>
+          <w:rFonts w:asciiTheme="majorHAnsi" w:hAnsiTheme="majorHAnsi"/>
+        </w:rPr>
+        <w:t xml:space="preserve"> Doug &amp; </w:t>
       </w:r>
       <w:proofErr w:type="spellStart"/>
       <w:r>
         <w:rPr>
           <w:rFonts w:asciiTheme="majorHAnsi" w:hAnsiTheme="majorHAnsi"/>
-          <w:sz w:val="22"/>
-          <w:szCs w:val="22"/>
-        </w:rPr>
-        <w:t>Github</w:t>
+        </w:rPr>
+        <w:t>Bhavani</w:t>
       </w:r>
       <w:proofErr w:type="spellEnd"/>
       <w:r>
         <w:rPr>
           <w:rFonts w:asciiTheme="majorHAnsi" w:hAnsiTheme="majorHAnsi"/>
-          <w:sz w:val="22"/>
-          <w:szCs w:val="22"/>
-        </w:rPr>
-        <w:t xml:space="preserve">, repository and docs directory. Location: </w:t>
-      </w:r>
-      <w:hyperlink r:id="rId8" w:history="1">
-        <w:r>
-          <w:rPr>
-            <w:rStyle w:val="Hyperlink"/>
-            <w:rFonts w:asciiTheme="majorHAnsi" w:hAnsiTheme="majorHAnsi"/>
-            <w:sz w:val="22"/>
-            <w:szCs w:val="22"/>
-          </w:rPr>
-          <w:t>https://github.com/as0371zk/Doug_and_Bhavani</w:t>
-        </w:r>
-      </w:hyperlink>
-    </w:p>
-    <w:p>
-      <w:pPr>
-        <w:rPr>
-          <w:rFonts w:asciiTheme="majorHAnsi" w:hAnsiTheme="majorHAnsi"/>
-          <w:sz w:val="22"/>
-          <w:szCs w:val="22"/>
-        </w:rPr>
-      </w:pPr>
-      <w:r>
-        <w:rPr>
-          <w:rFonts w:asciiTheme="majorHAnsi" w:hAnsiTheme="majorHAnsi"/>
-          <w:b/>
-          <w:sz w:val="22"/>
-          <w:szCs w:val="22"/>
-        </w:rPr>
-        <w:t>1/18/2018</w:t>
-      </w:r>
-      <w:r>
-        <w:rPr>
-          <w:rFonts w:asciiTheme="majorHAnsi" w:hAnsiTheme="majorHAnsi"/>
-          <w:sz w:val="22"/>
-          <w:szCs w:val="22"/>
-        </w:rPr>
-        <w:t xml:space="preserve"> – Uploaded Excel doc with 4 DB-table examples</w:t>
-      </w:r>
-    </w:p>
-    <w:p>
-      <w:pPr>
-        <w:rPr>
-          <w:rFonts w:asciiTheme="majorHAnsi" w:hAnsiTheme="majorHAnsi"/>
-          <w:sz w:val="22"/>
-          <w:szCs w:val="22"/>
-        </w:rPr>
-      </w:pPr>
-      <w:r>
-        <w:rPr>
-          <w:rFonts w:asciiTheme="majorHAnsi" w:hAnsiTheme="majorHAnsi"/>
-          <w:sz w:val="22"/>
-          <w:szCs w:val="22"/>
-        </w:rPr>
-        <w:t>1/18/2018 – Uploaded start of User Guide (Word doc) including requirements and 1 use case (Checkout Book).</w:t>
-      </w:r>
-    </w:p>
-    <w:p>
-      <w:pPr>
-        <w:rPr>
-          <w:rFonts w:asciiTheme="majorHAnsi" w:hAnsiTheme="majorHAnsi"/>
-          <w:sz w:val="22"/>
-          <w:szCs w:val="22"/>
-        </w:rPr>
-      </w:pPr>
-      <w:r>
-        <w:rPr>
-          <w:rFonts w:asciiTheme="majorHAnsi" w:hAnsiTheme="majorHAnsi"/>
-          <w:b/>
-          <w:sz w:val="22"/>
-          <w:szCs w:val="22"/>
-        </w:rPr>
-        <w:t>1/22/2018</w:t>
-      </w:r>
-      <w:r>
-        <w:rPr>
-          <w:rFonts w:asciiTheme="majorHAnsi" w:hAnsiTheme="majorHAnsi"/>
-          <w:sz w:val="22"/>
-          <w:szCs w:val="22"/>
-        </w:rPr>
-        <w:t xml:space="preserve"> – Test pulling and pushing content. This is clunky, but seems to work ok. I added another use case as a test.</w:t>
-      </w:r>
-    </w:p>
-    <w:p>
-      <w:pPr>
-        <w:rPr>
-          <w:rFonts w:asciiTheme="majorHAnsi" w:hAnsiTheme="majorHAnsi"/>
-          <w:sz w:val="22"/>
-          <w:szCs w:val="22"/>
-        </w:rPr>
-      </w:pPr>
-      <w:r>
-        <w:rPr>
-          <w:rFonts w:asciiTheme="majorHAnsi" w:hAnsiTheme="majorHAnsi"/>
-          <w:b/>
-          <w:sz w:val="22"/>
-          <w:szCs w:val="22"/>
-        </w:rPr>
-        <w:t>1/23/2018</w:t>
-      </w:r>
-      <w:r>
-        <w:rPr>
-          <w:rFonts w:asciiTheme="majorHAnsi" w:hAnsiTheme="majorHAnsi"/>
-          <w:sz w:val="22"/>
-          <w:szCs w:val="22"/>
-        </w:rPr>
-        <w:t xml:space="preserve"> – Upload journal, resave tables and user guide as PDF’s.</w:t>
-      </w:r>
-    </w:p>
-    <w:p>
-      <w:pPr>
-        <w:rPr>
-          <w:rFonts w:asciiTheme="majorHAnsi" w:hAnsiTheme="majorHAnsi"/>
-          <w:sz w:val="22"/>
-          <w:szCs w:val="22"/>
-        </w:rPr>
-      </w:pPr>
-    </w:p>
-    <w:p>
-      <w:pPr>
-        <w:rPr>
-          <w:rFonts w:asciiTheme="majorHAnsi" w:hAnsiTheme="majorHAnsi"/>
-          <w:sz w:val="22"/>
-          <w:szCs w:val="22"/>
-        </w:rPr>
-      </w:pPr>
-      <w:r>
-        <w:rPr>
-          <w:rFonts w:asciiTheme="majorHAnsi" w:hAnsiTheme="majorHAnsi"/>
-          <w:b/>
-          <w:sz w:val="22"/>
-          <w:szCs w:val="22"/>
-        </w:rPr>
-        <w:t>Issues</w:t>
-      </w:r>
-      <w:r>
-        <w:rPr>
-          <w:rFonts w:asciiTheme="majorHAnsi" w:hAnsiTheme="majorHAnsi"/>
-          <w:sz w:val="22"/>
-          <w:szCs w:val="22"/>
+        </w:rPr>
+        <w:t xml:space="preserve"> </w:t>
+      </w:r>
+    </w:p>
+    <w:p>
+      <w:pPr>
+        <w:rPr>
+          <w:rFonts w:asciiTheme="majorHAnsi" w:hAnsiTheme="majorHAnsi"/>
+        </w:rPr>
+      </w:pPr>
+      <w:r>
+        <w:rPr>
+          <w:rFonts w:asciiTheme="majorHAnsi" w:hAnsiTheme="majorHAnsi"/>
+          <w:b/>
+        </w:rPr>
+        <w:t>Major discussions</w:t>
+      </w:r>
+      <w:r>
+        <w:rPr>
+          <w:rFonts w:asciiTheme="majorHAnsi" w:hAnsiTheme="majorHAnsi"/>
+        </w:rPr>
+        <w:t>: How to divide work requirements for next week’s class.</w:t>
+      </w:r>
+    </w:p>
+    <w:p>
+      <w:pPr>
+        <w:rPr>
+          <w:rFonts w:asciiTheme="majorHAnsi" w:hAnsiTheme="majorHAnsi"/>
+        </w:rPr>
+      </w:pPr>
+      <w:r>
+        <w:rPr>
+          <w:rFonts w:asciiTheme="majorHAnsi" w:hAnsiTheme="majorHAnsi"/>
+          <w:b/>
+        </w:rPr>
+        <w:t>Major decisions</w:t>
+      </w:r>
+      <w:r>
+        <w:rPr>
+          <w:rFonts w:asciiTheme="majorHAnsi" w:hAnsiTheme="majorHAnsi"/>
         </w:rPr>
         <w:t>:</w:t>
+      </w:r>
+    </w:p>
+    <w:p>
+      <w:pPr>
+        <w:rPr>
+          <w:rFonts w:asciiTheme="majorHAnsi" w:hAnsiTheme="majorHAnsi"/>
+        </w:rPr>
+      </w:pPr>
+      <w:r>
+        <w:rPr>
+          <w:rFonts w:asciiTheme="majorHAnsi" w:hAnsiTheme="majorHAnsi"/>
+        </w:rPr>
+        <w:t>Doug will:</w:t>
       </w:r>
     </w:p>
     <w:p>
@@ -1583,45 +1216,36 @@
           <w:ilvl w:val="0"/>
           <w:numId w:val="1"/>
         </w:numPr>
-        <w:spacing w:after="0" w:line="240" w:lineRule="auto"/>
-        <w:rPr>
-          <w:rFonts w:asciiTheme="majorHAnsi" w:hAnsiTheme="majorHAnsi"/>
-        </w:rPr>
-      </w:pPr>
-      <w:r>
-        <w:rPr>
-          <w:rFonts w:asciiTheme="majorHAnsi" w:hAnsiTheme="majorHAnsi"/>
-        </w:rPr>
-        <w:t xml:space="preserve">We are not able to collaborate on GitHub. I setup a GitHub repository, added tables and a user guide with a couple of use cases to the repositories document folder, but </w:t>
+        <w:rPr>
+          <w:rFonts w:asciiTheme="majorHAnsi" w:hAnsiTheme="majorHAnsi"/>
+        </w:rPr>
+      </w:pPr>
+      <w:r>
+        <w:rPr>
+          <w:rFonts w:asciiTheme="majorHAnsi" w:hAnsiTheme="majorHAnsi"/>
+        </w:rPr>
+        <w:t>Create</w:t>
+      </w:r>
+      <w:r>
+        <w:rPr>
+          <w:rFonts w:asciiTheme="majorHAnsi" w:hAnsiTheme="majorHAnsi"/>
+        </w:rPr>
+        <w:t xml:space="preserve"> DOCS folder</w:t>
+      </w:r>
+      <w:r>
+        <w:rPr>
+          <w:rFonts w:asciiTheme="majorHAnsi" w:hAnsiTheme="majorHAnsi"/>
+        </w:rPr>
+        <w:t xml:space="preserve"> on </w:t>
       </w:r>
       <w:proofErr w:type="spellStart"/>
       <w:r>
         <w:rPr>
           <w:rFonts w:asciiTheme="majorHAnsi" w:hAnsiTheme="majorHAnsi"/>
         </w:rPr>
-        <w:t>Bhavani</w:t>
+        <w:t>github</w:t>
       </w:r>
       <w:proofErr w:type="spellEnd"/>
-      <w:r>
-        <w:rPr>
-          <w:rFonts w:asciiTheme="majorHAnsi" w:hAnsiTheme="majorHAnsi"/>
-        </w:rPr>
-        <w:t xml:space="preserve"> was not able to access it. </w:t>
-      </w:r>
-      <w:proofErr w:type="spellStart"/>
-      <w:r>
-        <w:rPr>
-          <w:rFonts w:asciiTheme="majorHAnsi" w:hAnsiTheme="majorHAnsi"/>
-        </w:rPr>
-        <w:t>Bhavani</w:t>
-      </w:r>
-      <w:proofErr w:type="spellEnd"/>
-      <w:r>
-        <w:rPr>
-          <w:rFonts w:asciiTheme="majorHAnsi" w:hAnsiTheme="majorHAnsi"/>
-        </w:rPr>
-        <w:t xml:space="preserve"> setup a separate GitHub repository. As a result, we have both setup GitHub repositories.</w:t>
-      </w:r>
     </w:p>
     <w:p>
       <w:pPr>
@@ -1630,143 +1254,48 @@
           <w:ilvl w:val="0"/>
           <w:numId w:val="1"/>
         </w:numPr>
-        <w:spacing w:after="0" w:line="240" w:lineRule="auto"/>
-        <w:rPr>
-          <w:rFonts w:asciiTheme="majorHAnsi" w:hAnsiTheme="majorHAnsi"/>
-        </w:rPr>
-      </w:pPr>
-      <w:r>
-        <w:rPr>
-          <w:rFonts w:asciiTheme="majorHAnsi" w:hAnsiTheme="majorHAnsi"/>
-        </w:rPr>
-        <w:t>We still don’t have a website platform to develop on.</w:t>
-      </w:r>
-    </w:p>
-    <w:p>
-      <w:pPr>
-        <w:rPr>
-          <w:rFonts w:asciiTheme="majorHAnsi" w:hAnsiTheme="majorHAnsi"/>
-          <w:sz w:val="22"/>
-          <w:szCs w:val="22"/>
-        </w:rPr>
-      </w:pPr>
-    </w:p>
-    <w:p>
-      <w:pPr>
-        <w:rPr>
-          <w:rFonts w:asciiTheme="majorHAnsi" w:hAnsiTheme="majorHAnsi"/>
-          <w:sz w:val="22"/>
-          <w:szCs w:val="22"/>
-        </w:rPr>
-      </w:pPr>
-      <w:proofErr w:type="gramStart"/>
-      <w:r>
-        <w:rPr>
-          <w:rFonts w:asciiTheme="majorHAnsi" w:hAnsiTheme="majorHAnsi"/>
-          <w:b/>
-          <w:sz w:val="22"/>
-          <w:szCs w:val="22"/>
-        </w:rPr>
-        <w:t xml:space="preserve">1/27-28/2018 – </w:t>
-      </w:r>
+        <w:rPr>
+          <w:rFonts w:asciiTheme="majorHAnsi" w:hAnsiTheme="majorHAnsi"/>
+        </w:rPr>
+      </w:pPr>
+      <w:r>
+        <w:rPr>
+          <w:rFonts w:asciiTheme="majorHAnsi" w:hAnsiTheme="majorHAnsi"/>
+        </w:rPr>
+        <w:t xml:space="preserve">Build platform to work on: </w:t>
+      </w:r>
+      <w:r>
+        <w:rPr>
+          <w:rFonts w:asciiTheme="majorHAnsi" w:hAnsiTheme="majorHAnsi"/>
+        </w:rPr>
+        <w:t>Java-Swing for the web tier, Java for the applica</w:t>
+      </w:r>
+      <w:r>
+        <w:rPr>
+          <w:rFonts w:asciiTheme="majorHAnsi" w:hAnsiTheme="majorHAnsi"/>
+        </w:rPr>
+        <w:t>tion and MySQL for the database, Linux for the OS.</w:t>
+      </w:r>
+    </w:p>
+    <w:p>
+      <w:pPr>
+        <w:rPr>
+          <w:rFonts w:asciiTheme="majorHAnsi" w:hAnsiTheme="majorHAnsi"/>
+        </w:rPr>
+      </w:pPr>
       <w:proofErr w:type="spellStart"/>
       <w:r>
         <w:rPr>
           <w:rFonts w:asciiTheme="majorHAnsi" w:hAnsiTheme="majorHAnsi"/>
-          <w:b/>
-          <w:sz w:val="22"/>
-          <w:szCs w:val="22"/>
-        </w:rPr>
-        <w:t>dls</w:t>
+        </w:rPr>
+        <w:t>Bhavani</w:t>
       </w:r>
       <w:proofErr w:type="spellEnd"/>
       <w:r>
         <w:rPr>
           <w:rFonts w:asciiTheme="majorHAnsi" w:hAnsiTheme="majorHAnsi"/>
-          <w:sz w:val="22"/>
-          <w:szCs w:val="22"/>
-        </w:rPr>
-        <w:t xml:space="preserve"> – Work with GitHub command line interface.</w:t>
-      </w:r>
-      <w:proofErr w:type="gramEnd"/>
-      <w:r>
-        <w:rPr>
-          <w:rFonts w:asciiTheme="majorHAnsi" w:hAnsiTheme="majorHAnsi"/>
-          <w:sz w:val="22"/>
-          <w:szCs w:val="22"/>
-        </w:rPr>
-        <w:t xml:space="preserve"> Practiced download/</w:t>
-      </w:r>
-      <w:proofErr w:type="gramStart"/>
-      <w:r>
-        <w:rPr>
-          <w:rFonts w:asciiTheme="majorHAnsi" w:hAnsiTheme="majorHAnsi"/>
-          <w:sz w:val="22"/>
-          <w:szCs w:val="22"/>
-        </w:rPr>
-        <w:t>upload  project</w:t>
-      </w:r>
-      <w:proofErr w:type="gramEnd"/>
-      <w:r>
-        <w:rPr>
-          <w:rFonts w:asciiTheme="majorHAnsi" w:hAnsiTheme="majorHAnsi"/>
-          <w:sz w:val="22"/>
-          <w:szCs w:val="22"/>
-        </w:rPr>
-        <w:t>, along with other GitHub commands.</w:t>
-      </w:r>
-    </w:p>
-    <w:p>
-      <w:pPr>
-        <w:rPr>
-          <w:rFonts w:asciiTheme="majorHAnsi" w:hAnsiTheme="majorHAnsi"/>
-          <w:sz w:val="22"/>
-          <w:szCs w:val="22"/>
-        </w:rPr>
-      </w:pPr>
-    </w:p>
-    <w:p>
-      <w:pPr>
-        <w:rPr>
-          <w:rFonts w:asciiTheme="majorHAnsi" w:hAnsiTheme="majorHAnsi"/>
-          <w:sz w:val="22"/>
-          <w:szCs w:val="22"/>
-        </w:rPr>
-      </w:pPr>
-      <w:r>
-        <w:rPr>
-          <w:rFonts w:asciiTheme="majorHAnsi" w:hAnsiTheme="majorHAnsi"/>
-          <w:b/>
-          <w:sz w:val="22"/>
-          <w:szCs w:val="22"/>
-        </w:rPr>
-        <w:t>Meeting #4</w:t>
-      </w:r>
-      <w:r>
-        <w:rPr>
-          <w:rFonts w:asciiTheme="majorHAnsi" w:hAnsiTheme="majorHAnsi"/>
-          <w:b/>
-          <w:sz w:val="22"/>
-          <w:szCs w:val="22"/>
-        </w:rPr>
-        <w:t xml:space="preserve">: </w:t>
-      </w:r>
-      <w:r>
-        <w:rPr>
-          <w:rFonts w:asciiTheme="majorHAnsi" w:hAnsiTheme="majorHAnsi"/>
-          <w:b/>
-          <w:sz w:val="22"/>
-          <w:szCs w:val="22"/>
-        </w:rPr>
-        <w:t xml:space="preserve"> </w:t>
-      </w:r>
-      <w:r>
-        <w:rPr>
-          <w:rFonts w:asciiTheme="majorHAnsi" w:hAnsiTheme="majorHAnsi"/>
-          <w:sz w:val="22"/>
-          <w:szCs w:val="22"/>
-        </w:rPr>
-        <w:t>1/30/2018 –</w:t>
+        </w:rPr>
+        <w:t xml:space="preserve"> will:</w:t>
       </w:r>
     </w:p>
     <w:p>
@@ -1784,13 +1313,157 @@
         <w:rPr>
           <w:rFonts w:asciiTheme="majorHAnsi" w:hAnsiTheme="majorHAnsi"/>
         </w:rPr>
-        <w:t>Dec</w:t>
-      </w:r>
-      <w:r>
-        <w:rPr>
-          <w:rFonts w:asciiTheme="majorHAnsi" w:hAnsiTheme="majorHAnsi"/>
-        </w:rPr>
-        <w:t>ided that I need to make the DOCS folder</w:t>
+        <w:t>Work on application design</w:t>
+      </w:r>
+    </w:p>
+    <w:p>
+      <w:pPr>
+        <w:rPr>
+          <w:rFonts w:asciiTheme="majorHAnsi" w:hAnsiTheme="majorHAnsi"/>
+          <w:sz w:val="22"/>
+          <w:szCs w:val="22"/>
+        </w:rPr>
+      </w:pPr>
+    </w:p>
+    <w:p>
+      <w:pPr>
+        <w:rPr>
+          <w:rFonts w:asciiTheme="majorHAnsi" w:hAnsiTheme="majorHAnsi"/>
+          <w:sz w:val="22"/>
+          <w:szCs w:val="22"/>
+        </w:rPr>
+      </w:pPr>
+    </w:p>
+    <w:p>
+      <w:pPr>
+        <w:rPr>
+          <w:rFonts w:asciiTheme="majorHAnsi" w:hAnsiTheme="majorHAnsi"/>
+          <w:b/>
+        </w:rPr>
+      </w:pPr>
+      <w:r>
+        <w:rPr>
+          <w:rFonts w:asciiTheme="majorHAnsi" w:hAnsiTheme="majorHAnsi"/>
+          <w:b/>
+        </w:rPr>
+        <w:t>Meeting date #5</w:t>
+      </w:r>
+      <w:r>
+        <w:rPr>
+          <w:rFonts w:asciiTheme="majorHAnsi" w:hAnsiTheme="majorHAnsi"/>
+          <w:b/>
+        </w:rPr>
+        <w:t xml:space="preserve">: </w:t>
+      </w:r>
+      <w:r>
+        <w:rPr>
+          <w:rFonts w:asciiTheme="majorHAnsi" w:hAnsiTheme="majorHAnsi"/>
+        </w:rPr>
+        <w:t>2/13</w:t>
+      </w:r>
+      <w:r>
+        <w:rPr>
+          <w:rFonts w:asciiTheme="majorHAnsi" w:hAnsiTheme="majorHAnsi"/>
+        </w:rPr>
+        <w:t>/2018</w:t>
+      </w:r>
+      <w:r>
+        <w:rPr>
+          <w:rFonts w:asciiTheme="majorHAnsi" w:hAnsiTheme="majorHAnsi"/>
+          <w:b/>
+        </w:rPr>
+        <w:t xml:space="preserve"> </w:t>
+      </w:r>
+    </w:p>
+    <w:p>
+      <w:pPr>
+        <w:rPr>
+          <w:rFonts w:asciiTheme="majorHAnsi" w:hAnsiTheme="majorHAnsi"/>
+        </w:rPr>
+      </w:pPr>
+      <w:r>
+        <w:rPr>
+          <w:rFonts w:asciiTheme="majorHAnsi" w:hAnsiTheme="majorHAnsi"/>
+          <w:b/>
+        </w:rPr>
+        <w:t>Members:</w:t>
+      </w:r>
+      <w:r>
+        <w:rPr>
+          <w:rFonts w:asciiTheme="majorHAnsi" w:hAnsiTheme="majorHAnsi"/>
+        </w:rPr>
+        <w:t xml:space="preserve"> Doug &amp; </w:t>
+      </w:r>
+      <w:proofErr w:type="spellStart"/>
+      <w:r>
+        <w:rPr>
+          <w:rFonts w:asciiTheme="majorHAnsi" w:hAnsiTheme="majorHAnsi"/>
+        </w:rPr>
+        <w:t>Bhavani</w:t>
+      </w:r>
+      <w:proofErr w:type="spellEnd"/>
+      <w:r>
+        <w:rPr>
+          <w:rFonts w:asciiTheme="majorHAnsi" w:hAnsiTheme="majorHAnsi"/>
+        </w:rPr>
+        <w:t xml:space="preserve"> </w:t>
+      </w:r>
+    </w:p>
+    <w:p>
+      <w:pPr>
+        <w:rPr>
+          <w:rFonts w:asciiTheme="majorHAnsi" w:hAnsiTheme="majorHAnsi"/>
+        </w:rPr>
+      </w:pPr>
+      <w:r>
+        <w:rPr>
+          <w:rFonts w:asciiTheme="majorHAnsi" w:hAnsiTheme="majorHAnsi"/>
+          <w:b/>
+        </w:rPr>
+        <w:t>Major discussions</w:t>
+      </w:r>
+      <w:r>
+        <w:rPr>
+          <w:rFonts w:asciiTheme="majorHAnsi" w:hAnsiTheme="majorHAnsi"/>
+        </w:rPr>
+        <w:t>: How to divide work requirements for next week’s class.</w:t>
+      </w:r>
+    </w:p>
+    <w:p>
+      <w:pPr>
+        <w:rPr>
+          <w:rFonts w:asciiTheme="majorHAnsi" w:hAnsiTheme="majorHAnsi"/>
+        </w:rPr>
+      </w:pPr>
+      <w:r>
+        <w:rPr>
+          <w:rFonts w:asciiTheme="majorHAnsi" w:hAnsiTheme="majorHAnsi"/>
+          <w:b/>
+        </w:rPr>
+        <w:t>Major decisions</w:t>
+      </w:r>
+      <w:r>
+        <w:rPr>
+          <w:rFonts w:asciiTheme="majorHAnsi" w:hAnsiTheme="majorHAnsi"/>
+        </w:rPr>
+        <w:t>:</w:t>
+      </w:r>
+    </w:p>
+    <w:p>
+      <w:pPr>
+        <w:rPr>
+          <w:rFonts w:asciiTheme="majorHAnsi" w:hAnsiTheme="majorHAnsi"/>
+          <w:sz w:val="22"/>
+          <w:szCs w:val="22"/>
+        </w:rPr>
+      </w:pPr>
+      <w:r>
+        <w:rPr>
+          <w:rFonts w:asciiTheme="majorHAnsi" w:hAnsiTheme="majorHAnsi"/>
+          <w:sz w:val="22"/>
+          <w:szCs w:val="22"/>
+        </w:rPr>
+        <w:t>Doug will:</w:t>
       </w:r>
     </w:p>
     <w:p>
@@ -1808,7 +1481,21 @@
         <w:rPr>
           <w:rFonts w:asciiTheme="majorHAnsi" w:hAnsiTheme="majorHAnsi"/>
         </w:rPr>
-        <w:t>Still don’t have a platform to work on.</w:t>
+        <w:t xml:space="preserve">Go to Java tutor to determine how to read data from </w:t>
+      </w:r>
+      <w:proofErr w:type="spellStart"/>
+      <w:r>
+        <w:rPr>
+          <w:rFonts w:asciiTheme="majorHAnsi" w:hAnsiTheme="majorHAnsi"/>
+        </w:rPr>
+        <w:t>MariaDB</w:t>
+      </w:r>
+      <w:proofErr w:type="spellEnd"/>
+      <w:r>
+        <w:rPr>
+          <w:rFonts w:asciiTheme="majorHAnsi" w:hAnsiTheme="majorHAnsi"/>
+        </w:rPr>
+        <w:t xml:space="preserve"> using a Java-Swing class.</w:t>
       </w:r>
     </w:p>
     <w:p>
@@ -1826,57 +1513,8 @@
         <w:rPr>
           <w:rFonts w:asciiTheme="majorHAnsi" w:hAnsiTheme="majorHAnsi"/>
         </w:rPr>
-        <w:t>Decided that we would use Java-Swing for the web tier, Java for the application and MySQL for the database.</w:t>
-      </w:r>
-    </w:p>
-    <w:p>
-      <w:pPr>
-        <w:rPr>
-          <w:rFonts w:asciiTheme="majorHAnsi" w:hAnsiTheme="majorHAnsi"/>
-          <w:sz w:val="22"/>
-          <w:szCs w:val="22"/>
-        </w:rPr>
-      </w:pPr>
-    </w:p>
-    <w:p>
-      <w:pPr>
-        <w:rPr>
-          <w:rFonts w:asciiTheme="majorHAnsi" w:hAnsiTheme="majorHAnsi"/>
-          <w:sz w:val="22"/>
-          <w:szCs w:val="22"/>
-        </w:rPr>
-      </w:pPr>
-    </w:p>
-    <w:p>
-      <w:pPr>
-        <w:rPr>
-          <w:rFonts w:asciiTheme="majorHAnsi" w:hAnsiTheme="majorHAnsi"/>
-          <w:b/>
-          <w:sz w:val="22"/>
-          <w:szCs w:val="22"/>
-        </w:rPr>
-      </w:pPr>
-      <w:r>
-        <w:rPr>
-          <w:rFonts w:asciiTheme="majorHAnsi" w:hAnsiTheme="majorHAnsi"/>
-          <w:b/>
-          <w:sz w:val="22"/>
-          <w:szCs w:val="22"/>
-        </w:rPr>
-        <w:lastRenderedPageBreak/>
-        <w:t xml:space="preserve">1/31/2018 – </w:t>
-      </w:r>
-      <w:proofErr w:type="spellStart"/>
-      <w:r>
-        <w:rPr>
-          <w:rFonts w:asciiTheme="majorHAnsi" w:hAnsiTheme="majorHAnsi"/>
-          <w:b/>
-          <w:sz w:val="22"/>
-          <w:szCs w:val="22"/>
-        </w:rPr>
-        <w:t>dls</w:t>
-      </w:r>
-      <w:proofErr w:type="spellEnd"/>
+        <w:t>Will update the user guide</w:t>
+      </w:r>
     </w:p>
     <w:p>
       <w:pPr>
@@ -1893,27 +1531,7 @@
         <w:rPr>
           <w:rFonts w:asciiTheme="majorHAnsi" w:hAnsiTheme="majorHAnsi"/>
         </w:rPr>
-        <w:t xml:space="preserve">I setup a Linux VM and installed Java8 &amp; </w:t>
-      </w:r>
-      <w:proofErr w:type="spellStart"/>
-      <w:r>
-        <w:rPr>
-          <w:rFonts w:asciiTheme="majorHAnsi" w:hAnsiTheme="majorHAnsi"/>
-        </w:rPr>
-        <w:t>MariaDB</w:t>
-      </w:r>
-      <w:proofErr w:type="spellEnd"/>
-      <w:r>
-        <w:rPr>
-          <w:rFonts w:asciiTheme="majorHAnsi" w:hAnsiTheme="majorHAnsi"/>
-        </w:rPr>
-        <w:t xml:space="preserve"> to </w:t>
-      </w:r>
-      <w:r>
-        <w:rPr>
-          <w:rFonts w:asciiTheme="majorHAnsi" w:hAnsiTheme="majorHAnsi"/>
-        </w:rPr>
-        <w:t>use as an application development platform (2 hours).</w:t>
+        <w:t>Will update the status report</w:t>
       </w:r>
     </w:p>
     <w:p>
@@ -1931,45 +1549,247 @@
         <w:rPr>
           <w:rFonts w:asciiTheme="majorHAnsi" w:hAnsiTheme="majorHAnsi"/>
         </w:rPr>
-        <w:t>Research java code needed to access a database and web front end (2 hours).</w:t>
-      </w:r>
-    </w:p>
-    <w:p>
-      <w:pPr>
-        <w:rPr>
-          <w:rFonts w:asciiTheme="majorHAnsi" w:hAnsiTheme="majorHAnsi"/>
-        </w:rPr>
-      </w:pPr>
-    </w:p>
-    <w:p>
-      <w:pPr>
-        <w:rPr>
-          <w:rFonts w:asciiTheme="majorHAnsi" w:hAnsiTheme="majorHAnsi"/>
-          <w:b/>
-          <w:sz w:val="22"/>
-          <w:szCs w:val="22"/>
-        </w:rPr>
-      </w:pPr>
-      <w:r>
-        <w:rPr>
-          <w:rFonts w:asciiTheme="majorHAnsi" w:hAnsiTheme="majorHAnsi"/>
-          <w:b/>
-          <w:sz w:val="22"/>
-          <w:szCs w:val="22"/>
-        </w:rPr>
-        <w:t xml:space="preserve">2/2/2018 – </w:t>
-      </w:r>
+        <w:t>Will update this journal.</w:t>
+      </w:r>
+    </w:p>
+    <w:p>
+      <w:pPr>
+        <w:rPr>
+          <w:rFonts w:asciiTheme="majorHAnsi" w:hAnsiTheme="majorHAnsi"/>
+          <w:sz w:val="22"/>
+          <w:szCs w:val="22"/>
+        </w:rPr>
+      </w:pPr>
       <w:proofErr w:type="spellStart"/>
       <w:r>
         <w:rPr>
           <w:rFonts w:asciiTheme="majorHAnsi" w:hAnsiTheme="majorHAnsi"/>
-          <w:b/>
-          <w:sz w:val="22"/>
-          <w:szCs w:val="22"/>
-        </w:rPr>
-        <w:t>dls</w:t>
+          <w:sz w:val="22"/>
+          <w:szCs w:val="22"/>
+        </w:rPr>
+        <w:t>Bhavani</w:t>
       </w:r>
       <w:proofErr w:type="spellEnd"/>
+      <w:r>
+        <w:rPr>
+          <w:rFonts w:asciiTheme="majorHAnsi" w:hAnsiTheme="majorHAnsi"/>
+          <w:sz w:val="22"/>
+          <w:szCs w:val="22"/>
+        </w:rPr>
+        <w:t xml:space="preserve"> will:</w:t>
+      </w:r>
+    </w:p>
+    <w:p>
+      <w:pPr>
+        <w:pStyle w:val="ListParagraph"/>
+        <w:numPr>
+          <w:ilvl w:val="0"/>
+          <w:numId w:val="4"/>
+        </w:numPr>
+        <w:autoSpaceDE w:val="0"/>
+        <w:autoSpaceDN w:val="0"/>
+        <w:adjustRightInd w:val="0"/>
+        <w:rPr>
+          <w:rFonts w:asciiTheme="majorHAnsi" w:hAnsiTheme="majorHAnsi" w:cs="CMR10"/>
+        </w:rPr>
+      </w:pPr>
+      <w:r>
+        <w:rPr>
+          <w:rFonts w:asciiTheme="majorHAnsi" w:hAnsiTheme="majorHAnsi" w:cs="CMR10"/>
+        </w:rPr>
+        <w:t>Requirements Document</w:t>
+      </w:r>
+    </w:p>
+    <w:p>
+      <w:pPr>
+        <w:pStyle w:val="ListParagraph"/>
+        <w:numPr>
+          <w:ilvl w:val="0"/>
+          <w:numId w:val="4"/>
+        </w:numPr>
+        <w:autoSpaceDE w:val="0"/>
+        <w:autoSpaceDN w:val="0"/>
+        <w:adjustRightInd w:val="0"/>
+        <w:rPr>
+          <w:rFonts w:asciiTheme="majorHAnsi" w:hAnsiTheme="majorHAnsi" w:cs="CMSY10"/>
+        </w:rPr>
+      </w:pPr>
+      <w:r>
+        <w:rPr>
+          <w:rFonts w:asciiTheme="majorHAnsi" w:hAnsiTheme="majorHAnsi" w:cs="CMR10"/>
+        </w:rPr>
+        <w:t>Design Document</w:t>
+      </w:r>
+      <w:r>
+        <w:rPr>
+          <w:rFonts w:asciiTheme="majorHAnsi" w:hAnsiTheme="majorHAnsi" w:cs="CMSY10"/>
+        </w:rPr>
+        <w:t xml:space="preserve"> </w:t>
+      </w:r>
+    </w:p>
+    <w:p>
+      <w:pPr>
+        <w:pStyle w:val="ListParagraph"/>
+        <w:numPr>
+          <w:ilvl w:val="0"/>
+          <w:numId w:val="4"/>
+        </w:numPr>
+        <w:rPr>
+          <w:rFonts w:asciiTheme="majorHAnsi" w:hAnsiTheme="majorHAnsi"/>
+        </w:rPr>
+      </w:pPr>
+      <w:r>
+        <w:rPr>
+          <w:rFonts w:asciiTheme="majorHAnsi" w:hAnsiTheme="majorHAnsi" w:cs="CMR10"/>
+        </w:rPr>
+        <w:t>Test Data</w:t>
+      </w:r>
+    </w:p>
+    <w:p>
+      <w:pPr>
+        <w:rPr>
+          <w:rFonts w:asciiTheme="majorHAnsi" w:hAnsiTheme="majorHAnsi"/>
+        </w:rPr>
+      </w:pPr>
+    </w:p>
+    <w:p>
+      <w:pPr>
+        <w:rPr>
+          <w:rFonts w:asciiTheme="majorHAnsi" w:hAnsiTheme="majorHAnsi"/>
+        </w:rPr>
+      </w:pPr>
+    </w:p>
+    <w:p>
+      <w:pPr>
+        <w:rPr>
+          <w:rFonts w:asciiTheme="majorHAnsi" w:hAnsiTheme="majorHAnsi"/>
+          <w:b/>
+        </w:rPr>
+      </w:pPr>
+      <w:r>
+        <w:rPr>
+          <w:rFonts w:asciiTheme="majorHAnsi" w:hAnsiTheme="majorHAnsi"/>
+          <w:b/>
+        </w:rPr>
+        <w:t>Meeting date #6</w:t>
+      </w:r>
+      <w:r>
+        <w:rPr>
+          <w:rFonts w:asciiTheme="majorHAnsi" w:hAnsiTheme="majorHAnsi"/>
+          <w:b/>
+        </w:rPr>
+        <w:t xml:space="preserve">: </w:t>
+      </w:r>
+      <w:r>
+        <w:rPr>
+          <w:rFonts w:asciiTheme="majorHAnsi" w:hAnsiTheme="majorHAnsi"/>
+        </w:rPr>
+        <w:t>2/21</w:t>
+      </w:r>
+      <w:r>
+        <w:rPr>
+          <w:rFonts w:asciiTheme="majorHAnsi" w:hAnsiTheme="majorHAnsi"/>
+        </w:rPr>
+        <w:t>/2018</w:t>
+      </w:r>
+      <w:r>
+        <w:rPr>
+          <w:rFonts w:asciiTheme="majorHAnsi" w:hAnsiTheme="majorHAnsi"/>
+          <w:b/>
+        </w:rPr>
+        <w:t xml:space="preserve"> </w:t>
+      </w:r>
+    </w:p>
+    <w:p>
+      <w:pPr>
+        <w:rPr>
+          <w:rFonts w:asciiTheme="majorHAnsi" w:hAnsiTheme="majorHAnsi"/>
+        </w:rPr>
+      </w:pPr>
+      <w:r>
+        <w:rPr>
+          <w:rFonts w:asciiTheme="majorHAnsi" w:hAnsiTheme="majorHAnsi"/>
+          <w:b/>
+        </w:rPr>
+        <w:t>Members:</w:t>
+      </w:r>
+      <w:r>
+        <w:rPr>
+          <w:rFonts w:asciiTheme="majorHAnsi" w:hAnsiTheme="majorHAnsi"/>
+        </w:rPr>
+        <w:t xml:space="preserve"> Doug &amp; </w:t>
+      </w:r>
+      <w:proofErr w:type="spellStart"/>
+      <w:r>
+        <w:rPr>
+          <w:rFonts w:asciiTheme="majorHAnsi" w:hAnsiTheme="majorHAnsi"/>
+        </w:rPr>
+        <w:t>Bhavani</w:t>
+      </w:r>
+      <w:proofErr w:type="spellEnd"/>
+      <w:r>
+        <w:rPr>
+          <w:rFonts w:asciiTheme="majorHAnsi" w:hAnsiTheme="majorHAnsi"/>
+        </w:rPr>
+        <w:t xml:space="preserve"> </w:t>
+      </w:r>
+    </w:p>
+    <w:p>
+      <w:pPr>
+        <w:rPr>
+          <w:rFonts w:asciiTheme="majorHAnsi" w:hAnsiTheme="majorHAnsi"/>
+        </w:rPr>
+      </w:pPr>
+      <w:r>
+        <w:rPr>
+          <w:rFonts w:asciiTheme="majorHAnsi" w:hAnsiTheme="majorHAnsi"/>
+          <w:b/>
+        </w:rPr>
+        <w:t>Major discussions</w:t>
+      </w:r>
+      <w:r>
+        <w:rPr>
+          <w:rFonts w:asciiTheme="majorHAnsi" w:hAnsiTheme="majorHAnsi"/>
+        </w:rPr>
+        <w:t>: How to divide work requirements for next week’s class.</w:t>
+      </w:r>
+    </w:p>
+    <w:p>
+      <w:pPr>
+        <w:rPr>
+          <w:rFonts w:asciiTheme="majorHAnsi" w:hAnsiTheme="majorHAnsi"/>
+        </w:rPr>
+      </w:pPr>
+      <w:r>
+        <w:rPr>
+          <w:rFonts w:asciiTheme="majorHAnsi" w:hAnsiTheme="majorHAnsi"/>
+          <w:b/>
+        </w:rPr>
+        <w:t>Major decisions</w:t>
+      </w:r>
+      <w:r>
+        <w:rPr>
+          <w:rFonts w:asciiTheme="majorHAnsi" w:hAnsiTheme="majorHAnsi"/>
+        </w:rPr>
+        <w:t>:</w:t>
+      </w:r>
+    </w:p>
+    <w:p>
+      <w:pPr>
+        <w:rPr>
+          <w:rFonts w:asciiTheme="majorHAnsi" w:hAnsiTheme="majorHAnsi"/>
+          <w:sz w:val="22"/>
+          <w:szCs w:val="22"/>
+        </w:rPr>
+      </w:pPr>
+      <w:r>
+        <w:rPr>
+          <w:rFonts w:asciiTheme="majorHAnsi" w:hAnsiTheme="majorHAnsi"/>
+          <w:sz w:val="22"/>
+          <w:szCs w:val="22"/>
+        </w:rPr>
+        <w:t>Doug will:</w:t>
+      </w:r>
     </w:p>
     <w:p>
       <w:pPr>
@@ -1986,38 +1806,30 @@
         <w:rPr>
           <w:rFonts w:asciiTheme="majorHAnsi" w:hAnsiTheme="majorHAnsi"/>
         </w:rPr>
-        <w:t>7 hours trying to get Java Swing to work. Tried Ming64 and MAC. Installed Cygwin and was able to test Swing from laptop.</w:t>
-      </w:r>
-    </w:p>
-    <w:p>
-      <w:pPr>
-        <w:rPr>
-          <w:rFonts w:asciiTheme="majorHAnsi" w:hAnsiTheme="majorHAnsi"/>
-          <w:b/>
-          <w:sz w:val="22"/>
-          <w:szCs w:val="22"/>
-        </w:rPr>
-      </w:pPr>
-      <w:r>
-        <w:rPr>
-          <w:rFonts w:asciiTheme="majorHAnsi" w:hAnsiTheme="majorHAnsi"/>
-          <w:b/>
-          <w:sz w:val="22"/>
-          <w:szCs w:val="22"/>
-        </w:rPr>
-        <w:t xml:space="preserve">2/3/2018 – </w:t>
+        <w:t>Continue working on</w:t>
+      </w:r>
+      <w:r>
+        <w:rPr>
+          <w:rFonts w:asciiTheme="majorHAnsi" w:hAnsiTheme="majorHAnsi"/>
+        </w:rPr>
+        <w:t xml:space="preserve"> </w:t>
       </w:r>
       <w:proofErr w:type="spellStart"/>
       <w:r>
         <w:rPr>
           <w:rFonts w:asciiTheme="majorHAnsi" w:hAnsiTheme="majorHAnsi"/>
-          <w:b/>
-          <w:sz w:val="22"/>
-          <w:szCs w:val="22"/>
-        </w:rPr>
-        <w:t>dls</w:t>
+        </w:rPr>
+        <w:t>MariaDB</w:t>
       </w:r>
       <w:proofErr w:type="spellEnd"/>
+      <w:r>
+        <w:rPr>
+          <w:rFonts w:asciiTheme="majorHAnsi" w:hAnsiTheme="majorHAnsi"/>
+        </w:rPr>
+        <w:t xml:space="preserve"> using a Java-Swing class.</w:t>
+      </w:r>
+      <w:bookmarkStart w:id="0" w:name="_GoBack"/>
+      <w:bookmarkEnd w:id="0"/>
     </w:p>
     <w:p>
       <w:pPr>
@@ -2034,21 +1846,7 @@
         <w:rPr>
           <w:rFonts w:asciiTheme="majorHAnsi" w:hAnsiTheme="majorHAnsi"/>
         </w:rPr>
-        <w:t xml:space="preserve">Tried to get Java Swing class to work with </w:t>
-      </w:r>
-      <w:proofErr w:type="spellStart"/>
-      <w:r>
-        <w:rPr>
-          <w:rFonts w:asciiTheme="majorHAnsi" w:hAnsiTheme="majorHAnsi"/>
-        </w:rPr>
-        <w:t>MariaDB</w:t>
-      </w:r>
-      <w:proofErr w:type="spellEnd"/>
-      <w:r>
-        <w:rPr>
-          <w:rFonts w:asciiTheme="majorHAnsi" w:hAnsiTheme="majorHAnsi"/>
-        </w:rPr>
-        <w:t>.</w:t>
+        <w:t>Will update the user guide</w:t>
       </w:r>
     </w:p>
     <w:p>
@@ -2066,44 +1864,8 @@
         <w:rPr>
           <w:rFonts w:asciiTheme="majorHAnsi" w:hAnsiTheme="majorHAnsi"/>
         </w:rPr>
-        <w:t>Configure test</w:t>
-      </w:r>
-      <w:r>
-        <w:rPr>
-          <w:rFonts w:asciiTheme="majorHAnsi" w:hAnsiTheme="majorHAnsi"/>
-        </w:rPr>
-        <w:t xml:space="preserve"> database table and add some data.</w:t>
-      </w:r>
-    </w:p>
-    <w:p>
-      <w:pPr>
-        <w:rPr>
-          <w:rFonts w:asciiTheme="majorHAnsi" w:hAnsiTheme="majorHAnsi"/>
-          <w:b/>
-          <w:sz w:val="22"/>
-          <w:szCs w:val="22"/>
-        </w:rPr>
-      </w:pPr>
-      <w:r>
-        <w:rPr>
-          <w:rFonts w:asciiTheme="majorHAnsi" w:hAnsiTheme="majorHAnsi"/>
-          <w:b/>
-          <w:sz w:val="22"/>
-          <w:szCs w:val="22"/>
-        </w:rPr>
-        <w:t xml:space="preserve">2/8/2018 – </w:t>
-      </w:r>
-      <w:proofErr w:type="spellStart"/>
-      <w:r>
-        <w:rPr>
-          <w:rFonts w:asciiTheme="majorHAnsi" w:hAnsiTheme="majorHAnsi"/>
-          <w:b/>
-          <w:sz w:val="22"/>
-          <w:szCs w:val="22"/>
-        </w:rPr>
-        <w:t>dls</w:t>
-      </w:r>
-      <w:proofErr w:type="spellEnd"/>
+        <w:t>Will update the status report</w:t>
+      </w:r>
     </w:p>
     <w:p>
       <w:pPr>
@@ -2120,338 +1882,83 @@
         <w:rPr>
           <w:rFonts w:asciiTheme="majorHAnsi" w:hAnsiTheme="majorHAnsi"/>
         </w:rPr>
-        <w:t xml:space="preserve">Try to get Java </w:t>
-      </w:r>
+        <w:t>Will update this journal.</w:t>
+      </w:r>
+    </w:p>
+    <w:p>
+      <w:pPr>
+        <w:rPr>
+          <w:rFonts w:asciiTheme="majorHAnsi" w:hAnsiTheme="majorHAnsi"/>
+          <w:sz w:val="22"/>
+          <w:szCs w:val="22"/>
+        </w:rPr>
+      </w:pPr>
       <w:proofErr w:type="spellStart"/>
       <w:r>
         <w:rPr>
           <w:rFonts w:asciiTheme="majorHAnsi" w:hAnsiTheme="majorHAnsi"/>
-        </w:rPr>
-        <w:t>jdbc</w:t>
+          <w:sz w:val="22"/>
+          <w:szCs w:val="22"/>
+        </w:rPr>
+        <w:t>Bhavani</w:t>
       </w:r>
       <w:proofErr w:type="spellEnd"/>
       <w:r>
         <w:rPr>
           <w:rFonts w:asciiTheme="majorHAnsi" w:hAnsiTheme="majorHAnsi"/>
-        </w:rPr>
-        <w:t xml:space="preserve"> to work with </w:t>
-      </w:r>
-      <w:proofErr w:type="spellStart"/>
-      <w:r>
-        <w:rPr>
-          <w:rFonts w:asciiTheme="majorHAnsi" w:hAnsiTheme="majorHAnsi"/>
-        </w:rPr>
-        <w:t>MariaDB</w:t>
-      </w:r>
-      <w:proofErr w:type="spellEnd"/>
-      <w:r>
-        <w:rPr>
-          <w:rFonts w:asciiTheme="majorHAnsi" w:hAnsiTheme="majorHAnsi"/>
-        </w:rPr>
-        <w:t xml:space="preserve">. Tried various </w:t>
-      </w:r>
-      <w:proofErr w:type="spellStart"/>
-      <w:r>
-        <w:rPr>
-          <w:rFonts w:asciiTheme="majorHAnsi" w:hAnsiTheme="majorHAnsi"/>
-        </w:rPr>
-        <w:t>classpath</w:t>
-      </w:r>
-      <w:proofErr w:type="spellEnd"/>
-      <w:r>
-        <w:rPr>
-          <w:rFonts w:asciiTheme="majorHAnsi" w:hAnsiTheme="majorHAnsi"/>
-        </w:rPr>
-        <w:t xml:space="preserve"> options. Researched possible solutions in books and on internet. Solution seems straight forward with MySQL, but I am unable to get it to work.</w:t>
-      </w:r>
-    </w:p>
-    <w:p>
-      <w:pPr>
-        <w:rPr>
-          <w:rFonts w:asciiTheme="majorHAnsi" w:hAnsiTheme="majorHAnsi"/>
-          <w:b/>
-          <w:sz w:val="22"/>
-          <w:szCs w:val="22"/>
-        </w:rPr>
-      </w:pPr>
-      <w:r>
-        <w:rPr>
-          <w:rFonts w:asciiTheme="majorHAnsi" w:hAnsiTheme="majorHAnsi"/>
-          <w:b/>
-          <w:sz w:val="22"/>
-          <w:szCs w:val="22"/>
-        </w:rPr>
-        <w:t>2/9</w:t>
-      </w:r>
-      <w:r>
-        <w:rPr>
-          <w:rFonts w:asciiTheme="majorHAnsi" w:hAnsiTheme="majorHAnsi"/>
-          <w:b/>
-          <w:sz w:val="22"/>
-          <w:szCs w:val="22"/>
-        </w:rPr>
-        <w:t xml:space="preserve">/2018 – </w:t>
-      </w:r>
-      <w:proofErr w:type="spellStart"/>
-      <w:r>
-        <w:rPr>
-          <w:rFonts w:asciiTheme="majorHAnsi" w:hAnsiTheme="majorHAnsi"/>
-          <w:b/>
-          <w:sz w:val="22"/>
-          <w:szCs w:val="22"/>
-        </w:rPr>
-        <w:t>dls</w:t>
-      </w:r>
-      <w:proofErr w:type="spellEnd"/>
+          <w:sz w:val="22"/>
+          <w:szCs w:val="22"/>
+        </w:rPr>
+        <w:t xml:space="preserve"> will:</w:t>
+      </w:r>
     </w:p>
     <w:p>
       <w:pPr>
         <w:pStyle w:val="ListParagraph"/>
         <w:numPr>
           <w:ilvl w:val="0"/>
-          <w:numId w:val="1"/>
+          <w:numId w:val="4"/>
         </w:numPr>
-        <w:rPr>
-          <w:rFonts w:asciiTheme="majorHAnsi" w:hAnsiTheme="majorHAnsi"/>
-        </w:rPr>
-      </w:pPr>
-      <w:r>
-        <w:rPr>
-          <w:rFonts w:asciiTheme="majorHAnsi" w:hAnsiTheme="majorHAnsi"/>
-        </w:rPr>
-        <w:t xml:space="preserve">Finally got the </w:t>
-      </w:r>
-      <w:proofErr w:type="spellStart"/>
-      <w:r>
-        <w:rPr>
-          <w:rFonts w:asciiTheme="majorHAnsi" w:hAnsiTheme="majorHAnsi"/>
-        </w:rPr>
-        <w:t>jdbc</w:t>
-      </w:r>
-      <w:proofErr w:type="spellEnd"/>
-      <w:r>
-        <w:rPr>
-          <w:rFonts w:asciiTheme="majorHAnsi" w:hAnsiTheme="majorHAnsi"/>
-        </w:rPr>
-        <w:t xml:space="preserve"> to work</w:t>
-      </w:r>
-      <w:r>
-        <w:rPr>
-          <w:rFonts w:asciiTheme="majorHAnsi" w:hAnsiTheme="majorHAnsi"/>
-        </w:rPr>
-        <w:t xml:space="preserve"> to have a java class print a text output of a </w:t>
-      </w:r>
-      <w:proofErr w:type="spellStart"/>
-      <w:r>
-        <w:rPr>
-          <w:rFonts w:asciiTheme="majorHAnsi" w:hAnsiTheme="majorHAnsi"/>
-        </w:rPr>
-        <w:t>MariaDB</w:t>
-      </w:r>
-      <w:proofErr w:type="spellEnd"/>
-      <w:r>
-        <w:rPr>
-          <w:rFonts w:asciiTheme="majorHAnsi" w:hAnsiTheme="majorHAnsi"/>
-        </w:rPr>
-        <w:t xml:space="preserve"> table</w:t>
-      </w:r>
-      <w:r>
-        <w:rPr>
-          <w:rFonts w:asciiTheme="majorHAnsi" w:hAnsiTheme="majorHAnsi"/>
-        </w:rPr>
-        <w:t>. Code examples reference MySQL database path (</w:t>
-      </w:r>
-      <w:proofErr w:type="spellStart"/>
-      <w:r>
-        <w:rPr>
-          <w:rFonts w:asciiTheme="majorHAnsi" w:hAnsiTheme="majorHAnsi"/>
-        </w:rPr>
-        <w:t>com.mysql.driver</w:t>
-      </w:r>
-      <w:proofErr w:type="spellEnd"/>
-      <w:r>
-        <w:rPr>
-          <w:rFonts w:asciiTheme="majorHAnsi" w:hAnsiTheme="majorHAnsi"/>
-        </w:rPr>
-        <w:t xml:space="preserve">), but </w:t>
-      </w:r>
-      <w:proofErr w:type="spellStart"/>
-      <w:r>
-        <w:rPr>
-          <w:rFonts w:asciiTheme="majorHAnsi" w:hAnsiTheme="majorHAnsi"/>
-        </w:rPr>
-        <w:t>MariaDB</w:t>
-      </w:r>
-      <w:proofErr w:type="spellEnd"/>
-      <w:r>
-        <w:rPr>
-          <w:rFonts w:asciiTheme="majorHAnsi" w:hAnsiTheme="majorHAnsi"/>
-        </w:rPr>
-        <w:t xml:space="preserve">, which is supposed to be an exact replacement for MySQL, uses a different </w:t>
-      </w:r>
-      <w:proofErr w:type="gramStart"/>
-      <w:r>
-        <w:rPr>
-          <w:rFonts w:asciiTheme="majorHAnsi" w:hAnsiTheme="majorHAnsi"/>
-        </w:rPr>
-        <w:t>path(</w:t>
-      </w:r>
-      <w:proofErr w:type="spellStart"/>
-      <w:proofErr w:type="gramEnd"/>
-      <w:r>
-        <w:rPr>
-          <w:rFonts w:asciiTheme="majorHAnsi" w:hAnsiTheme="majorHAnsi"/>
-        </w:rPr>
-        <w:t>org.mariadb.driver</w:t>
-      </w:r>
-      <w:proofErr w:type="spellEnd"/>
-      <w:r>
-        <w:rPr>
-          <w:rFonts w:asciiTheme="majorHAnsi" w:hAnsiTheme="majorHAnsi"/>
-        </w:rPr>
-        <w:t xml:space="preserve">). I figured this out by looking at the JAR file contents (jar </w:t>
-      </w:r>
-      <w:proofErr w:type="spellStart"/>
-      <w:r>
-        <w:rPr>
-          <w:rFonts w:asciiTheme="majorHAnsi" w:hAnsiTheme="majorHAnsi"/>
-        </w:rPr>
-        <w:t>tvf</w:t>
-      </w:r>
-      <w:proofErr w:type="spellEnd"/>
-      <w:r>
-        <w:rPr>
-          <w:rFonts w:asciiTheme="majorHAnsi" w:hAnsiTheme="majorHAnsi"/>
-        </w:rPr>
-        <w:t xml:space="preserve"> maria.jar).</w:t>
-      </w:r>
-    </w:p>
-    <w:p>
-      <w:pPr>
-        <w:rPr>
-          <w:rFonts w:asciiTheme="majorHAnsi" w:hAnsiTheme="majorHAnsi"/>
-          <w:b/>
-          <w:sz w:val="22"/>
-          <w:szCs w:val="22"/>
-        </w:rPr>
-      </w:pPr>
-      <w:r>
-        <w:rPr>
-          <w:rFonts w:asciiTheme="majorHAnsi" w:hAnsiTheme="majorHAnsi"/>
-          <w:b/>
-          <w:sz w:val="22"/>
-          <w:szCs w:val="22"/>
-        </w:rPr>
-        <w:t xml:space="preserve">2/10/2018 – </w:t>
-      </w:r>
-      <w:proofErr w:type="spellStart"/>
-      <w:r>
-        <w:rPr>
-          <w:rFonts w:asciiTheme="majorHAnsi" w:hAnsiTheme="majorHAnsi"/>
-          <w:b/>
-          <w:sz w:val="22"/>
-          <w:szCs w:val="22"/>
-        </w:rPr>
-        <w:t>dls</w:t>
-      </w:r>
-      <w:proofErr w:type="spellEnd"/>
+        <w:autoSpaceDE w:val="0"/>
+        <w:autoSpaceDN w:val="0"/>
+        <w:adjustRightInd w:val="0"/>
+        <w:rPr>
+          <w:rFonts w:asciiTheme="majorHAnsi" w:hAnsiTheme="majorHAnsi" w:cs="CMR10"/>
+        </w:rPr>
+      </w:pPr>
+      <w:r>
+        <w:rPr>
+          <w:rFonts w:asciiTheme="majorHAnsi" w:hAnsiTheme="majorHAnsi" w:cs="CMR10"/>
+        </w:rPr>
+        <w:lastRenderedPageBreak/>
+        <w:t>Requirements Document</w:t>
+      </w:r>
     </w:p>
     <w:p>
       <w:pPr>
         <w:pStyle w:val="ListParagraph"/>
         <w:numPr>
           <w:ilvl w:val="0"/>
-          <w:numId w:val="1"/>
+          <w:numId w:val="4"/>
         </w:numPr>
-        <w:rPr>
-          <w:rFonts w:asciiTheme="majorHAnsi" w:hAnsiTheme="majorHAnsi"/>
-        </w:rPr>
-      </w:pPr>
-      <w:r>
-        <w:rPr>
-          <w:rFonts w:asciiTheme="majorHAnsi" w:hAnsiTheme="majorHAnsi"/>
-        </w:rPr>
-        <w:t>Try to get Java-Swing to list database table contents. No luck.</w:t>
-      </w:r>
-    </w:p>
-    <w:p>
-      <w:pPr>
-        <w:rPr>
-          <w:rFonts w:asciiTheme="majorHAnsi" w:hAnsiTheme="majorHAnsi"/>
-          <w:sz w:val="22"/>
-          <w:szCs w:val="22"/>
-        </w:rPr>
-      </w:pPr>
-    </w:p>
-    <w:p>
-      <w:pPr>
-        <w:rPr>
-          <w:rFonts w:asciiTheme="majorHAnsi" w:hAnsiTheme="majorHAnsi"/>
-          <w:sz w:val="22"/>
-          <w:szCs w:val="22"/>
-        </w:rPr>
-      </w:pPr>
-      <w:r>
-        <w:rPr>
-          <w:rFonts w:asciiTheme="majorHAnsi" w:hAnsiTheme="majorHAnsi"/>
-          <w:b/>
-          <w:sz w:val="22"/>
-          <w:szCs w:val="22"/>
-        </w:rPr>
-        <w:t>Meeting #</w:t>
-      </w:r>
-      <w:proofErr w:type="gramStart"/>
-      <w:r>
-        <w:rPr>
-          <w:rFonts w:asciiTheme="majorHAnsi" w:hAnsiTheme="majorHAnsi"/>
-          <w:b/>
-          <w:sz w:val="22"/>
-          <w:szCs w:val="22"/>
-        </w:rPr>
-        <w:t>5</w:t>
-      </w:r>
-      <w:r>
-        <w:rPr>
-          <w:rFonts w:asciiTheme="majorHAnsi" w:hAnsiTheme="majorHAnsi"/>
-          <w:b/>
-          <w:sz w:val="22"/>
-          <w:szCs w:val="22"/>
+        <w:autoSpaceDE w:val="0"/>
+        <w:autoSpaceDN w:val="0"/>
+        <w:adjustRightInd w:val="0"/>
+        <w:rPr>
+          <w:rFonts w:asciiTheme="majorHAnsi" w:hAnsiTheme="majorHAnsi" w:cs="CMSY10"/>
+        </w:rPr>
+      </w:pPr>
+      <w:r>
+        <w:rPr>
+          <w:rFonts w:asciiTheme="majorHAnsi" w:hAnsiTheme="majorHAnsi" w:cs="CMR10"/>
+        </w:rPr>
+        <w:t>Design Document</w:t>
+      </w:r>
+      <w:r>
+        <w:rPr>
+          <w:rFonts w:asciiTheme="majorHAnsi" w:hAnsiTheme="majorHAnsi" w:cs="CMSY10"/>
         </w:rPr>
         <w:t xml:space="preserve"> </w:t>
-      </w:r>
-      <w:r>
-        <w:rPr>
-          <w:rFonts w:asciiTheme="majorHAnsi" w:hAnsiTheme="majorHAnsi"/>
-          <w:sz w:val="22"/>
-          <w:szCs w:val="22"/>
-        </w:rPr>
-        <w:t>:</w:t>
-      </w:r>
-      <w:proofErr w:type="gramEnd"/>
-      <w:r>
-        <w:rPr>
-          <w:rFonts w:asciiTheme="majorHAnsi" w:hAnsiTheme="majorHAnsi"/>
-          <w:sz w:val="22"/>
-          <w:szCs w:val="22"/>
-        </w:rPr>
-        <w:t xml:space="preserve"> 2/13/2018</w:t>
-      </w:r>
-    </w:p>
-    <w:p>
-      <w:pPr>
-        <w:rPr>
-          <w:rFonts w:asciiTheme="majorHAnsi" w:hAnsiTheme="majorHAnsi"/>
-          <w:sz w:val="22"/>
-          <w:szCs w:val="22"/>
-        </w:rPr>
-      </w:pPr>
-      <w:r>
-        <w:rPr>
-          <w:rFonts w:asciiTheme="majorHAnsi" w:hAnsiTheme="majorHAnsi"/>
-          <w:sz w:val="22"/>
-          <w:szCs w:val="22"/>
-        </w:rPr>
-        <w:t>Doug will do the following:</w:t>
       </w:r>
     </w:p>
     <w:p>
@@ -2459,7 +1966,7 @@
         <w:pStyle w:val="ListParagraph"/>
         <w:numPr>
           <w:ilvl w:val="0"/>
-          <w:numId w:val="1"/>
+          <w:numId w:val="4"/>
         </w:numPr>
         <w:rPr>
           <w:rFonts w:asciiTheme="majorHAnsi" w:hAnsiTheme="majorHAnsi"/>
@@ -2467,170 +1974,26 @@
       </w:pPr>
       <w:r>
         <w:rPr>
-          <w:rFonts w:asciiTheme="majorHAnsi" w:hAnsiTheme="majorHAnsi"/>
-        </w:rPr>
-        <w:t xml:space="preserve">Go to Java tutor to determine how to read data from </w:t>
-      </w:r>
-      <w:proofErr w:type="spellStart"/>
-      <w:r>
-        <w:rPr>
-          <w:rFonts w:asciiTheme="majorHAnsi" w:hAnsiTheme="majorHAnsi"/>
-        </w:rPr>
-        <w:t>MariaDB</w:t>
-      </w:r>
-      <w:proofErr w:type="spellEnd"/>
-      <w:r>
-        <w:rPr>
-          <w:rFonts w:asciiTheme="majorHAnsi" w:hAnsiTheme="majorHAnsi"/>
-        </w:rPr>
-        <w:t xml:space="preserve"> using a Java-Swing class.</w:t>
-      </w:r>
-    </w:p>
-    <w:p>
-      <w:pPr>
-        <w:pStyle w:val="ListParagraph"/>
-        <w:numPr>
-          <w:ilvl w:val="0"/>
-          <w:numId w:val="1"/>
-        </w:numPr>
-        <w:rPr>
-          <w:rFonts w:asciiTheme="majorHAnsi" w:hAnsiTheme="majorHAnsi"/>
-        </w:rPr>
-      </w:pPr>
-      <w:r>
-        <w:rPr>
-          <w:rFonts w:asciiTheme="majorHAnsi" w:hAnsiTheme="majorHAnsi"/>
-        </w:rPr>
-        <w:t>Will update the user guide</w:t>
-      </w:r>
-    </w:p>
-    <w:p>
-      <w:pPr>
-        <w:pStyle w:val="ListParagraph"/>
-        <w:numPr>
-          <w:ilvl w:val="0"/>
-          <w:numId w:val="1"/>
-        </w:numPr>
-        <w:rPr>
-          <w:rFonts w:asciiTheme="majorHAnsi" w:hAnsiTheme="majorHAnsi"/>
-        </w:rPr>
-      </w:pPr>
-      <w:r>
-        <w:rPr>
-          <w:rFonts w:asciiTheme="majorHAnsi" w:hAnsiTheme="majorHAnsi"/>
-        </w:rPr>
-        <w:t>Will update the status report</w:t>
-      </w:r>
-    </w:p>
-    <w:p>
-      <w:pPr>
-        <w:pStyle w:val="ListParagraph"/>
-        <w:numPr>
-          <w:ilvl w:val="0"/>
-          <w:numId w:val="1"/>
-        </w:numPr>
-        <w:rPr>
-          <w:rFonts w:asciiTheme="majorHAnsi" w:hAnsiTheme="majorHAnsi"/>
-        </w:rPr>
-      </w:pPr>
-      <w:r>
-        <w:rPr>
-          <w:rFonts w:asciiTheme="majorHAnsi" w:hAnsiTheme="majorHAnsi"/>
-        </w:rPr>
-        <w:t>Will update this journal.</w:t>
-      </w:r>
-    </w:p>
-    <w:p>
-      <w:pPr>
-        <w:rPr>
-          <w:rFonts w:asciiTheme="majorHAnsi" w:hAnsiTheme="majorHAnsi"/>
-          <w:b/>
-          <w:sz w:val="22"/>
-          <w:szCs w:val="22"/>
-        </w:rPr>
-      </w:pPr>
-      <w:r>
-        <w:rPr>
-          <w:rFonts w:asciiTheme="majorHAnsi" w:hAnsiTheme="majorHAnsi"/>
-          <w:b/>
-          <w:sz w:val="22"/>
-          <w:szCs w:val="22"/>
-        </w:rPr>
-        <w:t xml:space="preserve">2/17/2018 – </w:t>
-      </w:r>
-      <w:proofErr w:type="spellStart"/>
-      <w:r>
-        <w:rPr>
-          <w:rFonts w:asciiTheme="majorHAnsi" w:hAnsiTheme="majorHAnsi"/>
-          <w:b/>
-          <w:sz w:val="22"/>
-          <w:szCs w:val="22"/>
-        </w:rPr>
-        <w:t>dls</w:t>
-      </w:r>
-      <w:proofErr w:type="spellEnd"/>
-    </w:p>
-    <w:p>
-      <w:pPr>
-        <w:pStyle w:val="ListParagraph"/>
-        <w:numPr>
-          <w:ilvl w:val="0"/>
-          <w:numId w:val="1"/>
-        </w:numPr>
-        <w:rPr>
-          <w:rFonts w:asciiTheme="majorHAnsi" w:hAnsiTheme="majorHAnsi"/>
-        </w:rPr>
-      </w:pPr>
-      <w:r>
-        <w:rPr>
-          <w:rFonts w:asciiTheme="majorHAnsi" w:hAnsiTheme="majorHAnsi"/>
-        </w:rPr>
-        <w:t>Update this journ</w:t>
-      </w:r>
-      <w:bookmarkStart w:id="0" w:name="_GoBack"/>
-      <w:bookmarkEnd w:id="0"/>
-      <w:r>
-        <w:rPr>
-          <w:rFonts w:asciiTheme="majorHAnsi" w:hAnsiTheme="majorHAnsi"/>
-        </w:rPr>
-        <w:t>al.</w:t>
-      </w:r>
-    </w:p>
-    <w:p>
-      <w:pPr>
-        <w:pStyle w:val="ListParagraph"/>
-        <w:numPr>
-          <w:ilvl w:val="0"/>
-          <w:numId w:val="1"/>
-        </w:numPr>
-        <w:rPr>
-          <w:rFonts w:asciiTheme="majorHAnsi" w:hAnsiTheme="majorHAnsi"/>
-        </w:rPr>
-      </w:pPr>
-      <w:r>
-        <w:rPr>
-          <w:rFonts w:asciiTheme="majorHAnsi" w:hAnsiTheme="majorHAnsi"/>
-        </w:rPr>
-        <w:t>Create DOCS folder and copy this journal to it.</w:t>
-      </w:r>
-    </w:p>
-    <w:p>
-      <w:pPr>
-        <w:pStyle w:val="ListParagraph"/>
-        <w:numPr>
-          <w:ilvl w:val="0"/>
-          <w:numId w:val="1"/>
-        </w:numPr>
-        <w:rPr>
-          <w:rFonts w:asciiTheme="majorHAnsi" w:hAnsiTheme="majorHAnsi"/>
-        </w:rPr>
-      </w:pPr>
-      <w:r>
-        <w:rPr>
-          <w:rFonts w:asciiTheme="majorHAnsi" w:hAnsiTheme="majorHAnsi"/>
-        </w:rPr>
-        <w:t>Push changes to repository</w:t>
-      </w:r>
+          <w:rFonts w:asciiTheme="majorHAnsi" w:hAnsiTheme="majorHAnsi" w:cs="CMR10"/>
+        </w:rPr>
+        <w:t>Test Data</w:t>
+      </w:r>
+    </w:p>
+    <w:p>
+      <w:pPr>
+        <w:rPr>
+          <w:rFonts w:asciiTheme="majorHAnsi" w:hAnsiTheme="majorHAnsi"/>
+          <w:sz w:val="22"/>
+          <w:szCs w:val="22"/>
+        </w:rPr>
+      </w:pPr>
+    </w:p>
+    <w:p>
+      <w:pPr>
+        <w:rPr>
+          <w:rFonts w:asciiTheme="majorHAnsi" w:hAnsiTheme="majorHAnsi"/>
+        </w:rPr>
+      </w:pPr>
     </w:p>
     <w:sectPr>
       <w:pgSz w:w="12240" w:h="15840"/>
@@ -2645,6 +2008,119 @@
 <file path=word/numbering.xml><?xml version="1.0" encoding="utf-8"?>
 <w:numbering xmlns:wpc="http://schemas.microsoft.com/office/word/2010/wordprocessingCanvas" xmlns:mc="http://schemas.openxmlformats.org/markup-compatibility/2006" xmlns:o="urn:schemas-microsoft-com:office:office" xmlns:r="http://schemas.openxmlformats.org/officeDocument/2006/relationships" xmlns:m="http://schemas.openxmlformats.org/officeDocument/2006/math" xmlns:v="urn:schemas-microsoft-com:vml" xmlns:wp14="http://schemas.microsoft.com/office/word/2010/wordprocessingDrawing" xmlns:wp="http://schemas.openxmlformats.org/drawingml/2006/wordprocessingDrawing" xmlns:w10="urn:schemas-microsoft-com:office:word" xmlns:w="http://schemas.openxmlformats.org/wordprocessingml/2006/main" xmlns:w14="http://schemas.microsoft.com/office/word/2010/wordml" xmlns:wpg="http://schemas.microsoft.com/office/word/2010/wordprocessingGroup" xmlns:wpi="http://schemas.microsoft.com/office/word/2010/wordprocessingInk" xmlns:wne="http://schemas.microsoft.com/office/word/2006/wordml" xmlns:wps="http://schemas.microsoft.com/office/word/2010/wordprocessingShape" mc:Ignorable="w14 wp14">
   <w:abstractNum w:abstractNumId="0">
+    <w:nsid w:val="00892B9C"/>
+    <w:multiLevelType w:val="hybridMultilevel"/>
+    <w:tmpl w:val="7690DAEE"/>
+    <w:lvl w:ilvl="0" w:tplc="04090001">
+      <w:start w:val="1"/>
+      <w:numFmt w:val="bullet"/>
+      <w:lvlText w:val=""/>
+      <w:lvlJc w:val="left"/>
+      <w:pPr>
+        <w:ind w:left="720" w:hanging="360"/>
+      </w:pPr>
+      <w:rPr>
+        <w:rFonts w:ascii="Symbol" w:hAnsi="Symbol" w:hint="default"/>
+      </w:rPr>
+    </w:lvl>
+    <w:lvl w:ilvl="1" w:tplc="04090003" w:tentative="1">
+      <w:start w:val="1"/>
+      <w:numFmt w:val="bullet"/>
+      <w:lvlText w:val="o"/>
+      <w:lvlJc w:val="left"/>
+      <w:pPr>
+        <w:ind w:left="1440" w:hanging="360"/>
+      </w:pPr>
+      <w:rPr>
+        <w:rFonts w:ascii="Courier New" w:hAnsi="Courier New" w:cs="Courier New" w:hint="default"/>
+      </w:rPr>
+    </w:lvl>
+    <w:lvl w:ilvl="2" w:tplc="04090005" w:tentative="1">
+      <w:start w:val="1"/>
+      <w:numFmt w:val="bullet"/>
+      <w:lvlText w:val=""/>
+      <w:lvlJc w:val="left"/>
+      <w:pPr>
+        <w:ind w:left="2160" w:hanging="360"/>
+      </w:pPr>
+      <w:rPr>
+        <w:rFonts w:ascii="Wingdings" w:hAnsi="Wingdings" w:hint="default"/>
+      </w:rPr>
+    </w:lvl>
+    <w:lvl w:ilvl="3" w:tplc="04090001" w:tentative="1">
+      <w:start w:val="1"/>
+      <w:numFmt w:val="bullet"/>
+      <w:lvlText w:val=""/>
+      <w:lvlJc w:val="left"/>
+      <w:pPr>
+        <w:ind w:left="2880" w:hanging="360"/>
+      </w:pPr>
+      <w:rPr>
+        <w:rFonts w:ascii="Symbol" w:hAnsi="Symbol" w:hint="default"/>
+      </w:rPr>
+    </w:lvl>
+    <w:lvl w:ilvl="4" w:tplc="04090003" w:tentative="1">
+      <w:start w:val="1"/>
+      <w:numFmt w:val="bullet"/>
+      <w:lvlText w:val="o"/>
+      <w:lvlJc w:val="left"/>
+      <w:pPr>
+        <w:ind w:left="3600" w:hanging="360"/>
+      </w:pPr>
+      <w:rPr>
+        <w:rFonts w:ascii="Courier New" w:hAnsi="Courier New" w:cs="Courier New" w:hint="default"/>
+      </w:rPr>
+    </w:lvl>
+    <w:lvl w:ilvl="5" w:tplc="04090005" w:tentative="1">
+      <w:start w:val="1"/>
+      <w:numFmt w:val="bullet"/>
+      <w:lvlText w:val=""/>
+      <w:lvlJc w:val="left"/>
+      <w:pPr>
+        <w:ind w:left="4320" w:hanging="360"/>
+      </w:pPr>
+      <w:rPr>
+        <w:rFonts w:ascii="Wingdings" w:hAnsi="Wingdings" w:hint="default"/>
+      </w:rPr>
+    </w:lvl>
+    <w:lvl w:ilvl="6" w:tplc="04090001" w:tentative="1">
+      <w:start w:val="1"/>
+      <w:numFmt w:val="bullet"/>
+      <w:lvlText w:val=""/>
+      <w:lvlJc w:val="left"/>
+      <w:pPr>
+        <w:ind w:left="5040" w:hanging="360"/>
+      </w:pPr>
+      <w:rPr>
+        <w:rFonts w:ascii="Symbol" w:hAnsi="Symbol" w:hint="default"/>
+      </w:rPr>
+    </w:lvl>
+    <w:lvl w:ilvl="7" w:tplc="04090003" w:tentative="1">
+      <w:start w:val="1"/>
+      <w:numFmt w:val="bullet"/>
+      <w:lvlText w:val="o"/>
+      <w:lvlJc w:val="left"/>
+      <w:pPr>
+        <w:ind w:left="5760" w:hanging="360"/>
+      </w:pPr>
+      <w:rPr>
+        <w:rFonts w:ascii="Courier New" w:hAnsi="Courier New" w:cs="Courier New" w:hint="default"/>
+      </w:rPr>
+    </w:lvl>
+    <w:lvl w:ilvl="8" w:tplc="04090005" w:tentative="1">
+      <w:start w:val="1"/>
+      <w:numFmt w:val="bullet"/>
+      <w:lvlText w:val=""/>
+      <w:lvlJc w:val="left"/>
+      <w:pPr>
+        <w:ind w:left="6480" w:hanging="360"/>
+      </w:pPr>
+      <w:rPr>
+        <w:rFonts w:ascii="Wingdings" w:hAnsi="Wingdings" w:hint="default"/>
+      </w:rPr>
+    </w:lvl>
+  </w:abstractNum>
+  <w:abstractNum w:abstractNumId="1">
     <w:nsid w:val="01345B7B"/>
     <w:multiLevelType w:val="hybridMultilevel"/>
     <w:tmpl w:val="66A42846"/>
@@ -2756,7 +2232,7 @@
       </w:rPr>
     </w:lvl>
   </w:abstractNum>
-  <w:abstractNum w:abstractNumId="1">
+  <w:abstractNum w:abstractNumId="2">
     <w:nsid w:val="18022B43"/>
     <w:multiLevelType w:val="hybridMultilevel"/>
     <w:tmpl w:val="E012A70E"/>
@@ -2869,7 +2345,7 @@
       </w:rPr>
     </w:lvl>
   </w:abstractNum>
-  <w:abstractNum w:abstractNumId="2">
+  <w:abstractNum w:abstractNumId="3">
     <w:nsid w:val="5F6149BB"/>
     <w:multiLevelType w:val="hybridMultilevel"/>
     <w:tmpl w:val="E180A136"/>
@@ -2982,13 +2458,16 @@
     </w:lvl>
   </w:abstractNum>
   <w:num w:numId="1">
-    <w:abstractNumId w:val="0"/>
+    <w:abstractNumId w:val="1"/>
   </w:num>
   <w:num w:numId="2">
+    <w:abstractNumId w:val="3"/>
+  </w:num>
+  <w:num w:numId="3">
     <w:abstractNumId w:val="2"/>
   </w:num>
-  <w:num w:numId="3">
-    <w:abstractNumId w:val="1"/>
+  <w:num w:numId="4">
+    <w:abstractNumId w:val="0"/>
   </w:num>
 </w:numbering>
 </file>

</xml_diff>

<commit_message>
Update status doc, group journal and user guide.
</commit_message>
<xml_diff>
--- a/DOCS/Group Journal.docx
+++ b/DOCS/Group Journal.docx
@@ -39,7 +39,16 @@
           <w:sz w:val="22"/>
           <w:szCs w:val="22"/>
         </w:rPr>
-        <w:t xml:space="preserve">last update 2/17/2018 </w:t>
+        <w:t>last update 2/2</w:t>
+      </w:r>
+      <w:r>
+        <w:rPr>
+          <w:rFonts w:asciiTheme="majorHAnsi" w:hAnsiTheme="majorHAnsi"/>
+          <w:color w:val="000000" w:themeColor="text1"/>
+          <w:sz w:val="22"/>
+          <w:szCs w:val="22"/>
+        </w:rPr>
+        <w:t xml:space="preserve">7/2018 </w:t>
       </w:r>
       <w:proofErr w:type="spellStart"/>
       <w:r>
@@ -143,43 +152,7 @@
           <w:sz w:val="22"/>
           <w:szCs w:val="22"/>
         </w:rPr>
-        <w:t xml:space="preserve">Members Present:  </w:t>
-      </w:r>
-      <w:proofErr w:type="spellStart"/>
-      <w:r>
-        <w:rPr>
-          <w:rFonts w:asciiTheme="majorHAnsi" w:hAnsiTheme="majorHAnsi"/>
-          <w:sz w:val="22"/>
-          <w:szCs w:val="22"/>
-        </w:rPr>
-        <w:t>Bhavani</w:t>
-      </w:r>
-      <w:proofErr w:type="spellEnd"/>
-      <w:r>
-        <w:rPr>
-          <w:rFonts w:asciiTheme="majorHAnsi" w:hAnsiTheme="majorHAnsi"/>
-          <w:sz w:val="22"/>
-          <w:szCs w:val="22"/>
-        </w:rPr>
-        <w:t xml:space="preserve"> </w:t>
-      </w:r>
-      <w:proofErr w:type="spellStart"/>
-      <w:r>
-        <w:rPr>
-          <w:rFonts w:asciiTheme="majorHAnsi" w:hAnsiTheme="majorHAnsi"/>
-          <w:sz w:val="22"/>
-          <w:szCs w:val="22"/>
-        </w:rPr>
-        <w:t>Putrevu</w:t>
-      </w:r>
-      <w:proofErr w:type="spellEnd"/>
-      <w:r>
-        <w:rPr>
-          <w:rFonts w:asciiTheme="majorHAnsi" w:hAnsiTheme="majorHAnsi"/>
-          <w:sz w:val="22"/>
-          <w:szCs w:val="22"/>
-        </w:rPr>
-        <w:t xml:space="preserve"> and Doug Skayer</w:t>
+        <w:t>Members Present:  Bhavani Putrevu and Doug Skayer</w:t>
       </w:r>
     </w:p>
     <w:p>
@@ -313,25 +286,7 @@
           <w:sz w:val="22"/>
           <w:szCs w:val="22"/>
         </w:rPr>
-        <w:t xml:space="preserve"> Doug &amp; </w:t>
-      </w:r>
-      <w:proofErr w:type="spellStart"/>
-      <w:r>
-        <w:rPr>
-          <w:rFonts w:asciiTheme="majorHAnsi" w:hAnsiTheme="majorHAnsi"/>
-          <w:sz w:val="22"/>
-          <w:szCs w:val="22"/>
-        </w:rPr>
-        <w:t>Bhavani</w:t>
-      </w:r>
-      <w:proofErr w:type="spellEnd"/>
-      <w:r>
-        <w:rPr>
-          <w:rFonts w:asciiTheme="majorHAnsi" w:hAnsiTheme="majorHAnsi"/>
-          <w:sz w:val="22"/>
-          <w:szCs w:val="22"/>
-        </w:rPr>
-        <w:t xml:space="preserve"> </w:t>
+        <w:t xml:space="preserve"> Doug &amp; Bhavani </w:t>
       </w:r>
     </w:p>
     <w:p>
@@ -436,19 +391,11 @@
           <w:rFonts w:asciiTheme="majorHAnsi" w:hAnsiTheme="majorHAnsi"/>
         </w:rPr>
       </w:pPr>
-      <w:proofErr w:type="spellStart"/>
-      <w:r>
-        <w:rPr>
-          <w:rFonts w:asciiTheme="majorHAnsi" w:hAnsiTheme="majorHAnsi"/>
-        </w:rPr>
-        <w:t>Bhavani</w:t>
-      </w:r>
-      <w:proofErr w:type="spellEnd"/>
-      <w:r>
-        <w:rPr>
-          <w:rFonts w:asciiTheme="majorHAnsi" w:hAnsiTheme="majorHAnsi"/>
-        </w:rPr>
-        <w:t xml:space="preserve"> and I outlined and submitted on 1/9/2018 to Ryan the entities we thought were relevant to our implementation.</w:t>
+      <w:r>
+        <w:rPr>
+          <w:rFonts w:asciiTheme="majorHAnsi" w:hAnsiTheme="majorHAnsi"/>
+        </w:rPr>
+        <w:t>Bhavani and I outlined and submitted on 1/9/2018 to Ryan the entities we thought were relevant to our implementation.</w:t>
       </w:r>
     </w:p>
     <w:p>
@@ -703,21 +650,7 @@
         <w:rPr>
           <w:rFonts w:asciiTheme="majorHAnsi" w:hAnsiTheme="majorHAnsi"/>
         </w:rPr>
-        <w:t xml:space="preserve"> and MySQL. We hadn’t talked about it, but perhaps </w:t>
-      </w:r>
-      <w:proofErr w:type="spellStart"/>
-      <w:r>
-        <w:rPr>
-          <w:rFonts w:asciiTheme="majorHAnsi" w:hAnsiTheme="majorHAnsi"/>
-        </w:rPr>
-        <w:t>Bhavani</w:t>
-      </w:r>
-      <w:proofErr w:type="spellEnd"/>
-      <w:r>
-        <w:rPr>
-          <w:rFonts w:asciiTheme="majorHAnsi" w:hAnsiTheme="majorHAnsi"/>
-        </w:rPr>
-        <w:t xml:space="preserve"> has better ideas for the implementation.</w:t>
+        <w:t xml:space="preserve"> and MySQL. We hadn’t talked about it, but perhaps Bhavani has better ideas for the implementation.</w:t>
       </w:r>
     </w:p>
     <w:p>
@@ -790,25 +723,7 @@
           <w:sz w:val="22"/>
           <w:szCs w:val="22"/>
         </w:rPr>
-        <w:t xml:space="preserve"> Doug &amp; </w:t>
-      </w:r>
-      <w:proofErr w:type="spellStart"/>
-      <w:r>
-        <w:rPr>
-          <w:rFonts w:asciiTheme="majorHAnsi" w:hAnsiTheme="majorHAnsi"/>
-          <w:sz w:val="22"/>
-          <w:szCs w:val="22"/>
-        </w:rPr>
-        <w:t>Bhavani</w:t>
-      </w:r>
-      <w:proofErr w:type="spellEnd"/>
-      <w:r>
-        <w:rPr>
-          <w:rFonts w:asciiTheme="majorHAnsi" w:hAnsiTheme="majorHAnsi"/>
-          <w:sz w:val="22"/>
-          <w:szCs w:val="22"/>
-        </w:rPr>
-        <w:t xml:space="preserve"> </w:t>
+        <w:t xml:space="preserve"> Doug &amp; Bhavani </w:t>
       </w:r>
     </w:p>
     <w:p>
@@ -879,21 +794,7 @@
         <w:rPr>
           <w:rFonts w:asciiTheme="majorHAnsi" w:hAnsiTheme="majorHAnsi"/>
         </w:rPr>
-        <w:t xml:space="preserve">I would setup GitHub repository and add </w:t>
-      </w:r>
-      <w:proofErr w:type="spellStart"/>
-      <w:r>
-        <w:rPr>
-          <w:rFonts w:asciiTheme="majorHAnsi" w:hAnsiTheme="majorHAnsi"/>
-        </w:rPr>
-        <w:t>Bhavani</w:t>
-      </w:r>
-      <w:proofErr w:type="spellEnd"/>
-      <w:r>
-        <w:rPr>
-          <w:rFonts w:asciiTheme="majorHAnsi" w:hAnsiTheme="majorHAnsi"/>
-        </w:rPr>
-        <w:t xml:space="preserve"> as a contributor.</w:t>
+        <w:t>I would setup GitHub repository and add Bhavani as a contributor.</w:t>
       </w:r>
     </w:p>
     <w:p>
@@ -1139,21 +1040,7 @@
         <w:rPr>
           <w:rFonts w:asciiTheme="majorHAnsi" w:hAnsiTheme="majorHAnsi"/>
         </w:rPr>
-        <w:t xml:space="preserve"> Doug &amp; </w:t>
-      </w:r>
-      <w:proofErr w:type="spellStart"/>
-      <w:r>
-        <w:rPr>
-          <w:rFonts w:asciiTheme="majorHAnsi" w:hAnsiTheme="majorHAnsi"/>
-        </w:rPr>
-        <w:t>Bhavani</w:t>
-      </w:r>
-      <w:proofErr w:type="spellEnd"/>
-      <w:r>
-        <w:rPr>
-          <w:rFonts w:asciiTheme="majorHAnsi" w:hAnsiTheme="majorHAnsi"/>
-        </w:rPr>
-        <w:t xml:space="preserve"> </w:t>
+        <w:t xml:space="preserve"> Doug &amp; Bhavani </w:t>
       </w:r>
     </w:p>
     <w:p>
@@ -1283,19 +1170,11 @@
           <w:rFonts w:asciiTheme="majorHAnsi" w:hAnsiTheme="majorHAnsi"/>
         </w:rPr>
       </w:pPr>
-      <w:proofErr w:type="spellStart"/>
-      <w:r>
-        <w:rPr>
-          <w:rFonts w:asciiTheme="majorHAnsi" w:hAnsiTheme="majorHAnsi"/>
-        </w:rPr>
-        <w:t>Bhavani</w:t>
-      </w:r>
-      <w:proofErr w:type="spellEnd"/>
-      <w:r>
-        <w:rPr>
-          <w:rFonts w:asciiTheme="majorHAnsi" w:hAnsiTheme="majorHAnsi"/>
-        </w:rPr>
-        <w:t xml:space="preserve"> will:</w:t>
+      <w:r>
+        <w:rPr>
+          <w:rFonts w:asciiTheme="majorHAnsi" w:hAnsiTheme="majorHAnsi"/>
+        </w:rPr>
+        <w:t>Bhavani will:</w:t>
       </w:r>
     </w:p>
     <w:p>
@@ -1392,21 +1271,7 @@
         <w:rPr>
           <w:rFonts w:asciiTheme="majorHAnsi" w:hAnsiTheme="majorHAnsi"/>
         </w:rPr>
-        <w:t xml:space="preserve"> Doug &amp; </w:t>
-      </w:r>
-      <w:proofErr w:type="spellStart"/>
-      <w:r>
-        <w:rPr>
-          <w:rFonts w:asciiTheme="majorHAnsi" w:hAnsiTheme="majorHAnsi"/>
-        </w:rPr>
-        <w:t>Bhavani</w:t>
-      </w:r>
-      <w:proofErr w:type="spellEnd"/>
-      <w:r>
-        <w:rPr>
-          <w:rFonts w:asciiTheme="majorHAnsi" w:hAnsiTheme="majorHAnsi"/>
-        </w:rPr>
-        <w:t xml:space="preserve"> </w:t>
+        <w:t xml:space="preserve"> Doug &amp; Bhavani </w:t>
       </w:r>
     </w:p>
     <w:p>
@@ -1560,23 +1425,13 @@
           <w:szCs w:val="22"/>
         </w:rPr>
       </w:pPr>
-      <w:proofErr w:type="spellStart"/>
-      <w:r>
-        <w:rPr>
-          <w:rFonts w:asciiTheme="majorHAnsi" w:hAnsiTheme="majorHAnsi"/>
-          <w:sz w:val="22"/>
-          <w:szCs w:val="22"/>
-        </w:rPr>
-        <w:t>Bhavani</w:t>
-      </w:r>
-      <w:proofErr w:type="spellEnd"/>
-      <w:r>
-        <w:rPr>
-          <w:rFonts w:asciiTheme="majorHAnsi" w:hAnsiTheme="majorHAnsi"/>
-          <w:sz w:val="22"/>
-          <w:szCs w:val="22"/>
-        </w:rPr>
-        <w:t xml:space="preserve"> will:</w:t>
+      <w:r>
+        <w:rPr>
+          <w:rFonts w:asciiTheme="majorHAnsi" w:hAnsiTheme="majorHAnsi"/>
+          <w:sz w:val="22"/>
+          <w:szCs w:val="22"/>
+        </w:rPr>
+        <w:t>Bhavani will:</w:t>
       </w:r>
     </w:p>
     <w:p>
@@ -1717,21 +1572,7 @@
         <w:rPr>
           <w:rFonts w:asciiTheme="majorHAnsi" w:hAnsiTheme="majorHAnsi"/>
         </w:rPr>
-        <w:t xml:space="preserve"> Doug &amp; </w:t>
-      </w:r>
-      <w:proofErr w:type="spellStart"/>
-      <w:r>
-        <w:rPr>
-          <w:rFonts w:asciiTheme="majorHAnsi" w:hAnsiTheme="majorHAnsi"/>
-        </w:rPr>
-        <w:t>Bhavani</w:t>
-      </w:r>
-      <w:proofErr w:type="spellEnd"/>
-      <w:r>
-        <w:rPr>
-          <w:rFonts w:asciiTheme="majorHAnsi" w:hAnsiTheme="majorHAnsi"/>
-        </w:rPr>
-        <w:t xml:space="preserve"> </w:t>
+        <w:t xml:space="preserve"> Doug &amp; Bhavani </w:t>
       </w:r>
     </w:p>
     <w:p>
@@ -1828,8 +1669,6 @@
         </w:rPr>
         <w:t xml:space="preserve"> using a Java-Swing class.</w:t>
       </w:r>
-      <w:bookmarkStart w:id="0" w:name="_GoBack"/>
-      <w:bookmarkEnd w:id="0"/>
     </w:p>
     <w:p>
       <w:pPr>
@@ -1893,23 +1732,13 @@
           <w:szCs w:val="22"/>
         </w:rPr>
       </w:pPr>
-      <w:proofErr w:type="spellStart"/>
-      <w:r>
-        <w:rPr>
-          <w:rFonts w:asciiTheme="majorHAnsi" w:hAnsiTheme="majorHAnsi"/>
-          <w:sz w:val="22"/>
-          <w:szCs w:val="22"/>
-        </w:rPr>
-        <w:t>Bhavani</w:t>
-      </w:r>
-      <w:proofErr w:type="spellEnd"/>
-      <w:r>
-        <w:rPr>
-          <w:rFonts w:asciiTheme="majorHAnsi" w:hAnsiTheme="majorHAnsi"/>
-          <w:sz w:val="22"/>
-          <w:szCs w:val="22"/>
-        </w:rPr>
-        <w:t xml:space="preserve"> will:</w:t>
+      <w:r>
+        <w:rPr>
+          <w:rFonts w:asciiTheme="majorHAnsi" w:hAnsiTheme="majorHAnsi"/>
+          <w:sz w:val="22"/>
+          <w:szCs w:val="22"/>
+        </w:rPr>
+        <w:t>Bhavani will:</w:t>
       </w:r>
     </w:p>
     <w:p>
@@ -1987,6 +1816,708 @@
           <w:szCs w:val="22"/>
         </w:rPr>
       </w:pPr>
+    </w:p>
+    <w:p>
+      <w:pPr>
+        <w:rPr>
+          <w:rFonts w:asciiTheme="majorHAnsi" w:hAnsiTheme="majorHAnsi"/>
+          <w:b/>
+        </w:rPr>
+      </w:pPr>
+      <w:r>
+        <w:rPr>
+          <w:rFonts w:asciiTheme="majorHAnsi" w:hAnsiTheme="majorHAnsi"/>
+          <w:b/>
+        </w:rPr>
+        <w:t>Meeting date #7</w:t>
+      </w:r>
+      <w:r>
+        <w:rPr>
+          <w:rFonts w:asciiTheme="majorHAnsi" w:hAnsiTheme="majorHAnsi"/>
+          <w:b/>
+        </w:rPr>
+        <w:t xml:space="preserve">: </w:t>
+      </w:r>
+      <w:r>
+        <w:rPr>
+          <w:rFonts w:asciiTheme="majorHAnsi" w:hAnsiTheme="majorHAnsi"/>
+        </w:rPr>
+        <w:t>2/27</w:t>
+      </w:r>
+      <w:r>
+        <w:rPr>
+          <w:rFonts w:asciiTheme="majorHAnsi" w:hAnsiTheme="majorHAnsi"/>
+        </w:rPr>
+        <w:t>/2018</w:t>
+      </w:r>
+      <w:r>
+        <w:rPr>
+          <w:rFonts w:asciiTheme="majorHAnsi" w:hAnsiTheme="majorHAnsi"/>
+          <w:b/>
+        </w:rPr>
+        <w:t xml:space="preserve"> </w:t>
+      </w:r>
+    </w:p>
+    <w:p>
+      <w:pPr>
+        <w:rPr>
+          <w:rFonts w:asciiTheme="majorHAnsi" w:hAnsiTheme="majorHAnsi"/>
+        </w:rPr>
+      </w:pPr>
+      <w:r>
+        <w:rPr>
+          <w:rFonts w:asciiTheme="majorHAnsi" w:hAnsiTheme="majorHAnsi"/>
+          <w:b/>
+        </w:rPr>
+        <w:t>Members:</w:t>
+      </w:r>
+      <w:r>
+        <w:rPr>
+          <w:rFonts w:asciiTheme="majorHAnsi" w:hAnsiTheme="majorHAnsi"/>
+        </w:rPr>
+        <w:t xml:space="preserve"> Doug &amp; Bhavani </w:t>
+      </w:r>
+    </w:p>
+    <w:p>
+      <w:pPr>
+        <w:rPr>
+          <w:rFonts w:asciiTheme="majorHAnsi" w:hAnsiTheme="majorHAnsi"/>
+        </w:rPr>
+      </w:pPr>
+      <w:r>
+        <w:rPr>
+          <w:rFonts w:asciiTheme="majorHAnsi" w:hAnsiTheme="majorHAnsi"/>
+          <w:b/>
+        </w:rPr>
+        <w:t>Major discussions</w:t>
+      </w:r>
+      <w:r>
+        <w:rPr>
+          <w:rFonts w:asciiTheme="majorHAnsi" w:hAnsiTheme="majorHAnsi"/>
+        </w:rPr>
+        <w:t>: How to divide work requirements for next week’s class.</w:t>
+      </w:r>
+    </w:p>
+    <w:p>
+      <w:pPr>
+        <w:rPr>
+          <w:rFonts w:ascii="Calibri" w:hAnsi="Calibri"/>
+          <w:color w:val="000000"/>
+        </w:rPr>
+      </w:pPr>
+      <w:r>
+        <w:rPr>
+          <w:rFonts w:asciiTheme="majorHAnsi" w:hAnsiTheme="majorHAnsi"/>
+          <w:b/>
+        </w:rPr>
+        <w:t>Major decisions</w:t>
+      </w:r>
+      <w:r>
+        <w:rPr>
+          <w:rFonts w:asciiTheme="majorHAnsi" w:hAnsiTheme="majorHAnsi"/>
+        </w:rPr>
+        <w:t>:</w:t>
+      </w:r>
+      <w:r>
+        <w:rPr>
+          <w:rFonts w:asciiTheme="majorHAnsi" w:hAnsiTheme="majorHAnsi"/>
+        </w:rPr>
+        <w:t xml:space="preserve"> It turns out we both were independently working on Java Swing and different database implantations. We agreed to</w:t>
+      </w:r>
+      <w:r>
+        <w:rPr>
+          <w:rFonts w:ascii="Calibri" w:hAnsi="Calibri"/>
+          <w:color w:val="000000"/>
+        </w:rPr>
+        <w:t xml:space="preserve"> </w:t>
+      </w:r>
+      <w:r>
+        <w:rPr>
+          <w:rFonts w:ascii="Calibri" w:hAnsi="Calibri"/>
+          <w:color w:val="000000"/>
+        </w:rPr>
+        <w:t xml:space="preserve">meet to determine how we would </w:t>
+      </w:r>
+      <w:r>
+        <w:rPr>
+          <w:rFonts w:ascii="Calibri" w:hAnsi="Calibri"/>
+          <w:color w:val="000000"/>
+        </w:rPr>
+        <w:t xml:space="preserve">split the functions within </w:t>
+      </w:r>
+      <w:r>
+        <w:rPr>
+          <w:rFonts w:ascii="Calibri" w:hAnsi="Calibri"/>
+          <w:color w:val="000000"/>
+        </w:rPr>
+        <w:t>the menu and work independently to try to get more accomplished.</w:t>
+      </w:r>
+    </w:p>
+    <w:p>
+      <w:pPr>
+        <w:rPr>
+          <w:rFonts w:ascii="Calibri" w:hAnsi="Calibri"/>
+          <w:color w:val="000000"/>
+        </w:rPr>
+      </w:pPr>
+    </w:p>
+    <w:p>
+      <w:pPr>
+        <w:rPr>
+          <w:rFonts w:asciiTheme="majorHAnsi" w:hAnsiTheme="majorHAnsi"/>
+          <w:u w:val="single"/>
+        </w:rPr>
+      </w:pPr>
+      <w:r>
+        <w:rPr>
+          <w:rFonts w:asciiTheme="majorHAnsi" w:hAnsiTheme="majorHAnsi"/>
+          <w:u w:val="single"/>
+        </w:rPr>
+        <w:t>As of this week Bhavani:</w:t>
+      </w:r>
+    </w:p>
+    <w:p>
+      <w:pPr>
+        <w:pStyle w:val="NormalWeb"/>
+        <w:rPr>
+          <w:rFonts w:asciiTheme="majorHAnsi" w:hAnsiTheme="majorHAnsi"/>
+          <w:color w:val="000000"/>
+          <w:sz w:val="22"/>
+          <w:szCs w:val="22"/>
+        </w:rPr>
+      </w:pPr>
+      <w:r>
+        <w:rPr>
+          <w:rFonts w:asciiTheme="majorHAnsi" w:hAnsiTheme="majorHAnsi"/>
+          <w:color w:val="000000"/>
+          <w:sz w:val="22"/>
+          <w:szCs w:val="22"/>
+        </w:rPr>
+        <w:t>(1) Created GUI menus using Java SWING.</w:t>
+      </w:r>
+    </w:p>
+    <w:p>
+      <w:pPr>
+        <w:pStyle w:val="NormalWeb"/>
+        <w:rPr>
+          <w:rFonts w:asciiTheme="majorHAnsi" w:hAnsiTheme="majorHAnsi"/>
+          <w:color w:val="000000"/>
+          <w:sz w:val="22"/>
+          <w:szCs w:val="22"/>
+        </w:rPr>
+      </w:pPr>
+      <w:r>
+        <w:rPr>
+          <w:rFonts w:asciiTheme="majorHAnsi" w:hAnsiTheme="majorHAnsi"/>
+          <w:color w:val="000000"/>
+          <w:sz w:val="22"/>
+          <w:szCs w:val="22"/>
+        </w:rPr>
+        <w:t>            This has two sub menus</w:t>
+      </w:r>
+    </w:p>
+    <w:p>
+      <w:pPr>
+        <w:pStyle w:val="NormalWeb"/>
+        <w:rPr>
+          <w:rFonts w:asciiTheme="majorHAnsi" w:hAnsiTheme="majorHAnsi"/>
+          <w:color w:val="000000"/>
+          <w:sz w:val="22"/>
+          <w:szCs w:val="22"/>
+        </w:rPr>
+      </w:pPr>
+      <w:r>
+        <w:rPr>
+          <w:rFonts w:asciiTheme="majorHAnsi" w:hAnsiTheme="majorHAnsi"/>
+          <w:color w:val="000000"/>
+          <w:sz w:val="22"/>
+          <w:szCs w:val="22"/>
+        </w:rPr>
+        <w:t>                        (A) Admin Functions</w:t>
+      </w:r>
+    </w:p>
+    <w:p>
+      <w:pPr>
+        <w:pStyle w:val="NormalWeb"/>
+        <w:rPr>
+          <w:rFonts w:asciiTheme="majorHAnsi" w:hAnsiTheme="majorHAnsi"/>
+          <w:color w:val="000000"/>
+          <w:sz w:val="22"/>
+          <w:szCs w:val="22"/>
+        </w:rPr>
+      </w:pPr>
+      <w:r>
+        <w:rPr>
+          <w:rFonts w:asciiTheme="majorHAnsi" w:hAnsiTheme="majorHAnsi"/>
+          <w:color w:val="000000"/>
+          <w:sz w:val="22"/>
+          <w:szCs w:val="22"/>
+        </w:rPr>
+        <w:t>                                    - Add User</w:t>
+      </w:r>
+    </w:p>
+    <w:p>
+      <w:pPr>
+        <w:pStyle w:val="NormalWeb"/>
+        <w:rPr>
+          <w:rFonts w:asciiTheme="majorHAnsi" w:hAnsiTheme="majorHAnsi"/>
+          <w:color w:val="000000"/>
+          <w:sz w:val="22"/>
+          <w:szCs w:val="22"/>
+        </w:rPr>
+      </w:pPr>
+      <w:r>
+        <w:rPr>
+          <w:rFonts w:asciiTheme="majorHAnsi" w:hAnsiTheme="majorHAnsi"/>
+          <w:color w:val="000000"/>
+          <w:sz w:val="22"/>
+          <w:szCs w:val="22"/>
+        </w:rPr>
+        <w:t>                                    - Add Book</w:t>
+      </w:r>
+    </w:p>
+    <w:p>
+      <w:pPr>
+        <w:pStyle w:val="NormalWeb"/>
+        <w:rPr>
+          <w:rFonts w:asciiTheme="majorHAnsi" w:hAnsiTheme="majorHAnsi"/>
+          <w:color w:val="000000"/>
+          <w:sz w:val="22"/>
+          <w:szCs w:val="22"/>
+        </w:rPr>
+      </w:pPr>
+      <w:r>
+        <w:rPr>
+          <w:rFonts w:asciiTheme="majorHAnsi" w:hAnsiTheme="majorHAnsi"/>
+          <w:color w:val="000000"/>
+          <w:sz w:val="22"/>
+          <w:szCs w:val="22"/>
+        </w:rPr>
+        <w:t>                        (B) Member Functions</w:t>
+      </w:r>
+    </w:p>
+    <w:p>
+      <w:pPr>
+        <w:pStyle w:val="NormalWeb"/>
+        <w:rPr>
+          <w:rFonts w:asciiTheme="majorHAnsi" w:hAnsiTheme="majorHAnsi"/>
+          <w:color w:val="000000"/>
+          <w:sz w:val="22"/>
+          <w:szCs w:val="22"/>
+        </w:rPr>
+      </w:pPr>
+      <w:r>
+        <w:rPr>
+          <w:rFonts w:asciiTheme="majorHAnsi" w:hAnsiTheme="majorHAnsi"/>
+          <w:color w:val="000000"/>
+          <w:sz w:val="22"/>
+          <w:szCs w:val="22"/>
+        </w:rPr>
+        <w:t>                                    - Login</w:t>
+      </w:r>
+    </w:p>
+    <w:p>
+      <w:pPr>
+        <w:pStyle w:val="NormalWeb"/>
+        <w:rPr>
+          <w:rFonts w:asciiTheme="majorHAnsi" w:hAnsiTheme="majorHAnsi"/>
+          <w:color w:val="000000"/>
+          <w:sz w:val="22"/>
+          <w:szCs w:val="22"/>
+        </w:rPr>
+      </w:pPr>
+      <w:r>
+        <w:rPr>
+          <w:rFonts w:asciiTheme="majorHAnsi" w:hAnsiTheme="majorHAnsi"/>
+          <w:color w:val="000000"/>
+          <w:sz w:val="22"/>
+          <w:szCs w:val="22"/>
+        </w:rPr>
+        <w:t>                                    - Search for a book</w:t>
+      </w:r>
+    </w:p>
+    <w:p>
+      <w:pPr>
+        <w:pStyle w:val="NormalWeb"/>
+        <w:rPr>
+          <w:rFonts w:asciiTheme="majorHAnsi" w:hAnsiTheme="majorHAnsi"/>
+          <w:color w:val="000000"/>
+          <w:sz w:val="22"/>
+          <w:szCs w:val="22"/>
+        </w:rPr>
+      </w:pPr>
+      <w:r>
+        <w:rPr>
+          <w:rFonts w:asciiTheme="majorHAnsi" w:hAnsiTheme="majorHAnsi"/>
+          <w:color w:val="000000"/>
+          <w:sz w:val="22"/>
+          <w:szCs w:val="22"/>
+        </w:rPr>
+        <w:t>                                    - Check out</w:t>
+      </w:r>
+    </w:p>
+    <w:p>
+      <w:pPr>
+        <w:pStyle w:val="NormalWeb"/>
+        <w:rPr>
+          <w:rFonts w:asciiTheme="majorHAnsi" w:hAnsiTheme="majorHAnsi"/>
+          <w:color w:val="000000"/>
+          <w:sz w:val="22"/>
+          <w:szCs w:val="22"/>
+        </w:rPr>
+      </w:pPr>
+      <w:r>
+        <w:rPr>
+          <w:rFonts w:asciiTheme="majorHAnsi" w:hAnsiTheme="majorHAnsi"/>
+          <w:color w:val="000000"/>
+          <w:sz w:val="22"/>
+          <w:szCs w:val="22"/>
+        </w:rPr>
+        <w:t>                                    - Return</w:t>
+      </w:r>
+    </w:p>
+    <w:p>
+      <w:pPr>
+        <w:pStyle w:val="NormalWeb"/>
+        <w:rPr>
+          <w:rFonts w:asciiTheme="majorHAnsi" w:hAnsiTheme="majorHAnsi"/>
+          <w:color w:val="000000"/>
+          <w:sz w:val="22"/>
+          <w:szCs w:val="22"/>
+        </w:rPr>
+      </w:pPr>
+      <w:r>
+        <w:rPr>
+          <w:rFonts w:asciiTheme="majorHAnsi" w:hAnsiTheme="majorHAnsi"/>
+          <w:color w:val="000000"/>
+          <w:sz w:val="22"/>
+          <w:szCs w:val="22"/>
+        </w:rPr>
+        <w:t>                                    -Hold</w:t>
+      </w:r>
+    </w:p>
+    <w:p>
+      <w:pPr>
+        <w:pStyle w:val="NormalWeb"/>
+        <w:rPr>
+          <w:rFonts w:asciiTheme="majorHAnsi" w:hAnsiTheme="majorHAnsi"/>
+          <w:color w:val="000000"/>
+          <w:sz w:val="22"/>
+          <w:szCs w:val="22"/>
+        </w:rPr>
+      </w:pPr>
+      <w:r>
+        <w:rPr>
+          <w:rFonts w:asciiTheme="majorHAnsi" w:hAnsiTheme="majorHAnsi"/>
+          <w:color w:val="000000"/>
+          <w:sz w:val="22"/>
+          <w:szCs w:val="22"/>
+        </w:rPr>
+        <w:t xml:space="preserve"> </w:t>
+      </w:r>
+      <w:r>
+        <w:rPr>
+          <w:rFonts w:asciiTheme="majorHAnsi" w:hAnsiTheme="majorHAnsi"/>
+          <w:color w:val="000000"/>
+          <w:sz w:val="22"/>
+          <w:szCs w:val="22"/>
+        </w:rPr>
+        <w:t>(2) Created Java model objects for</w:t>
+      </w:r>
+    </w:p>
+    <w:p>
+      <w:pPr>
+        <w:pStyle w:val="NormalWeb"/>
+        <w:rPr>
+          <w:rFonts w:asciiTheme="majorHAnsi" w:hAnsiTheme="majorHAnsi"/>
+          <w:color w:val="000000"/>
+          <w:sz w:val="22"/>
+          <w:szCs w:val="22"/>
+        </w:rPr>
+      </w:pPr>
+      <w:r>
+        <w:rPr>
+          <w:rFonts w:asciiTheme="majorHAnsi" w:hAnsiTheme="majorHAnsi"/>
+          <w:color w:val="000000"/>
+          <w:sz w:val="22"/>
+          <w:szCs w:val="22"/>
+        </w:rPr>
+        <w:t>            - Book</w:t>
+      </w:r>
+    </w:p>
+    <w:p>
+      <w:pPr>
+        <w:pStyle w:val="NormalWeb"/>
+        <w:rPr>
+          <w:rFonts w:asciiTheme="majorHAnsi" w:hAnsiTheme="majorHAnsi"/>
+          <w:color w:val="000000"/>
+          <w:sz w:val="22"/>
+          <w:szCs w:val="22"/>
+        </w:rPr>
+      </w:pPr>
+      <w:r>
+        <w:rPr>
+          <w:rFonts w:asciiTheme="majorHAnsi" w:hAnsiTheme="majorHAnsi"/>
+          <w:color w:val="000000"/>
+          <w:sz w:val="22"/>
+          <w:szCs w:val="22"/>
+        </w:rPr>
+        <w:t>            - User</w:t>
+      </w:r>
+    </w:p>
+    <w:p>
+      <w:pPr>
+        <w:pStyle w:val="NormalWeb"/>
+        <w:rPr>
+          <w:rFonts w:asciiTheme="majorHAnsi" w:hAnsiTheme="majorHAnsi"/>
+          <w:color w:val="000000"/>
+          <w:sz w:val="22"/>
+          <w:szCs w:val="22"/>
+        </w:rPr>
+      </w:pPr>
+      <w:r>
+        <w:rPr>
+          <w:rFonts w:asciiTheme="majorHAnsi" w:hAnsiTheme="majorHAnsi"/>
+          <w:color w:val="000000"/>
+          <w:sz w:val="22"/>
+          <w:szCs w:val="22"/>
+        </w:rPr>
+        <w:t>            - Hold</w:t>
+      </w:r>
+    </w:p>
+    <w:p>
+      <w:pPr>
+        <w:pStyle w:val="NormalWeb"/>
+        <w:rPr>
+          <w:rFonts w:asciiTheme="majorHAnsi" w:hAnsiTheme="majorHAnsi"/>
+          <w:color w:val="000000"/>
+          <w:sz w:val="22"/>
+          <w:szCs w:val="22"/>
+        </w:rPr>
+      </w:pPr>
+      <w:r>
+        <w:rPr>
+          <w:rFonts w:asciiTheme="majorHAnsi" w:hAnsiTheme="majorHAnsi"/>
+          <w:color w:val="000000"/>
+          <w:sz w:val="22"/>
+          <w:szCs w:val="22"/>
+        </w:rPr>
+        <w:t>            - Library</w:t>
+      </w:r>
+    </w:p>
+    <w:p>
+      <w:pPr>
+        <w:pStyle w:val="NormalWeb"/>
+        <w:rPr>
+          <w:rFonts w:asciiTheme="majorHAnsi" w:hAnsiTheme="majorHAnsi"/>
+          <w:color w:val="000000"/>
+          <w:sz w:val="22"/>
+          <w:szCs w:val="22"/>
+        </w:rPr>
+      </w:pPr>
+      <w:r>
+        <w:rPr>
+          <w:rFonts w:asciiTheme="majorHAnsi" w:hAnsiTheme="majorHAnsi"/>
+          <w:color w:val="000000"/>
+          <w:sz w:val="22"/>
+          <w:szCs w:val="22"/>
+        </w:rPr>
+        <w:t>(3) Created a PostgreSQL DB on my mac</w:t>
+      </w:r>
+    </w:p>
+    <w:p>
+      <w:pPr>
+        <w:pStyle w:val="NormalWeb"/>
+        <w:rPr>
+          <w:rFonts w:asciiTheme="majorHAnsi" w:hAnsiTheme="majorHAnsi"/>
+          <w:color w:val="000000"/>
+          <w:sz w:val="22"/>
+          <w:szCs w:val="22"/>
+        </w:rPr>
+      </w:pPr>
+      <w:r>
+        <w:rPr>
+          <w:rFonts w:asciiTheme="majorHAnsi" w:hAnsiTheme="majorHAnsi"/>
+          <w:color w:val="000000"/>
+          <w:sz w:val="22"/>
+          <w:szCs w:val="22"/>
+        </w:rPr>
+        <w:t>            - Created DB</w:t>
+      </w:r>
+    </w:p>
+    <w:p>
+      <w:pPr>
+        <w:pStyle w:val="NormalWeb"/>
+        <w:rPr>
+          <w:rFonts w:asciiTheme="majorHAnsi" w:hAnsiTheme="majorHAnsi"/>
+          <w:color w:val="000000"/>
+          <w:sz w:val="22"/>
+          <w:szCs w:val="22"/>
+        </w:rPr>
+      </w:pPr>
+      <w:r>
+        <w:rPr>
+          <w:rFonts w:asciiTheme="majorHAnsi" w:hAnsiTheme="majorHAnsi"/>
+          <w:color w:val="000000"/>
+          <w:sz w:val="22"/>
+          <w:szCs w:val="22"/>
+        </w:rPr>
+        <w:t>            - Created Tables</w:t>
+      </w:r>
+    </w:p>
+    <w:p>
+      <w:pPr>
+        <w:pStyle w:val="NormalWeb"/>
+        <w:rPr>
+          <w:rFonts w:asciiTheme="majorHAnsi" w:hAnsiTheme="majorHAnsi"/>
+          <w:color w:val="000000"/>
+          <w:sz w:val="22"/>
+          <w:szCs w:val="22"/>
+        </w:rPr>
+      </w:pPr>
+      <w:r>
+        <w:rPr>
+          <w:rFonts w:asciiTheme="majorHAnsi" w:hAnsiTheme="majorHAnsi"/>
+          <w:color w:val="000000"/>
+          <w:sz w:val="22"/>
+          <w:szCs w:val="22"/>
+        </w:rPr>
+        <w:t>            - Uploaded the table scripts in GitHub</w:t>
+      </w:r>
+    </w:p>
+    <w:p>
+      <w:pPr>
+        <w:pStyle w:val="NormalWeb"/>
+        <w:rPr>
+          <w:rFonts w:asciiTheme="majorHAnsi" w:hAnsiTheme="majorHAnsi"/>
+          <w:color w:val="000000"/>
+          <w:sz w:val="22"/>
+          <w:szCs w:val="22"/>
+        </w:rPr>
+      </w:pPr>
+      <w:r>
+        <w:rPr>
+          <w:rFonts w:asciiTheme="majorHAnsi" w:hAnsiTheme="majorHAnsi"/>
+          <w:color w:val="000000"/>
+          <w:sz w:val="22"/>
+          <w:szCs w:val="22"/>
+        </w:rPr>
+        <w:t>(4) Started coding on Java template to connect to DB and make an update to DB</w:t>
+      </w:r>
+    </w:p>
+    <w:p>
+      <w:pPr>
+        <w:rPr>
+          <w:rFonts w:asciiTheme="majorHAnsi" w:hAnsiTheme="majorHAnsi"/>
+        </w:rPr>
+      </w:pPr>
+    </w:p>
+    <w:p>
+      <w:pPr>
+        <w:rPr>
+          <w:rFonts w:asciiTheme="majorHAnsi" w:hAnsiTheme="majorHAnsi"/>
+          <w:u w:val="single"/>
+        </w:rPr>
+      </w:pPr>
+      <w:r>
+        <w:rPr>
+          <w:rFonts w:asciiTheme="majorHAnsi" w:hAnsiTheme="majorHAnsi"/>
+          <w:u w:val="single"/>
+        </w:rPr>
+        <w:t>As of this week I:</w:t>
+      </w:r>
+    </w:p>
+    <w:p>
+      <w:pPr>
+        <w:pStyle w:val="ListParagraph"/>
+        <w:numPr>
+          <w:ilvl w:val="0"/>
+          <w:numId w:val="4"/>
+        </w:numPr>
+      </w:pPr>
+      <w:r>
+        <w:t xml:space="preserve">Updated the </w:t>
+      </w:r>
+      <w:r>
+        <w:t>Group Journal doc</w:t>
+      </w:r>
+    </w:p>
+    <w:p>
+      <w:pPr>
+        <w:pStyle w:val="ListParagraph"/>
+        <w:numPr>
+          <w:ilvl w:val="0"/>
+          <w:numId w:val="4"/>
+        </w:numPr>
+      </w:pPr>
+      <w:r>
+        <w:t>Updated the Library Application Status doc</w:t>
+      </w:r>
+    </w:p>
+    <w:p>
+      <w:pPr>
+        <w:pStyle w:val="ListParagraph"/>
+        <w:numPr>
+          <w:ilvl w:val="0"/>
+          <w:numId w:val="4"/>
+        </w:numPr>
+      </w:pPr>
+      <w:r>
+        <w:t>Updated the Library System User Guide doc</w:t>
+      </w:r>
+    </w:p>
+    <w:p>
+      <w:pPr>
+        <w:pStyle w:val="ListParagraph"/>
+        <w:numPr>
+          <w:ilvl w:val="0"/>
+          <w:numId w:val="4"/>
+        </w:numPr>
+      </w:pPr>
+      <w:r>
+        <w:t xml:space="preserve">Create </w:t>
+      </w:r>
+      <w:proofErr w:type="spellStart"/>
+      <w:r>
+        <w:t>MariaDB</w:t>
+      </w:r>
+      <w:proofErr w:type="spellEnd"/>
+      <w:r>
+        <w:t xml:space="preserve"> tables and populated with data.</w:t>
+      </w:r>
+    </w:p>
+    <w:p>
+      <w:pPr>
+        <w:pStyle w:val="ListParagraph"/>
+        <w:numPr>
+          <w:ilvl w:val="0"/>
+          <w:numId w:val="4"/>
+        </w:numPr>
+      </w:pPr>
+      <w:bookmarkStart w:id="0" w:name="_GoBack"/>
+      <w:bookmarkEnd w:id="0"/>
+      <w:r>
+        <w:t xml:space="preserve">Continued to work at getting a </w:t>
+      </w:r>
+      <w:proofErr w:type="spellStart"/>
+      <w:r>
+        <w:t>JavaSwing</w:t>
+      </w:r>
+      <w:proofErr w:type="spellEnd"/>
+      <w:r>
+        <w:t xml:space="preserve"> button to display a database table. I was partially successful, but there is still one bug with this test. I a</w:t>
+      </w:r>
+      <w:r>
+        <w:t xml:space="preserve">dded POC code to </w:t>
+      </w:r>
+      <w:hyperlink r:id="rId7" w:history="1">
+        <w:r>
+          <w:rPr>
+            <w:rStyle w:val="Hyperlink"/>
+          </w:rPr>
+          <w:t>https://github.com/bputrevu/ICS499_Project_Library/tree/master/POC</w:t>
+        </w:r>
+      </w:hyperlink>
     </w:p>
     <w:p>
       <w:pPr>
@@ -2683,6 +3214,29 @@
       <w:u w:val="single"/>
     </w:rPr>
   </w:style>
+  <w:style w:type="paragraph" w:styleId="NormalWeb">
+    <w:name w:val="Normal (Web)"/>
+    <w:basedOn w:val="Normal"/>
+    <w:uiPriority w:val="99"/>
+    <w:semiHidden/>
+    <w:unhideWhenUsed/>
+    <w:rsid w:val="00D30724"/>
+    <w:rPr>
+      <w:rFonts w:ascii="Times New Roman" w:eastAsiaTheme="minorHAnsi" w:hAnsi="Times New Roman" w:cs="Times New Roman"/>
+    </w:rPr>
+  </w:style>
+  <w:style w:type="character" w:styleId="FollowedHyperlink">
+    <w:name w:val="FollowedHyperlink"/>
+    <w:basedOn w:val="DefaultParagraphFont"/>
+    <w:uiPriority w:val="99"/>
+    <w:semiHidden/>
+    <w:unhideWhenUsed/>
+    <w:rsid w:val="001D51BE"/>
+    <w:rPr>
+      <w:color w:val="800080" w:themeColor="followedHyperlink"/>
+      <w:u w:val="single"/>
+    </w:rPr>
+  </w:style>
 </w:styles>
 </file>
 
@@ -2894,6 +3448,29 @@
     <w:rsid w:val="009776F4"/>
     <w:rPr>
       <w:color w:val="0000FF" w:themeColor="hyperlink"/>
+      <w:u w:val="single"/>
+    </w:rPr>
+  </w:style>
+  <w:style w:type="paragraph" w:styleId="NormalWeb">
+    <w:name w:val="Normal (Web)"/>
+    <w:basedOn w:val="Normal"/>
+    <w:uiPriority w:val="99"/>
+    <w:semiHidden/>
+    <w:unhideWhenUsed/>
+    <w:rsid w:val="00D30724"/>
+    <w:rPr>
+      <w:rFonts w:ascii="Times New Roman" w:eastAsiaTheme="minorHAnsi" w:hAnsi="Times New Roman" w:cs="Times New Roman"/>
+    </w:rPr>
+  </w:style>
+  <w:style w:type="character" w:styleId="FollowedHyperlink">
+    <w:name w:val="FollowedHyperlink"/>
+    <w:basedOn w:val="DefaultParagraphFont"/>
+    <w:uiPriority w:val="99"/>
+    <w:semiHidden/>
+    <w:unhideWhenUsed/>
+    <w:rsid w:val="001D51BE"/>
+    <w:rPr>
+      <w:color w:val="800080" w:themeColor="followedHyperlink"/>
       <w:u w:val="single"/>
     </w:rPr>
   </w:style>

</xml_diff>

<commit_message>
Iteration 3 Journal updated
</commit_message>
<xml_diff>
--- a/DOCS/Group Journal.docx
+++ b/DOCS/Group Journal.docx
@@ -1,6 +1,6 @@
 
 <file path=word/document.xml><?xml version="1.0" encoding="utf-8"?>
-<w:document xmlns:wpc="http://schemas.microsoft.com/office/word/2010/wordprocessingCanvas" xmlns:mc="http://schemas.openxmlformats.org/markup-compatibility/2006" xmlns:o="urn:schemas-microsoft-com:office:office" xmlns:r="http://schemas.openxmlformats.org/officeDocument/2006/relationships" xmlns:m="http://schemas.openxmlformats.org/officeDocument/2006/math" xmlns:v="urn:schemas-microsoft-com:vml" xmlns:wp14="http://schemas.microsoft.com/office/word/2010/wordprocessingDrawing" xmlns:wp="http://schemas.openxmlformats.org/drawingml/2006/wordprocessingDrawing" xmlns:w10="urn:schemas-microsoft-com:office:word" xmlns:w="http://schemas.openxmlformats.org/wordprocessingml/2006/main" xmlns:w14="http://schemas.microsoft.com/office/word/2010/wordml" xmlns:wpg="http://schemas.microsoft.com/office/word/2010/wordprocessingGroup" xmlns:wpi="http://schemas.microsoft.com/office/word/2010/wordprocessingInk" xmlns:wne="http://schemas.microsoft.com/office/word/2006/wordml" xmlns:wps="http://schemas.microsoft.com/office/word/2010/wordprocessingShape" mc:Ignorable="w14 wp14">
+<w:document xmlns:wpc="http://schemas.microsoft.com/office/word/2010/wordprocessingCanvas" xmlns:mo="http://schemas.microsoft.com/office/mac/office/2008/main" xmlns:mc="http://schemas.openxmlformats.org/markup-compatibility/2006" xmlns:mv="urn:schemas-microsoft-com:mac:vml" xmlns:o="urn:schemas-microsoft-com:office:office" xmlns:r="http://schemas.openxmlformats.org/officeDocument/2006/relationships" xmlns:m="http://schemas.openxmlformats.org/officeDocument/2006/math" xmlns:v="urn:schemas-microsoft-com:vml" xmlns:wp14="http://schemas.microsoft.com/office/word/2010/wordprocessingDrawing" xmlns:wp="http://schemas.openxmlformats.org/drawingml/2006/wordprocessingDrawing" xmlns:w10="urn:schemas-microsoft-com:office:word" xmlns:w="http://schemas.openxmlformats.org/wordprocessingml/2006/main" xmlns:w14="http://schemas.microsoft.com/office/word/2010/wordml" xmlns:wpg="http://schemas.microsoft.com/office/word/2010/wordprocessingGroup" xmlns:wpi="http://schemas.microsoft.com/office/word/2010/wordprocessingInk" xmlns:wne="http://schemas.microsoft.com/office/word/2006/wordml" xmlns:wps="http://schemas.microsoft.com/office/word/2010/wordprocessingShape" mc:Ignorable="w14 wp14">
   <w:body>
     <w:p>
       <w:pPr>
@@ -48,19 +48,8 @@
           <w:sz w:val="22"/>
           <w:szCs w:val="22"/>
         </w:rPr>
-        <w:t xml:space="preserve">7/2018 </w:t>
-      </w:r>
-      <w:proofErr w:type="spellStart"/>
-      <w:r>
-        <w:rPr>
-          <w:rFonts w:asciiTheme="majorHAnsi" w:hAnsiTheme="majorHAnsi"/>
-          <w:color w:val="000000" w:themeColor="text1"/>
-          <w:sz w:val="22"/>
-          <w:szCs w:val="22"/>
-        </w:rPr>
-        <w:t>dls</w:t>
-      </w:r>
-      <w:proofErr w:type="spellEnd"/>
+        <w:t>7/2018 dls</w:t>
+      </w:r>
     </w:p>
     <w:p>
       <w:pPr>
@@ -88,17 +77,7 @@
           <w:sz w:val="22"/>
           <w:szCs w:val="22"/>
         </w:rPr>
-        <w:t xml:space="preserve">Meeting </w:t>
-      </w:r>
-      <w:proofErr w:type="gramStart"/>
-      <w:r>
-        <w:rPr>
-          <w:rFonts w:asciiTheme="majorHAnsi" w:hAnsiTheme="majorHAnsi"/>
-          <w:b/>
-          <w:sz w:val="22"/>
-          <w:szCs w:val="22"/>
-        </w:rPr>
-        <w:t>Date</w:t>
+        <w:t>Meeting Date</w:t>
       </w:r>
       <w:r>
         <w:rPr>
@@ -116,17 +95,7 @@
           <w:sz w:val="22"/>
           <w:szCs w:val="22"/>
         </w:rPr>
-        <w:t>:</w:t>
-      </w:r>
-      <w:proofErr w:type="gramEnd"/>
-      <w:r>
-        <w:rPr>
-          <w:rFonts w:asciiTheme="majorHAnsi" w:hAnsiTheme="majorHAnsi"/>
-          <w:b/>
-          <w:sz w:val="22"/>
-          <w:szCs w:val="22"/>
-        </w:rPr>
-        <w:t xml:space="preserve">         01-16-2018</w:t>
+        <w:t>:         01-16-2018</w:t>
       </w:r>
     </w:p>
     <w:p>
@@ -312,25 +281,7 @@
           <w:sz w:val="22"/>
           <w:szCs w:val="22"/>
         </w:rPr>
-        <w:t xml:space="preserve">: Basic design of Library system, some requirements, and some </w:t>
-      </w:r>
-      <w:proofErr w:type="spellStart"/>
-      <w:r>
-        <w:rPr>
-          <w:rFonts w:asciiTheme="majorHAnsi" w:hAnsiTheme="majorHAnsi"/>
-          <w:sz w:val="22"/>
-          <w:szCs w:val="22"/>
-        </w:rPr>
-        <w:t>db</w:t>
-      </w:r>
-      <w:proofErr w:type="spellEnd"/>
-      <w:r>
-        <w:rPr>
-          <w:rFonts w:asciiTheme="majorHAnsi" w:hAnsiTheme="majorHAnsi"/>
-          <w:sz w:val="22"/>
-          <w:szCs w:val="22"/>
-        </w:rPr>
-        <w:t xml:space="preserve"> tables.</w:t>
+        <w:t>: Basic design of Library system, some requirements, and some db tables.</w:t>
       </w:r>
     </w:p>
     <w:p>
@@ -449,7 +400,6 @@
         </w:rPr>
         <w:t xml:space="preserve"> (name, address, library id), </w:t>
       </w:r>
-      <w:proofErr w:type="spellStart"/>
       <w:r>
         <w:rPr>
           <w:rFonts w:asciiTheme="majorHAnsi" w:hAnsiTheme="majorHAnsi"/>
@@ -457,7 +407,6 @@
         </w:rPr>
         <w:t>book_status</w:t>
       </w:r>
-      <w:proofErr w:type="spellEnd"/>
       <w:r>
         <w:rPr>
           <w:rFonts w:asciiTheme="majorHAnsi" w:hAnsiTheme="majorHAnsi"/>
@@ -481,91 +430,7 @@
         <w:rPr>
           <w:rFonts w:asciiTheme="majorHAnsi" w:hAnsiTheme="majorHAnsi"/>
         </w:rPr>
-        <w:t xml:space="preserve">Other functions/entities/objects/attributes include: </w:t>
-      </w:r>
-      <w:proofErr w:type="spellStart"/>
-      <w:r>
-        <w:rPr>
-          <w:rFonts w:asciiTheme="majorHAnsi" w:hAnsiTheme="majorHAnsi"/>
-        </w:rPr>
-        <w:t>book_search</w:t>
-      </w:r>
-      <w:proofErr w:type="spellEnd"/>
-      <w:r>
-        <w:rPr>
-          <w:rFonts w:asciiTheme="majorHAnsi" w:hAnsiTheme="majorHAnsi"/>
-        </w:rPr>
-        <w:t xml:space="preserve">, </w:t>
-      </w:r>
-      <w:proofErr w:type="spellStart"/>
-      <w:r>
-        <w:rPr>
-          <w:rFonts w:asciiTheme="majorHAnsi" w:hAnsiTheme="majorHAnsi"/>
-        </w:rPr>
-        <w:t>due_date</w:t>
-      </w:r>
-      <w:proofErr w:type="spellEnd"/>
-      <w:r>
-        <w:rPr>
-          <w:rFonts w:asciiTheme="majorHAnsi" w:hAnsiTheme="majorHAnsi"/>
-        </w:rPr>
-        <w:t xml:space="preserve">, </w:t>
-      </w:r>
-      <w:proofErr w:type="spellStart"/>
-      <w:r>
-        <w:rPr>
-          <w:rFonts w:asciiTheme="majorHAnsi" w:hAnsiTheme="majorHAnsi"/>
-        </w:rPr>
-        <w:t>user_login</w:t>
-      </w:r>
-      <w:proofErr w:type="spellEnd"/>
-      <w:r>
-        <w:rPr>
-          <w:rFonts w:asciiTheme="majorHAnsi" w:hAnsiTheme="majorHAnsi"/>
-        </w:rPr>
-        <w:t xml:space="preserve">, </w:t>
-      </w:r>
-      <w:proofErr w:type="spellStart"/>
-      <w:r>
-        <w:rPr>
-          <w:rFonts w:asciiTheme="majorHAnsi" w:hAnsiTheme="majorHAnsi"/>
-        </w:rPr>
-        <w:t>account_management</w:t>
-      </w:r>
-      <w:proofErr w:type="spellEnd"/>
-      <w:r>
-        <w:rPr>
-          <w:rFonts w:asciiTheme="majorHAnsi" w:hAnsiTheme="majorHAnsi"/>
-        </w:rPr>
-        <w:t xml:space="preserve">, </w:t>
-      </w:r>
-      <w:proofErr w:type="spellStart"/>
-      <w:r>
-        <w:rPr>
-          <w:rFonts w:asciiTheme="majorHAnsi" w:hAnsiTheme="majorHAnsi"/>
-        </w:rPr>
-        <w:t>cancel_hold</w:t>
-      </w:r>
-      <w:proofErr w:type="spellEnd"/>
-      <w:r>
-        <w:rPr>
-          <w:rFonts w:asciiTheme="majorHAnsi" w:hAnsiTheme="majorHAnsi"/>
-        </w:rPr>
-        <w:t xml:space="preserve">, </w:t>
-      </w:r>
-      <w:proofErr w:type="spellStart"/>
-      <w:r>
-        <w:rPr>
-          <w:rFonts w:asciiTheme="majorHAnsi" w:hAnsiTheme="majorHAnsi"/>
-        </w:rPr>
-        <w:t>book_inventory</w:t>
-      </w:r>
-      <w:proofErr w:type="spellEnd"/>
-      <w:r>
-        <w:rPr>
-          <w:rFonts w:asciiTheme="majorHAnsi" w:hAnsiTheme="majorHAnsi"/>
-        </w:rPr>
-        <w:t>.</w:t>
+        <w:t>Other functions/entities/objects/attributes include: book_search, due_date, user_login, account_management, cancel_hold, book_inventory.</w:t>
       </w:r>
     </w:p>
     <w:p>
@@ -622,35 +487,7 @@
         <w:rPr>
           <w:rFonts w:asciiTheme="majorHAnsi" w:hAnsiTheme="majorHAnsi"/>
         </w:rPr>
-        <w:t>While somewhat familiar with Java, I’m not sure how the 3-tier framework would work. The only practical way I can think of deploying this project is by using html/</w:t>
-      </w:r>
-      <w:proofErr w:type="spellStart"/>
-      <w:r>
-        <w:rPr>
-          <w:rFonts w:asciiTheme="majorHAnsi" w:hAnsiTheme="majorHAnsi"/>
-        </w:rPr>
-        <w:t>javascript</w:t>
-      </w:r>
-      <w:proofErr w:type="spellEnd"/>
-      <w:r>
-        <w:rPr>
-          <w:rFonts w:asciiTheme="majorHAnsi" w:hAnsiTheme="majorHAnsi"/>
-        </w:rPr>
-        <w:t xml:space="preserve">, </w:t>
-      </w:r>
-      <w:proofErr w:type="spellStart"/>
-      <w:r>
-        <w:rPr>
-          <w:rFonts w:asciiTheme="majorHAnsi" w:hAnsiTheme="majorHAnsi"/>
-        </w:rPr>
-        <w:t>php</w:t>
-      </w:r>
-      <w:proofErr w:type="spellEnd"/>
-      <w:r>
-        <w:rPr>
-          <w:rFonts w:asciiTheme="majorHAnsi" w:hAnsiTheme="majorHAnsi"/>
-        </w:rPr>
-        <w:t xml:space="preserve"> and MySQL. We hadn’t talked about it, but perhaps Bhavani has better ideas for the implementation.</w:t>
+        <w:t>While somewhat familiar with Java, I’m not sure how the 3-tier framework would work. The only practical way I can think of deploying this project is by using html/javascript, php and MySQL. We hadn’t talked about it, but perhaps Bhavani has better ideas for the implementation.</w:t>
       </w:r>
     </w:p>
     <w:p>
@@ -1123,16 +960,8 @@
         <w:rPr>
           <w:rFonts w:asciiTheme="majorHAnsi" w:hAnsiTheme="majorHAnsi"/>
         </w:rPr>
-        <w:t xml:space="preserve"> on </w:t>
-      </w:r>
-      <w:proofErr w:type="spellStart"/>
-      <w:r>
-        <w:rPr>
-          <w:rFonts w:asciiTheme="majorHAnsi" w:hAnsiTheme="majorHAnsi"/>
-        </w:rPr>
-        <w:t>github</w:t>
-      </w:r>
-      <w:proofErr w:type="spellEnd"/>
+        <w:t xml:space="preserve"> on github</w:t>
+      </w:r>
     </w:p>
     <w:p>
       <w:pPr>
@@ -1346,21 +1175,7 @@
         <w:rPr>
           <w:rFonts w:asciiTheme="majorHAnsi" w:hAnsiTheme="majorHAnsi"/>
         </w:rPr>
-        <w:t xml:space="preserve">Go to Java tutor to determine how to read data from </w:t>
-      </w:r>
-      <w:proofErr w:type="spellStart"/>
-      <w:r>
-        <w:rPr>
-          <w:rFonts w:asciiTheme="majorHAnsi" w:hAnsiTheme="majorHAnsi"/>
-        </w:rPr>
-        <w:t>MariaDB</w:t>
-      </w:r>
-      <w:proofErr w:type="spellEnd"/>
-      <w:r>
-        <w:rPr>
-          <w:rFonts w:asciiTheme="majorHAnsi" w:hAnsiTheme="majorHAnsi"/>
-        </w:rPr>
-        <w:t xml:space="preserve"> using a Java-Swing class.</w:t>
+        <w:t>Go to Java tutor to determine how to read data from MariaDB using a Java-Swing class.</w:t>
       </w:r>
     </w:p>
     <w:p>
@@ -1653,21 +1468,7 @@
         <w:rPr>
           <w:rFonts w:asciiTheme="majorHAnsi" w:hAnsiTheme="majorHAnsi"/>
         </w:rPr>
-        <w:t xml:space="preserve"> </w:t>
-      </w:r>
-      <w:proofErr w:type="spellStart"/>
-      <w:r>
-        <w:rPr>
-          <w:rFonts w:asciiTheme="majorHAnsi" w:hAnsiTheme="majorHAnsi"/>
-        </w:rPr>
-        <w:t>MariaDB</w:t>
-      </w:r>
-      <w:proofErr w:type="spellEnd"/>
-      <w:r>
-        <w:rPr>
-          <w:rFonts w:asciiTheme="majorHAnsi" w:hAnsiTheme="majorHAnsi"/>
-        </w:rPr>
-        <w:t xml:space="preserve"> using a Java-Swing class.</w:t>
+        <w:t xml:space="preserve"> MariaDB using a Java-Swing class.</w:t>
       </w:r>
     </w:p>
     <w:p>
@@ -1929,36 +1730,573 @@
           <w:rFonts w:ascii="Calibri" w:hAnsi="Calibri"/>
           <w:color w:val="000000"/>
         </w:rPr>
+        <w:t xml:space="preserve"> meet to determine how we would split the functions within the menu and work independently to try to get more accomplished.</w:t>
+      </w:r>
+    </w:p>
+    <w:p>
+      <w:pPr>
+        <w:rPr>
+          <w:rFonts w:ascii="Calibri" w:hAnsi="Calibri"/>
+          <w:color w:val="000000"/>
+        </w:rPr>
+      </w:pPr>
+    </w:p>
+    <w:p>
+      <w:pPr>
+        <w:rPr>
+          <w:rFonts w:asciiTheme="majorHAnsi" w:hAnsiTheme="majorHAnsi"/>
+          <w:u w:val="single"/>
+        </w:rPr>
+      </w:pPr>
+      <w:r>
+        <w:rPr>
+          <w:rFonts w:asciiTheme="majorHAnsi" w:hAnsiTheme="majorHAnsi"/>
+          <w:u w:val="single"/>
+        </w:rPr>
+        <w:t>As of this week Bhavani:</w:t>
+      </w:r>
+    </w:p>
+    <w:p>
+      <w:pPr>
+        <w:pStyle w:val="NormalWeb"/>
+        <w:rPr>
+          <w:rFonts w:asciiTheme="majorHAnsi" w:hAnsiTheme="majorHAnsi"/>
+          <w:color w:val="000000"/>
+          <w:sz w:val="22"/>
+          <w:szCs w:val="22"/>
+        </w:rPr>
+      </w:pPr>
+      <w:r>
+        <w:rPr>
+          <w:rFonts w:asciiTheme="majorHAnsi" w:hAnsiTheme="majorHAnsi"/>
+          <w:color w:val="000000"/>
+          <w:sz w:val="22"/>
+          <w:szCs w:val="22"/>
+        </w:rPr>
+        <w:t>(1) Created GUI menus using Java SWING.</w:t>
+      </w:r>
+    </w:p>
+    <w:p>
+      <w:pPr>
+        <w:pStyle w:val="NormalWeb"/>
+        <w:rPr>
+          <w:rFonts w:asciiTheme="majorHAnsi" w:hAnsiTheme="majorHAnsi"/>
+          <w:color w:val="000000"/>
+          <w:sz w:val="22"/>
+          <w:szCs w:val="22"/>
+        </w:rPr>
+      </w:pPr>
+      <w:r>
+        <w:rPr>
+          <w:rFonts w:asciiTheme="majorHAnsi" w:hAnsiTheme="majorHAnsi"/>
+          <w:color w:val="000000"/>
+          <w:sz w:val="22"/>
+          <w:szCs w:val="22"/>
+        </w:rPr>
+        <w:t>            This has two sub menus</w:t>
+      </w:r>
+    </w:p>
+    <w:p>
+      <w:pPr>
+        <w:pStyle w:val="NormalWeb"/>
+        <w:rPr>
+          <w:rFonts w:asciiTheme="majorHAnsi" w:hAnsiTheme="majorHAnsi"/>
+          <w:color w:val="000000"/>
+          <w:sz w:val="22"/>
+          <w:szCs w:val="22"/>
+        </w:rPr>
+      </w:pPr>
+      <w:r>
+        <w:rPr>
+          <w:rFonts w:asciiTheme="majorHAnsi" w:hAnsiTheme="majorHAnsi"/>
+          <w:color w:val="000000"/>
+          <w:sz w:val="22"/>
+          <w:szCs w:val="22"/>
+        </w:rPr>
+        <w:t>                        (A) Admin Functions</w:t>
+      </w:r>
+    </w:p>
+    <w:p>
+      <w:pPr>
+        <w:pStyle w:val="NormalWeb"/>
+        <w:rPr>
+          <w:rFonts w:asciiTheme="majorHAnsi" w:hAnsiTheme="majorHAnsi"/>
+          <w:color w:val="000000"/>
+          <w:sz w:val="22"/>
+          <w:szCs w:val="22"/>
+        </w:rPr>
+      </w:pPr>
+      <w:r>
+        <w:rPr>
+          <w:rFonts w:asciiTheme="majorHAnsi" w:hAnsiTheme="majorHAnsi"/>
+          <w:color w:val="000000"/>
+          <w:sz w:val="22"/>
+          <w:szCs w:val="22"/>
+        </w:rPr>
+        <w:t>                                    - Add User</w:t>
+      </w:r>
+    </w:p>
+    <w:p>
+      <w:pPr>
+        <w:pStyle w:val="NormalWeb"/>
+        <w:rPr>
+          <w:rFonts w:asciiTheme="majorHAnsi" w:hAnsiTheme="majorHAnsi"/>
+          <w:color w:val="000000"/>
+          <w:sz w:val="22"/>
+          <w:szCs w:val="22"/>
+        </w:rPr>
+      </w:pPr>
+      <w:r>
+        <w:rPr>
+          <w:rFonts w:asciiTheme="majorHAnsi" w:hAnsiTheme="majorHAnsi"/>
+          <w:color w:val="000000"/>
+          <w:sz w:val="22"/>
+          <w:szCs w:val="22"/>
+        </w:rPr>
+        <w:t>                                    - Add Book</w:t>
+      </w:r>
+    </w:p>
+    <w:p>
+      <w:pPr>
+        <w:pStyle w:val="NormalWeb"/>
+        <w:rPr>
+          <w:rFonts w:asciiTheme="majorHAnsi" w:hAnsiTheme="majorHAnsi"/>
+          <w:color w:val="000000"/>
+          <w:sz w:val="22"/>
+          <w:szCs w:val="22"/>
+        </w:rPr>
+      </w:pPr>
+      <w:r>
+        <w:rPr>
+          <w:rFonts w:asciiTheme="majorHAnsi" w:hAnsiTheme="majorHAnsi"/>
+          <w:color w:val="000000"/>
+          <w:sz w:val="22"/>
+          <w:szCs w:val="22"/>
+        </w:rPr>
+        <w:t>                        (B) Member Functions</w:t>
+      </w:r>
+    </w:p>
+    <w:p>
+      <w:pPr>
+        <w:pStyle w:val="NormalWeb"/>
+        <w:rPr>
+          <w:rFonts w:asciiTheme="majorHAnsi" w:hAnsiTheme="majorHAnsi"/>
+          <w:color w:val="000000"/>
+          <w:sz w:val="22"/>
+          <w:szCs w:val="22"/>
+        </w:rPr>
+      </w:pPr>
+      <w:r>
+        <w:rPr>
+          <w:rFonts w:asciiTheme="majorHAnsi" w:hAnsiTheme="majorHAnsi"/>
+          <w:color w:val="000000"/>
+          <w:sz w:val="22"/>
+          <w:szCs w:val="22"/>
+        </w:rPr>
+        <w:t>                                    - Login</w:t>
+      </w:r>
+    </w:p>
+    <w:p>
+      <w:pPr>
+        <w:pStyle w:val="NormalWeb"/>
+        <w:rPr>
+          <w:rFonts w:asciiTheme="majorHAnsi" w:hAnsiTheme="majorHAnsi"/>
+          <w:color w:val="000000"/>
+          <w:sz w:val="22"/>
+          <w:szCs w:val="22"/>
+        </w:rPr>
+      </w:pPr>
+      <w:r>
+        <w:rPr>
+          <w:rFonts w:asciiTheme="majorHAnsi" w:hAnsiTheme="majorHAnsi"/>
+          <w:color w:val="000000"/>
+          <w:sz w:val="22"/>
+          <w:szCs w:val="22"/>
+        </w:rPr>
+        <w:t>                                    - Search for a book</w:t>
+      </w:r>
+    </w:p>
+    <w:p>
+      <w:pPr>
+        <w:pStyle w:val="NormalWeb"/>
+        <w:rPr>
+          <w:rFonts w:asciiTheme="majorHAnsi" w:hAnsiTheme="majorHAnsi"/>
+          <w:color w:val="000000"/>
+          <w:sz w:val="22"/>
+          <w:szCs w:val="22"/>
+        </w:rPr>
+      </w:pPr>
+      <w:r>
+        <w:rPr>
+          <w:rFonts w:asciiTheme="majorHAnsi" w:hAnsiTheme="majorHAnsi"/>
+          <w:color w:val="000000"/>
+          <w:sz w:val="22"/>
+          <w:szCs w:val="22"/>
+        </w:rPr>
+        <w:t>                                    - Check out</w:t>
+      </w:r>
+    </w:p>
+    <w:p>
+      <w:pPr>
+        <w:pStyle w:val="NormalWeb"/>
+        <w:rPr>
+          <w:rFonts w:asciiTheme="majorHAnsi" w:hAnsiTheme="majorHAnsi"/>
+          <w:color w:val="000000"/>
+          <w:sz w:val="22"/>
+          <w:szCs w:val="22"/>
+        </w:rPr>
+      </w:pPr>
+      <w:r>
+        <w:rPr>
+          <w:rFonts w:asciiTheme="majorHAnsi" w:hAnsiTheme="majorHAnsi"/>
+          <w:color w:val="000000"/>
+          <w:sz w:val="22"/>
+          <w:szCs w:val="22"/>
+        </w:rPr>
+        <w:t>                                    - Return</w:t>
+      </w:r>
+    </w:p>
+    <w:p>
+      <w:pPr>
+        <w:pStyle w:val="NormalWeb"/>
+        <w:rPr>
+          <w:rFonts w:asciiTheme="majorHAnsi" w:hAnsiTheme="majorHAnsi"/>
+          <w:color w:val="000000"/>
+          <w:sz w:val="22"/>
+          <w:szCs w:val="22"/>
+        </w:rPr>
+      </w:pPr>
+      <w:r>
+        <w:rPr>
+          <w:rFonts w:asciiTheme="majorHAnsi" w:hAnsiTheme="majorHAnsi"/>
+          <w:color w:val="000000"/>
+          <w:sz w:val="22"/>
+          <w:szCs w:val="22"/>
+        </w:rPr>
+        <w:t>                                    -Hold</w:t>
+      </w:r>
+    </w:p>
+    <w:p>
+      <w:pPr>
+        <w:pStyle w:val="NormalWeb"/>
+        <w:rPr>
+          <w:rFonts w:asciiTheme="majorHAnsi" w:hAnsiTheme="majorHAnsi"/>
+          <w:color w:val="000000"/>
+          <w:sz w:val="22"/>
+          <w:szCs w:val="22"/>
+        </w:rPr>
+      </w:pPr>
+      <w:r>
+        <w:rPr>
+          <w:rFonts w:asciiTheme="majorHAnsi" w:hAnsiTheme="majorHAnsi"/>
+          <w:color w:val="000000"/>
+          <w:sz w:val="22"/>
+          <w:szCs w:val="22"/>
+        </w:rPr>
+        <w:t xml:space="preserve"> (2) Created Java model objects for</w:t>
+      </w:r>
+    </w:p>
+    <w:p>
+      <w:pPr>
+        <w:pStyle w:val="NormalWeb"/>
+        <w:rPr>
+          <w:rFonts w:asciiTheme="majorHAnsi" w:hAnsiTheme="majorHAnsi"/>
+          <w:color w:val="000000"/>
+          <w:sz w:val="22"/>
+          <w:szCs w:val="22"/>
+        </w:rPr>
+      </w:pPr>
+      <w:r>
+        <w:rPr>
+          <w:rFonts w:asciiTheme="majorHAnsi" w:hAnsiTheme="majorHAnsi"/>
+          <w:color w:val="000000"/>
+          <w:sz w:val="22"/>
+          <w:szCs w:val="22"/>
+        </w:rPr>
+        <w:t>            - Book</w:t>
+      </w:r>
+    </w:p>
+    <w:p>
+      <w:pPr>
+        <w:pStyle w:val="NormalWeb"/>
+        <w:rPr>
+          <w:rFonts w:asciiTheme="majorHAnsi" w:hAnsiTheme="majorHAnsi"/>
+          <w:color w:val="000000"/>
+          <w:sz w:val="22"/>
+          <w:szCs w:val="22"/>
+        </w:rPr>
+      </w:pPr>
+      <w:r>
+        <w:rPr>
+          <w:rFonts w:asciiTheme="majorHAnsi" w:hAnsiTheme="majorHAnsi"/>
+          <w:color w:val="000000"/>
+          <w:sz w:val="22"/>
+          <w:szCs w:val="22"/>
+        </w:rPr>
+        <w:t>            - User</w:t>
+      </w:r>
+    </w:p>
+    <w:p>
+      <w:pPr>
+        <w:pStyle w:val="NormalWeb"/>
+        <w:rPr>
+          <w:rFonts w:asciiTheme="majorHAnsi" w:hAnsiTheme="majorHAnsi"/>
+          <w:color w:val="000000"/>
+          <w:sz w:val="22"/>
+          <w:szCs w:val="22"/>
+        </w:rPr>
+      </w:pPr>
+      <w:r>
+        <w:rPr>
+          <w:rFonts w:asciiTheme="majorHAnsi" w:hAnsiTheme="majorHAnsi"/>
+          <w:color w:val="000000"/>
+          <w:sz w:val="22"/>
+          <w:szCs w:val="22"/>
+        </w:rPr>
+        <w:t>            - Hold</w:t>
+      </w:r>
+    </w:p>
+    <w:p>
+      <w:pPr>
+        <w:pStyle w:val="NormalWeb"/>
+        <w:rPr>
+          <w:rFonts w:asciiTheme="majorHAnsi" w:hAnsiTheme="majorHAnsi"/>
+          <w:color w:val="000000"/>
+          <w:sz w:val="22"/>
+          <w:szCs w:val="22"/>
+        </w:rPr>
+      </w:pPr>
+      <w:r>
+        <w:rPr>
+          <w:rFonts w:asciiTheme="majorHAnsi" w:hAnsiTheme="majorHAnsi"/>
+          <w:color w:val="000000"/>
+          <w:sz w:val="22"/>
+          <w:szCs w:val="22"/>
+        </w:rPr>
+        <w:t>            - Library</w:t>
+      </w:r>
+    </w:p>
+    <w:p>
+      <w:pPr>
+        <w:pStyle w:val="NormalWeb"/>
+        <w:rPr>
+          <w:rFonts w:asciiTheme="majorHAnsi" w:hAnsiTheme="majorHAnsi"/>
+          <w:color w:val="000000"/>
+          <w:sz w:val="22"/>
+          <w:szCs w:val="22"/>
+        </w:rPr>
+      </w:pPr>
+      <w:r>
+        <w:rPr>
+          <w:rFonts w:asciiTheme="majorHAnsi" w:hAnsiTheme="majorHAnsi"/>
+          <w:color w:val="000000"/>
+          <w:sz w:val="22"/>
+          <w:szCs w:val="22"/>
+        </w:rPr>
+        <w:t>(3) Created a PostgreSQL DB on my mac</w:t>
+      </w:r>
+    </w:p>
+    <w:p>
+      <w:pPr>
+        <w:pStyle w:val="NormalWeb"/>
+        <w:rPr>
+          <w:rFonts w:asciiTheme="majorHAnsi" w:hAnsiTheme="majorHAnsi"/>
+          <w:color w:val="000000"/>
+          <w:sz w:val="22"/>
+          <w:szCs w:val="22"/>
+        </w:rPr>
+      </w:pPr>
+      <w:r>
+        <w:rPr>
+          <w:rFonts w:asciiTheme="majorHAnsi" w:hAnsiTheme="majorHAnsi"/>
+          <w:color w:val="000000"/>
+          <w:sz w:val="22"/>
+          <w:szCs w:val="22"/>
+        </w:rPr>
+        <w:t>            - Created DB</w:t>
+      </w:r>
+    </w:p>
+    <w:p>
+      <w:pPr>
+        <w:pStyle w:val="NormalWeb"/>
+        <w:rPr>
+          <w:rFonts w:asciiTheme="majorHAnsi" w:hAnsiTheme="majorHAnsi"/>
+          <w:color w:val="000000"/>
+          <w:sz w:val="22"/>
+          <w:szCs w:val="22"/>
+        </w:rPr>
+      </w:pPr>
+      <w:r>
+        <w:rPr>
+          <w:rFonts w:asciiTheme="majorHAnsi" w:hAnsiTheme="majorHAnsi"/>
+          <w:color w:val="000000"/>
+          <w:sz w:val="22"/>
+          <w:szCs w:val="22"/>
+        </w:rPr>
+        <w:t>            - Created Tables</w:t>
+      </w:r>
+    </w:p>
+    <w:p>
+      <w:pPr>
+        <w:pStyle w:val="NormalWeb"/>
+        <w:rPr>
+          <w:rFonts w:asciiTheme="majorHAnsi" w:hAnsiTheme="majorHAnsi"/>
+          <w:color w:val="000000"/>
+          <w:sz w:val="22"/>
+          <w:szCs w:val="22"/>
+        </w:rPr>
+      </w:pPr>
+      <w:r>
+        <w:rPr>
+          <w:rFonts w:asciiTheme="majorHAnsi" w:hAnsiTheme="majorHAnsi"/>
+          <w:color w:val="000000"/>
+          <w:sz w:val="22"/>
+          <w:szCs w:val="22"/>
+        </w:rPr>
+        <w:t>            - Uploaded the table scripts in GitHub</w:t>
+      </w:r>
+    </w:p>
+    <w:p>
+      <w:pPr>
+        <w:pStyle w:val="NormalWeb"/>
+        <w:rPr>
+          <w:rFonts w:asciiTheme="majorHAnsi" w:hAnsiTheme="majorHAnsi"/>
+          <w:color w:val="000000"/>
+          <w:sz w:val="22"/>
+          <w:szCs w:val="22"/>
+        </w:rPr>
+      </w:pPr>
+      <w:r>
+        <w:rPr>
+          <w:rFonts w:asciiTheme="majorHAnsi" w:hAnsiTheme="majorHAnsi"/>
+          <w:color w:val="000000"/>
+          <w:sz w:val="22"/>
+          <w:szCs w:val="22"/>
+        </w:rPr>
+        <w:t>(4) Started coding on Java template to connect to DB and make an update to DB</w:t>
+      </w:r>
+    </w:p>
+    <w:p>
+      <w:pPr>
+        <w:rPr>
+          <w:rFonts w:asciiTheme="majorHAnsi" w:hAnsiTheme="majorHAnsi"/>
+        </w:rPr>
+      </w:pPr>
+    </w:p>
+    <w:p>
+      <w:pPr>
+        <w:rPr>
+          <w:rFonts w:asciiTheme="majorHAnsi" w:hAnsiTheme="majorHAnsi"/>
+          <w:b/>
+        </w:rPr>
+      </w:pPr>
+      <w:r>
+        <w:rPr>
+          <w:rFonts w:asciiTheme="majorHAnsi" w:hAnsiTheme="majorHAnsi"/>
+          <w:b/>
+        </w:rPr>
+        <w:t>Meeting date #8</w:t>
+      </w:r>
+      <w:r>
+        <w:rPr>
+          <w:rFonts w:asciiTheme="majorHAnsi" w:hAnsiTheme="majorHAnsi"/>
+          <w:b/>
+        </w:rPr>
+        <w:t xml:space="preserve">: </w:t>
+      </w:r>
+      <w:r>
+        <w:rPr>
+          <w:rFonts w:asciiTheme="majorHAnsi" w:hAnsiTheme="majorHAnsi"/>
+        </w:rPr>
+        <w:t>4/03</w:t>
+      </w:r>
+      <w:r>
+        <w:rPr>
+          <w:rFonts w:asciiTheme="majorHAnsi" w:hAnsiTheme="majorHAnsi"/>
+        </w:rPr>
+        <w:t>/2018</w:t>
+      </w:r>
+      <w:r>
+        <w:rPr>
+          <w:rFonts w:asciiTheme="majorHAnsi" w:hAnsiTheme="majorHAnsi"/>
+          <w:b/>
+        </w:rPr>
         <w:t xml:space="preserve"> </w:t>
       </w:r>
-      <w:r>
+    </w:p>
+    <w:p>
+      <w:pPr>
+        <w:rPr>
+          <w:rFonts w:asciiTheme="majorHAnsi" w:hAnsiTheme="majorHAnsi"/>
+        </w:rPr>
+      </w:pPr>
+      <w:r>
+        <w:rPr>
+          <w:rFonts w:asciiTheme="majorHAnsi" w:hAnsiTheme="majorHAnsi"/>
+          <w:b/>
+        </w:rPr>
+        <w:t>Members:</w:t>
+      </w:r>
+      <w:r>
+        <w:rPr>
+          <w:rFonts w:asciiTheme="majorHAnsi" w:hAnsiTheme="majorHAnsi"/>
+        </w:rPr>
+        <w:t xml:space="preserve"> Doug &amp; Bhavani </w:t>
+      </w:r>
+    </w:p>
+    <w:p>
+      <w:pPr>
+        <w:rPr>
+          <w:rFonts w:asciiTheme="majorHAnsi" w:hAnsiTheme="majorHAnsi"/>
+        </w:rPr>
+      </w:pPr>
+      <w:r>
+        <w:rPr>
+          <w:rFonts w:asciiTheme="majorHAnsi" w:hAnsiTheme="majorHAnsi"/>
+          <w:b/>
+        </w:rPr>
+        <w:t>Major discussions</w:t>
+      </w:r>
+      <w:r>
+        <w:rPr>
+          <w:rFonts w:asciiTheme="majorHAnsi" w:hAnsiTheme="majorHAnsi"/>
+        </w:rPr>
+        <w:t xml:space="preserve">: </w:t>
+      </w:r>
+    </w:p>
+    <w:p>
+      <w:pPr>
         <w:rPr>
           <w:rFonts w:ascii="Calibri" w:hAnsi="Calibri"/>
           <w:color w:val="000000"/>
         </w:rPr>
-        <w:t xml:space="preserve">meet to determine how we would </w:t>
-      </w:r>
-      <w:r>
+      </w:pPr>
+      <w:r>
+        <w:rPr>
+          <w:rFonts w:asciiTheme="majorHAnsi" w:hAnsiTheme="majorHAnsi"/>
+          <w:b/>
+        </w:rPr>
+        <w:t>Major decisions</w:t>
+      </w:r>
+      <w:r>
+        <w:rPr>
+          <w:rFonts w:asciiTheme="majorHAnsi" w:hAnsiTheme="majorHAnsi"/>
+        </w:rPr>
+        <w:t>:</w:t>
+      </w:r>
+      <w:r>
+        <w:rPr>
+          <w:rFonts w:asciiTheme="majorHAnsi" w:hAnsiTheme="majorHAnsi"/>
+        </w:rPr>
+        <w:t xml:space="preserve"> </w:t>
+      </w:r>
+    </w:p>
+    <w:p>
+      <w:pPr>
         <w:rPr>
           <w:rFonts w:ascii="Calibri" w:hAnsi="Calibri"/>
           <w:color w:val="000000"/>
         </w:rPr>
-        <w:t xml:space="preserve">split the functions within </w:t>
-      </w:r>
-      <w:r>
-        <w:rPr>
-          <w:rFonts w:ascii="Calibri" w:hAnsi="Calibri"/>
-          <w:color w:val="000000"/>
-        </w:rPr>
-        <w:t>the menu and work independently to try to get more accomplished.</w:t>
-      </w:r>
-    </w:p>
-    <w:p>
-      <w:pPr>
-        <w:rPr>
-          <w:rFonts w:ascii="Calibri" w:hAnsi="Calibri"/>
-          <w:color w:val="000000"/>
-        </w:rPr>
       </w:pPr>
     </w:p>
     <w:p>
@@ -1978,431 +2316,164 @@
     </w:p>
     <w:p>
       <w:pPr>
-        <w:pStyle w:val="NormalWeb"/>
-        <w:rPr>
-          <w:rFonts w:asciiTheme="majorHAnsi" w:hAnsiTheme="majorHAnsi"/>
-          <w:color w:val="000000"/>
-          <w:sz w:val="22"/>
-          <w:szCs w:val="22"/>
-        </w:rPr>
-      </w:pPr>
-      <w:r>
-        <w:rPr>
-          <w:rFonts w:asciiTheme="majorHAnsi" w:hAnsiTheme="majorHAnsi"/>
-          <w:color w:val="000000"/>
-          <w:sz w:val="22"/>
-          <w:szCs w:val="22"/>
-        </w:rPr>
-        <w:t>(1) Created GUI menus using Java SWING.</w:t>
-      </w:r>
-    </w:p>
-    <w:p>
-      <w:pPr>
-        <w:pStyle w:val="NormalWeb"/>
-        <w:rPr>
-          <w:rFonts w:asciiTheme="majorHAnsi" w:hAnsiTheme="majorHAnsi"/>
-          <w:color w:val="000000"/>
-          <w:sz w:val="22"/>
-          <w:szCs w:val="22"/>
-        </w:rPr>
-      </w:pPr>
-      <w:r>
-        <w:rPr>
-          <w:rFonts w:asciiTheme="majorHAnsi" w:hAnsiTheme="majorHAnsi"/>
-          <w:color w:val="000000"/>
-          <w:sz w:val="22"/>
-          <w:szCs w:val="22"/>
-        </w:rPr>
-        <w:t>            This has two sub menus</w:t>
-      </w:r>
-    </w:p>
-    <w:p>
-      <w:pPr>
-        <w:pStyle w:val="NormalWeb"/>
-        <w:rPr>
-          <w:rFonts w:asciiTheme="majorHAnsi" w:hAnsiTheme="majorHAnsi"/>
-          <w:color w:val="000000"/>
-          <w:sz w:val="22"/>
-          <w:szCs w:val="22"/>
-        </w:rPr>
-      </w:pPr>
-      <w:r>
-        <w:rPr>
-          <w:rFonts w:asciiTheme="majorHAnsi" w:hAnsiTheme="majorHAnsi"/>
-          <w:color w:val="000000"/>
-          <w:sz w:val="22"/>
-          <w:szCs w:val="22"/>
-        </w:rPr>
-        <w:t>                        (A) Admin Functions</w:t>
-      </w:r>
-    </w:p>
-    <w:p>
-      <w:pPr>
-        <w:pStyle w:val="NormalWeb"/>
-        <w:rPr>
-          <w:rFonts w:asciiTheme="majorHAnsi" w:hAnsiTheme="majorHAnsi"/>
-          <w:color w:val="000000"/>
-          <w:sz w:val="22"/>
-          <w:szCs w:val="22"/>
-        </w:rPr>
-      </w:pPr>
-      <w:r>
-        <w:rPr>
-          <w:rFonts w:asciiTheme="majorHAnsi" w:hAnsiTheme="majorHAnsi"/>
-          <w:color w:val="000000"/>
-          <w:sz w:val="22"/>
-          <w:szCs w:val="22"/>
-        </w:rPr>
-        <w:t>                                    - Add User</w:t>
-      </w:r>
-    </w:p>
-    <w:p>
-      <w:pPr>
-        <w:pStyle w:val="NormalWeb"/>
-        <w:rPr>
-          <w:rFonts w:asciiTheme="majorHAnsi" w:hAnsiTheme="majorHAnsi"/>
-          <w:color w:val="000000"/>
-          <w:sz w:val="22"/>
-          <w:szCs w:val="22"/>
-        </w:rPr>
-      </w:pPr>
-      <w:r>
-        <w:rPr>
-          <w:rFonts w:asciiTheme="majorHAnsi" w:hAnsiTheme="majorHAnsi"/>
-          <w:color w:val="000000"/>
-          <w:sz w:val="22"/>
-          <w:szCs w:val="22"/>
-        </w:rPr>
-        <w:t>                                    - Add Book</w:t>
-      </w:r>
-    </w:p>
-    <w:p>
-      <w:pPr>
-        <w:pStyle w:val="NormalWeb"/>
-        <w:rPr>
-          <w:rFonts w:asciiTheme="majorHAnsi" w:hAnsiTheme="majorHAnsi"/>
-          <w:color w:val="000000"/>
-          <w:sz w:val="22"/>
-          <w:szCs w:val="22"/>
-        </w:rPr>
-      </w:pPr>
-      <w:r>
-        <w:rPr>
-          <w:rFonts w:asciiTheme="majorHAnsi" w:hAnsiTheme="majorHAnsi"/>
-          <w:color w:val="000000"/>
-          <w:sz w:val="22"/>
-          <w:szCs w:val="22"/>
-        </w:rPr>
-        <w:t>                        (B) Member Functions</w:t>
-      </w:r>
-    </w:p>
-    <w:p>
-      <w:pPr>
-        <w:pStyle w:val="NormalWeb"/>
-        <w:rPr>
-          <w:rFonts w:asciiTheme="majorHAnsi" w:hAnsiTheme="majorHAnsi"/>
-          <w:color w:val="000000"/>
-          <w:sz w:val="22"/>
-          <w:szCs w:val="22"/>
-        </w:rPr>
-      </w:pPr>
-      <w:r>
-        <w:rPr>
-          <w:rFonts w:asciiTheme="majorHAnsi" w:hAnsiTheme="majorHAnsi"/>
-          <w:color w:val="000000"/>
-          <w:sz w:val="22"/>
-          <w:szCs w:val="22"/>
-        </w:rPr>
-        <w:t>                                    - Login</w:t>
-      </w:r>
-    </w:p>
-    <w:p>
-      <w:pPr>
-        <w:pStyle w:val="NormalWeb"/>
-        <w:rPr>
-          <w:rFonts w:asciiTheme="majorHAnsi" w:hAnsiTheme="majorHAnsi"/>
-          <w:color w:val="000000"/>
-          <w:sz w:val="22"/>
-          <w:szCs w:val="22"/>
-        </w:rPr>
-      </w:pPr>
-      <w:r>
-        <w:rPr>
-          <w:rFonts w:asciiTheme="majorHAnsi" w:hAnsiTheme="majorHAnsi"/>
-          <w:color w:val="000000"/>
-          <w:sz w:val="22"/>
-          <w:szCs w:val="22"/>
-        </w:rPr>
-        <w:t>                                    - Search for a book</w:t>
-      </w:r>
-    </w:p>
-    <w:p>
-      <w:pPr>
-        <w:pStyle w:val="NormalWeb"/>
-        <w:rPr>
-          <w:rFonts w:asciiTheme="majorHAnsi" w:hAnsiTheme="majorHAnsi"/>
-          <w:color w:val="000000"/>
-          <w:sz w:val="22"/>
-          <w:szCs w:val="22"/>
-        </w:rPr>
-      </w:pPr>
-      <w:r>
-        <w:rPr>
-          <w:rFonts w:asciiTheme="majorHAnsi" w:hAnsiTheme="majorHAnsi"/>
-          <w:color w:val="000000"/>
-          <w:sz w:val="22"/>
-          <w:szCs w:val="22"/>
-        </w:rPr>
-        <w:t>                                    - Check out</w:t>
-      </w:r>
-    </w:p>
-    <w:p>
-      <w:pPr>
-        <w:pStyle w:val="NormalWeb"/>
-        <w:rPr>
-          <w:rFonts w:asciiTheme="majorHAnsi" w:hAnsiTheme="majorHAnsi"/>
-          <w:color w:val="000000"/>
-          <w:sz w:val="22"/>
-          <w:szCs w:val="22"/>
-        </w:rPr>
-      </w:pPr>
-      <w:r>
-        <w:rPr>
-          <w:rFonts w:asciiTheme="majorHAnsi" w:hAnsiTheme="majorHAnsi"/>
-          <w:color w:val="000000"/>
-          <w:sz w:val="22"/>
-          <w:szCs w:val="22"/>
-        </w:rPr>
-        <w:t>                                    - Return</w:t>
-      </w:r>
-    </w:p>
-    <w:p>
-      <w:pPr>
-        <w:pStyle w:val="NormalWeb"/>
-        <w:rPr>
-          <w:rFonts w:asciiTheme="majorHAnsi" w:hAnsiTheme="majorHAnsi"/>
-          <w:color w:val="000000"/>
-          <w:sz w:val="22"/>
-          <w:szCs w:val="22"/>
-        </w:rPr>
-      </w:pPr>
-      <w:r>
-        <w:rPr>
-          <w:rFonts w:asciiTheme="majorHAnsi" w:hAnsiTheme="majorHAnsi"/>
-          <w:color w:val="000000"/>
-          <w:sz w:val="22"/>
-          <w:szCs w:val="22"/>
-        </w:rPr>
-        <w:t>                                    -Hold</w:t>
-      </w:r>
-    </w:p>
-    <w:p>
-      <w:pPr>
-        <w:pStyle w:val="NormalWeb"/>
-        <w:rPr>
-          <w:rFonts w:asciiTheme="majorHAnsi" w:hAnsiTheme="majorHAnsi"/>
-          <w:color w:val="000000"/>
-          <w:sz w:val="22"/>
-          <w:szCs w:val="22"/>
-        </w:rPr>
-      </w:pPr>
-      <w:r>
-        <w:rPr>
-          <w:rFonts w:asciiTheme="majorHAnsi" w:hAnsiTheme="majorHAnsi"/>
-          <w:color w:val="000000"/>
-          <w:sz w:val="22"/>
-          <w:szCs w:val="22"/>
-        </w:rPr>
-        <w:t xml:space="preserve"> </w:t>
-      </w:r>
-      <w:r>
-        <w:rPr>
-          <w:rFonts w:asciiTheme="majorHAnsi" w:hAnsiTheme="majorHAnsi"/>
-          <w:color w:val="000000"/>
-          <w:sz w:val="22"/>
-          <w:szCs w:val="22"/>
-        </w:rPr>
-        <w:t>(2) Created Java model objects for</w:t>
-      </w:r>
-    </w:p>
-    <w:p>
-      <w:pPr>
-        <w:pStyle w:val="NormalWeb"/>
-        <w:rPr>
-          <w:rFonts w:asciiTheme="majorHAnsi" w:hAnsiTheme="majorHAnsi"/>
-          <w:color w:val="000000"/>
-          <w:sz w:val="22"/>
-          <w:szCs w:val="22"/>
-        </w:rPr>
-      </w:pPr>
-      <w:r>
-        <w:rPr>
-          <w:rFonts w:asciiTheme="majorHAnsi" w:hAnsiTheme="majorHAnsi"/>
-          <w:color w:val="000000"/>
-          <w:sz w:val="22"/>
-          <w:szCs w:val="22"/>
-        </w:rPr>
-        <w:t>            - Book</w:t>
-      </w:r>
-    </w:p>
-    <w:p>
-      <w:pPr>
-        <w:pStyle w:val="NormalWeb"/>
-        <w:rPr>
-          <w:rFonts w:asciiTheme="majorHAnsi" w:hAnsiTheme="majorHAnsi"/>
-          <w:color w:val="000000"/>
-          <w:sz w:val="22"/>
-          <w:szCs w:val="22"/>
-        </w:rPr>
-      </w:pPr>
-      <w:r>
-        <w:rPr>
-          <w:rFonts w:asciiTheme="majorHAnsi" w:hAnsiTheme="majorHAnsi"/>
-          <w:color w:val="000000"/>
-          <w:sz w:val="22"/>
-          <w:szCs w:val="22"/>
-        </w:rPr>
-        <w:t>            - User</w:t>
-      </w:r>
-    </w:p>
-    <w:p>
-      <w:pPr>
-        <w:pStyle w:val="NormalWeb"/>
-        <w:rPr>
-          <w:rFonts w:asciiTheme="majorHAnsi" w:hAnsiTheme="majorHAnsi"/>
-          <w:color w:val="000000"/>
-          <w:sz w:val="22"/>
-          <w:szCs w:val="22"/>
-        </w:rPr>
-      </w:pPr>
-      <w:r>
-        <w:rPr>
-          <w:rFonts w:asciiTheme="majorHAnsi" w:hAnsiTheme="majorHAnsi"/>
-          <w:color w:val="000000"/>
-          <w:sz w:val="22"/>
-          <w:szCs w:val="22"/>
-        </w:rPr>
-        <w:t>            - Hold</w:t>
-      </w:r>
-    </w:p>
-    <w:p>
-      <w:pPr>
-        <w:pStyle w:val="NormalWeb"/>
-        <w:rPr>
-          <w:rFonts w:asciiTheme="majorHAnsi" w:hAnsiTheme="majorHAnsi"/>
-          <w:color w:val="000000"/>
-          <w:sz w:val="22"/>
-          <w:szCs w:val="22"/>
-        </w:rPr>
-      </w:pPr>
-      <w:r>
-        <w:rPr>
-          <w:rFonts w:asciiTheme="majorHAnsi" w:hAnsiTheme="majorHAnsi"/>
-          <w:color w:val="000000"/>
-          <w:sz w:val="22"/>
-          <w:szCs w:val="22"/>
-        </w:rPr>
-        <w:t>            - Library</w:t>
-      </w:r>
-    </w:p>
-    <w:p>
-      <w:pPr>
-        <w:pStyle w:val="NormalWeb"/>
-        <w:rPr>
-          <w:rFonts w:asciiTheme="majorHAnsi" w:hAnsiTheme="majorHAnsi"/>
-          <w:color w:val="000000"/>
-          <w:sz w:val="22"/>
-          <w:szCs w:val="22"/>
-        </w:rPr>
-      </w:pPr>
-      <w:r>
-        <w:rPr>
-          <w:rFonts w:asciiTheme="majorHAnsi" w:hAnsiTheme="majorHAnsi"/>
-          <w:color w:val="000000"/>
-          <w:sz w:val="22"/>
-          <w:szCs w:val="22"/>
-        </w:rPr>
-        <w:t>(3) Created a PostgreSQL DB on my mac</w:t>
-      </w:r>
-    </w:p>
-    <w:p>
-      <w:pPr>
-        <w:pStyle w:val="NormalWeb"/>
-        <w:rPr>
-          <w:rFonts w:asciiTheme="majorHAnsi" w:hAnsiTheme="majorHAnsi"/>
-          <w:color w:val="000000"/>
-          <w:sz w:val="22"/>
-          <w:szCs w:val="22"/>
-        </w:rPr>
-      </w:pPr>
-      <w:r>
-        <w:rPr>
-          <w:rFonts w:asciiTheme="majorHAnsi" w:hAnsiTheme="majorHAnsi"/>
-          <w:color w:val="000000"/>
-          <w:sz w:val="22"/>
-          <w:szCs w:val="22"/>
-        </w:rPr>
-        <w:t>            - Created DB</w:t>
-      </w:r>
-    </w:p>
-    <w:p>
-      <w:pPr>
-        <w:pStyle w:val="NormalWeb"/>
-        <w:rPr>
-          <w:rFonts w:asciiTheme="majorHAnsi" w:hAnsiTheme="majorHAnsi"/>
-          <w:color w:val="000000"/>
-          <w:sz w:val="22"/>
-          <w:szCs w:val="22"/>
-        </w:rPr>
-      </w:pPr>
-      <w:r>
-        <w:rPr>
-          <w:rFonts w:asciiTheme="majorHAnsi" w:hAnsiTheme="majorHAnsi"/>
-          <w:color w:val="000000"/>
-          <w:sz w:val="22"/>
-          <w:szCs w:val="22"/>
-        </w:rPr>
-        <w:t>            - Created Tables</w:t>
-      </w:r>
-    </w:p>
-    <w:p>
-      <w:pPr>
-        <w:pStyle w:val="NormalWeb"/>
-        <w:rPr>
-          <w:rFonts w:asciiTheme="majorHAnsi" w:hAnsiTheme="majorHAnsi"/>
-          <w:color w:val="000000"/>
-          <w:sz w:val="22"/>
-          <w:szCs w:val="22"/>
-        </w:rPr>
-      </w:pPr>
-      <w:r>
-        <w:rPr>
-          <w:rFonts w:asciiTheme="majorHAnsi" w:hAnsiTheme="majorHAnsi"/>
-          <w:color w:val="000000"/>
-          <w:sz w:val="22"/>
-          <w:szCs w:val="22"/>
-        </w:rPr>
-        <w:t>            - Uploaded the table scripts in GitHub</w:t>
-      </w:r>
-    </w:p>
-    <w:p>
-      <w:pPr>
-        <w:pStyle w:val="NormalWeb"/>
-        <w:rPr>
-          <w:rFonts w:asciiTheme="majorHAnsi" w:hAnsiTheme="majorHAnsi"/>
-          <w:color w:val="000000"/>
-          <w:sz w:val="22"/>
-          <w:szCs w:val="22"/>
-        </w:rPr>
-      </w:pPr>
-      <w:r>
-        <w:rPr>
-          <w:rFonts w:asciiTheme="majorHAnsi" w:hAnsiTheme="majorHAnsi"/>
-          <w:color w:val="000000"/>
-          <w:sz w:val="22"/>
-          <w:szCs w:val="22"/>
-        </w:rPr>
-        <w:t>(4) Started coding on Java template to connect to DB and make an update to DB</w:t>
+        <w:rPr>
+          <w:rFonts w:asciiTheme="majorHAnsi" w:hAnsiTheme="majorHAnsi"/>
+        </w:rPr>
+      </w:pPr>
+      <w:r>
+        <w:rPr>
+          <w:rFonts w:asciiTheme="majorHAnsi" w:hAnsiTheme="majorHAnsi"/>
+        </w:rPr>
+        <w:t>(1) Created PostgreSQL DB scripts</w:t>
+      </w:r>
+    </w:p>
+    <w:p>
+      <w:pPr>
+        <w:rPr>
+          <w:rFonts w:asciiTheme="majorHAnsi" w:hAnsiTheme="majorHAnsi"/>
+        </w:rPr>
+      </w:pPr>
+      <w:r>
+        <w:rPr>
+          <w:rFonts w:asciiTheme="majorHAnsi" w:hAnsiTheme="majorHAnsi"/>
+        </w:rPr>
+        <w:t>(2) Added common DAO component for CRUD operations</w:t>
+      </w:r>
+    </w:p>
+    <w:p>
+      <w:pPr>
+        <w:rPr>
+          <w:rFonts w:asciiTheme="majorHAnsi" w:hAnsiTheme="majorHAnsi"/>
+        </w:rPr>
+      </w:pPr>
+      <w:r>
+        <w:rPr>
+          <w:rFonts w:asciiTheme="majorHAnsi" w:hAnsiTheme="majorHAnsi"/>
+        </w:rPr>
+        <w:t xml:space="preserve">(3) Added AddUser Menu. Connection between UI and backend is working. </w:t>
+      </w:r>
+    </w:p>
+    <w:p>
+      <w:pPr>
+        <w:rPr>
+          <w:rFonts w:asciiTheme="majorHAnsi" w:hAnsiTheme="majorHAnsi"/>
+        </w:rPr>
+      </w:pPr>
+      <w:r>
+        <w:rPr>
+          <w:rFonts w:asciiTheme="majorHAnsi" w:hAnsiTheme="majorHAnsi"/>
+        </w:rPr>
+        <w:tab/>
+        <w:t>- On submit button click, new user is added to DB</w:t>
+      </w:r>
+    </w:p>
+    <w:p>
+      <w:pPr>
+        <w:rPr>
+          <w:rFonts w:asciiTheme="majorHAnsi" w:hAnsiTheme="majorHAnsi"/>
+        </w:rPr>
+      </w:pPr>
+      <w:r>
+        <w:rPr>
+          <w:rFonts w:asciiTheme="majorHAnsi" w:hAnsiTheme="majorHAnsi"/>
+        </w:rPr>
+        <w:tab/>
+        <w:t>- On cancel button click, the current screen is closed</w:t>
+      </w:r>
+    </w:p>
+    <w:p>
+      <w:pPr>
+        <w:rPr>
+          <w:rFonts w:asciiTheme="majorHAnsi" w:hAnsiTheme="majorHAnsi"/>
+        </w:rPr>
+      </w:pPr>
+      <w:r>
+        <w:rPr>
+          <w:rFonts w:asciiTheme="majorHAnsi" w:hAnsiTheme="majorHAnsi"/>
+        </w:rPr>
+        <w:lastRenderedPageBreak/>
+        <w:t>(4) Added AddBook Menu. Connection between UI and backend is working.</w:t>
+      </w:r>
+    </w:p>
+    <w:p>
+      <w:pPr>
+        <w:rPr>
+          <w:rFonts w:asciiTheme="majorHAnsi" w:hAnsiTheme="majorHAnsi"/>
+        </w:rPr>
+      </w:pPr>
+      <w:r>
+        <w:rPr>
+          <w:rFonts w:asciiTheme="majorHAnsi" w:hAnsiTheme="majorHAnsi"/>
+        </w:rPr>
+        <w:tab/>
+        <w:t>- On submit button click, new</w:t>
+      </w:r>
+      <w:r>
+        <w:rPr>
+          <w:rFonts w:asciiTheme="majorHAnsi" w:hAnsiTheme="majorHAnsi"/>
+        </w:rPr>
+        <w:t xml:space="preserve"> book</w:t>
+      </w:r>
+      <w:bookmarkStart w:id="0" w:name="_GoBack"/>
+      <w:bookmarkEnd w:id="0"/>
+      <w:r>
+        <w:rPr>
+          <w:rFonts w:asciiTheme="majorHAnsi" w:hAnsiTheme="majorHAnsi"/>
+        </w:rPr>
+        <w:t xml:space="preserve"> is added to DB</w:t>
+      </w:r>
+    </w:p>
+    <w:p>
+      <w:pPr>
+        <w:rPr>
+          <w:rFonts w:asciiTheme="majorHAnsi" w:hAnsiTheme="majorHAnsi"/>
+        </w:rPr>
+      </w:pPr>
+      <w:r>
+        <w:rPr>
+          <w:rFonts w:asciiTheme="majorHAnsi" w:hAnsiTheme="majorHAnsi"/>
+        </w:rPr>
+        <w:tab/>
+        <w:t>- On cancel button click, the current screen is closed</w:t>
+      </w:r>
+    </w:p>
+    <w:p>
+      <w:pPr>
+        <w:rPr>
+          <w:rFonts w:asciiTheme="majorHAnsi" w:hAnsiTheme="majorHAnsi"/>
+        </w:rPr>
+      </w:pPr>
+      <w:r>
+        <w:rPr>
+          <w:rFonts w:asciiTheme="majorHAnsi" w:hAnsiTheme="majorHAnsi"/>
+        </w:rPr>
+        <w:t>(5) Added/Modified several java components.</w:t>
+      </w:r>
+    </w:p>
+    <w:p>
+      <w:pPr>
+        <w:rPr>
+          <w:rFonts w:asciiTheme="majorHAnsi" w:hAnsiTheme="majorHAnsi"/>
+        </w:rPr>
+      </w:pPr>
+      <w:r>
+        <w:rPr>
+          <w:rFonts w:asciiTheme="majorHAnsi" w:hAnsiTheme="majorHAnsi"/>
+        </w:rPr>
+        <w:t>(6) Updated Journal doc.</w:t>
+      </w:r>
+    </w:p>
+    <w:p>
+      <w:pPr>
+        <w:rPr>
+          <w:rFonts w:asciiTheme="majorHAnsi" w:hAnsiTheme="majorHAnsi"/>
+        </w:rPr>
+      </w:pPr>
+      <w:r>
+        <w:rPr>
+          <w:rFonts w:asciiTheme="majorHAnsi" w:hAnsiTheme="majorHAnsi"/>
+        </w:rPr>
+        <w:t>(7) Created PostgreSQL DB.</w:t>
       </w:r>
     </w:p>
     <w:p>
@@ -2436,10 +2507,7 @@
         </w:numPr>
       </w:pPr>
       <w:r>
-        <w:t xml:space="preserve">Updated the </w:t>
-      </w:r>
-      <w:r>
-        <w:t>Group Journal doc</w:t>
+        <w:t>Updated the Group Journal doc</w:t>
       </w:r>
     </w:p>
     <w:p>
@@ -2475,15 +2543,7 @@
         </w:numPr>
       </w:pPr>
       <w:r>
-        <w:t xml:space="preserve">Create </w:t>
-      </w:r>
-      <w:proofErr w:type="spellStart"/>
-      <w:r>
-        <w:t>MariaDB</w:t>
-      </w:r>
-      <w:proofErr w:type="spellEnd"/>
-      <w:r>
-        <w:t xml:space="preserve"> tables and populated with data.</w:t>
+        <w:t>Create MariaDB tables and populated with data.</w:t>
       </w:r>
     </w:p>
     <w:p>
@@ -2494,18 +2554,8 @@
           <w:numId w:val="4"/>
         </w:numPr>
       </w:pPr>
-      <w:bookmarkStart w:id="0" w:name="_GoBack"/>
-      <w:bookmarkEnd w:id="0"/>
-      <w:r>
-        <w:t xml:space="preserve">Continued to work at getting a </w:t>
-      </w:r>
-      <w:proofErr w:type="spellStart"/>
-      <w:r>
-        <w:t>JavaSwing</w:t>
-      </w:r>
-      <w:proofErr w:type="spellEnd"/>
-      <w:r>
-        <w:t xml:space="preserve"> button to display a database table. I was partially successful, but there is still one bug with this test. I a</w:t>
+      <w:r>
+        <w:t>Continued to work at getting a JavaSwing button to display a database table. I was partially successful, but there is still one bug with this test. I a</w:t>
       </w:r>
       <w:r>
         <w:t xml:space="preserve">dded POC code to </w:t>
@@ -2537,7 +2587,7 @@
 </file>
 
 <file path=word/numbering.xml><?xml version="1.0" encoding="utf-8"?>
-<w:numbering xmlns:wpc="http://schemas.microsoft.com/office/word/2010/wordprocessingCanvas" xmlns:mc="http://schemas.openxmlformats.org/markup-compatibility/2006" xmlns:o="urn:schemas-microsoft-com:office:office" xmlns:r="http://schemas.openxmlformats.org/officeDocument/2006/relationships" xmlns:m="http://schemas.openxmlformats.org/officeDocument/2006/math" xmlns:v="urn:schemas-microsoft-com:vml" xmlns:wp14="http://schemas.microsoft.com/office/word/2010/wordprocessingDrawing" xmlns:wp="http://schemas.openxmlformats.org/drawingml/2006/wordprocessingDrawing" xmlns:w10="urn:schemas-microsoft-com:office:word" xmlns:w="http://schemas.openxmlformats.org/wordprocessingml/2006/main" xmlns:w14="http://schemas.microsoft.com/office/word/2010/wordml" xmlns:wpg="http://schemas.microsoft.com/office/word/2010/wordprocessingGroup" xmlns:wpi="http://schemas.microsoft.com/office/word/2010/wordprocessingInk" xmlns:wne="http://schemas.microsoft.com/office/word/2006/wordml" xmlns:wps="http://schemas.microsoft.com/office/word/2010/wordprocessingShape" mc:Ignorable="w14 wp14">
+<w:numbering xmlns:wpc="http://schemas.microsoft.com/office/word/2010/wordprocessingCanvas" xmlns:mo="http://schemas.microsoft.com/office/mac/office/2008/main" xmlns:mc="http://schemas.openxmlformats.org/markup-compatibility/2006" xmlns:mv="urn:schemas-microsoft-com:mac:vml" xmlns:o="urn:schemas-microsoft-com:office:office" xmlns:r="http://schemas.openxmlformats.org/officeDocument/2006/relationships" xmlns:m="http://schemas.openxmlformats.org/officeDocument/2006/math" xmlns:v="urn:schemas-microsoft-com:vml" xmlns:wp14="http://schemas.microsoft.com/office/word/2010/wordprocessingDrawing" xmlns:wp="http://schemas.openxmlformats.org/drawingml/2006/wordprocessingDrawing" xmlns:w10="urn:schemas-microsoft-com:office:word" xmlns:w="http://schemas.openxmlformats.org/wordprocessingml/2006/main" xmlns:w14="http://schemas.microsoft.com/office/word/2010/wordml" xmlns:wpg="http://schemas.microsoft.com/office/word/2010/wordprocessingGroup" xmlns:wpi="http://schemas.microsoft.com/office/word/2010/wordprocessingInk" xmlns:wne="http://schemas.microsoft.com/office/word/2006/wordml" xmlns:wps="http://schemas.microsoft.com/office/word/2010/wordprocessingShape" mc:Ignorable="w14 wp14">
   <w:abstractNum w:abstractNumId="0">
     <w:nsid w:val="00892B9C"/>
     <w:multiLevelType w:val="hybridMultilevel"/>
@@ -3016,7 +3066,7 @@
     </w:rPrDefault>
     <w:pPrDefault/>
   </w:docDefaults>
-  <w:latentStyles w:defLockedState="0" w:defUIPriority="99" w:defSemiHidden="1" w:defUnhideWhenUsed="1" w:defQFormat="0" w:count="267">
+  <w:latentStyles w:defLockedState="0" w:defUIPriority="99" w:defSemiHidden="1" w:defUnhideWhenUsed="1" w:defQFormat="0" w:count="276">
     <w:lsdException w:name="Normal" w:semiHidden="0" w:uiPriority="0" w:unhideWhenUsed="0" w:qFormat="1"/>
     <w:lsdException w:name="heading 1" w:semiHidden="0" w:uiPriority="9" w:unhideWhenUsed="0" w:qFormat="1"/>
     <w:lsdException w:name="heading 2" w:uiPriority="9" w:qFormat="1"/>
@@ -3241,7 +3291,7 @@
 </file>
 
 <file path=word/stylesWithEffects.xml><?xml version="1.0" encoding="utf-8"?>
-<w:styles xmlns:wpc="http://schemas.microsoft.com/office/word/2010/wordprocessingCanvas" xmlns:mc="http://schemas.openxmlformats.org/markup-compatibility/2006" xmlns:o="urn:schemas-microsoft-com:office:office" xmlns:r="http://schemas.openxmlformats.org/officeDocument/2006/relationships" xmlns:m="http://schemas.openxmlformats.org/officeDocument/2006/math" xmlns:v="urn:schemas-microsoft-com:vml" xmlns:wp14="http://schemas.microsoft.com/office/word/2010/wordprocessingDrawing" xmlns:wp="http://schemas.openxmlformats.org/drawingml/2006/wordprocessingDrawing" xmlns:w10="urn:schemas-microsoft-com:office:word" xmlns:w="http://schemas.openxmlformats.org/wordprocessingml/2006/main" xmlns:w14="http://schemas.microsoft.com/office/word/2010/wordml" xmlns:wpg="http://schemas.microsoft.com/office/word/2010/wordprocessingGroup" xmlns:wpi="http://schemas.microsoft.com/office/word/2010/wordprocessingInk" xmlns:wne="http://schemas.microsoft.com/office/word/2006/wordml" xmlns:wps="http://schemas.microsoft.com/office/word/2010/wordprocessingShape" mc:Ignorable="w14 wp14">
+<w:styles xmlns:wpc="http://schemas.microsoft.com/office/word/2010/wordprocessingCanvas" xmlns:mo="http://schemas.microsoft.com/office/mac/office/2008/main" xmlns:mc="http://schemas.openxmlformats.org/markup-compatibility/2006" xmlns:mv="urn:schemas-microsoft-com:mac:vml" xmlns:o="urn:schemas-microsoft-com:office:office" xmlns:r="http://schemas.openxmlformats.org/officeDocument/2006/relationships" xmlns:m="http://schemas.openxmlformats.org/officeDocument/2006/math" xmlns:v="urn:schemas-microsoft-com:vml" xmlns:wp14="http://schemas.microsoft.com/office/word/2010/wordprocessingDrawing" xmlns:wp="http://schemas.openxmlformats.org/drawingml/2006/wordprocessingDrawing" xmlns:w10="urn:schemas-microsoft-com:office:word" xmlns:w="http://schemas.openxmlformats.org/wordprocessingml/2006/main" xmlns:w14="http://schemas.microsoft.com/office/word/2010/wordml" xmlns:wpg="http://schemas.microsoft.com/office/word/2010/wordprocessingGroup" xmlns:wpi="http://schemas.microsoft.com/office/word/2010/wordprocessingInk" xmlns:wne="http://schemas.microsoft.com/office/word/2006/wordml" xmlns:wps="http://schemas.microsoft.com/office/word/2010/wordprocessingShape" mc:Ignorable="w14 wp14">
   <w:docDefaults>
     <w:rPrDefault>
       <w:rPr>
@@ -3253,7 +3303,7 @@
     </w:rPrDefault>
     <w:pPrDefault/>
   </w:docDefaults>
-  <w:latentStyles w:defLockedState="0" w:defUIPriority="99" w:defSemiHidden="1" w:defUnhideWhenUsed="1" w:defQFormat="0" w:count="267">
+  <w:latentStyles w:defLockedState="0" w:defUIPriority="99" w:defSemiHidden="1" w:defUnhideWhenUsed="1" w:defQFormat="0" w:count="276">
     <w:lsdException w:name="Normal" w:semiHidden="0" w:uiPriority="0" w:unhideWhenUsed="0" w:qFormat="1"/>
     <w:lsdException w:name="heading 1" w:semiHidden="0" w:uiPriority="9" w:unhideWhenUsed="0" w:qFormat="1"/>
     <w:lsdException w:name="heading 2" w:uiPriority="9" w:qFormat="1"/>

</xml_diff>

<commit_message>
Journal and Status Update
</commit_message>
<xml_diff>
--- a/DOCS/Group Journal.docx
+++ b/DOCS/Group Journal.docx
@@ -3315,8 +3315,6 @@
         </w:rPr>
         <w:t xml:space="preserve"> added the following:</w:t>
       </w:r>
-      <w:bookmarkStart w:id="0" w:name="_GoBack"/>
-      <w:bookmarkEnd w:id="0"/>
     </w:p>
     <w:p>
       <w:pPr>
@@ -3604,6 +3602,49 @@
       <w:pPr>
         <w:pStyle w:val="ListParagraph"/>
         <w:numPr>
+          <w:ilvl w:val="1"/>
+          <w:numId w:val="5"/>
+        </w:numPr>
+        <w:spacing w:after="0" w:line="240" w:lineRule="auto"/>
+        <w:rPr>
+          <w:sz w:val="28"/>
+          <w:szCs w:val="28"/>
+        </w:rPr>
+      </w:pPr>
+      <w:hyperlink r:id="rId10" w:history="1">
+        <w:r>
+          <w:rPr>
+            <w:rStyle w:val="Hyperlink"/>
+          </w:rPr>
+          <w:t>https://github.com/bputrevu/ICS499_Project_Library/blob/master/src/UI/HoldBook.ja</w:t>
+        </w:r>
+      </w:hyperlink>
+    </w:p>
+    <w:p>
+      <w:pPr>
+        <w:pStyle w:val="ListParagraph"/>
+        <w:numPr>
+          <w:ilvl w:val="1"/>
+          <w:numId w:val="5"/>
+        </w:numPr>
+        <w:spacing w:after="0" w:line="240" w:lineRule="auto"/>
+        <w:rPr>
+          <w:sz w:val="28"/>
+          <w:szCs w:val="28"/>
+        </w:rPr>
+      </w:pPr>
+      <w:r>
+        <w:rPr>
+          <w:sz w:val="28"/>
+          <w:szCs w:val="28"/>
+        </w:rPr>
+        <w:t>Creates transaction</w:t>
+      </w:r>
+    </w:p>
+    <w:p>
+      <w:pPr>
+        <w:pStyle w:val="ListParagraph"/>
+        <w:numPr>
           <w:ilvl w:val="0"/>
           <w:numId w:val="5"/>
         </w:numPr>
@@ -3618,7 +3659,53 @@
           <w:sz w:val="28"/>
           <w:szCs w:val="28"/>
         </w:rPr>
-        <w:t>Searching for a book</w:t>
+        <w:lastRenderedPageBreak/>
+        <w:t>Removing a hold on a book</w:t>
+      </w:r>
+    </w:p>
+    <w:p>
+      <w:pPr>
+        <w:pStyle w:val="ListParagraph"/>
+        <w:numPr>
+          <w:ilvl w:val="1"/>
+          <w:numId w:val="5"/>
+        </w:numPr>
+        <w:spacing w:after="0" w:line="240" w:lineRule="auto"/>
+        <w:rPr>
+          <w:sz w:val="28"/>
+          <w:szCs w:val="28"/>
+        </w:rPr>
+      </w:pPr>
+      <w:hyperlink r:id="rId11" w:history="1">
+        <w:r>
+          <w:rPr>
+            <w:rStyle w:val="Hyperlink"/>
+            <w:sz w:val="28"/>
+            <w:szCs w:val="28"/>
+          </w:rPr>
+          <w:t>https://github.com/bputrevu/ICS499_Project_Library/blob/master/src/UI/RemoveHold.java</w:t>
+        </w:r>
+      </w:hyperlink>
+    </w:p>
+    <w:p>
+      <w:pPr>
+        <w:pStyle w:val="ListParagraph"/>
+        <w:numPr>
+          <w:ilvl w:val="1"/>
+          <w:numId w:val="5"/>
+        </w:numPr>
+        <w:spacing w:after="0" w:line="240" w:lineRule="auto"/>
+        <w:rPr>
+          <w:sz w:val="28"/>
+          <w:szCs w:val="28"/>
+        </w:rPr>
+      </w:pPr>
+      <w:r>
+        <w:rPr>
+          <w:sz w:val="28"/>
+          <w:szCs w:val="28"/>
+        </w:rPr>
+        <w:t>Creates a transaction</w:t>
       </w:r>
     </w:p>
     <w:p>
@@ -3639,14 +3726,14 @@
           <w:sz w:val="28"/>
           <w:szCs w:val="28"/>
         </w:rPr>
-        <w:t>Deleting a book from the Book List</w:t>
-      </w:r>
-    </w:p>
-    <w:p>
-      <w:pPr>
-        <w:pStyle w:val="ListParagraph"/>
-        <w:numPr>
-          <w:ilvl w:val="0"/>
+        <w:t>Renewing a book</w:t>
+      </w:r>
+    </w:p>
+    <w:p>
+      <w:pPr>
+        <w:pStyle w:val="ListParagraph"/>
+        <w:numPr>
+          <w:ilvl w:val="1"/>
           <w:numId w:val="5"/>
         </w:numPr>
         <w:spacing w:after="0" w:line="240" w:lineRule="auto"/>
@@ -3655,50 +3742,7 @@
           <w:szCs w:val="28"/>
         </w:rPr>
       </w:pPr>
-      <w:r>
-        <w:rPr>
-          <w:sz w:val="28"/>
-          <w:szCs w:val="28"/>
-        </w:rPr>
-        <w:lastRenderedPageBreak/>
-        <w:t>Removing a hold on a book</w:t>
-      </w:r>
-    </w:p>
-    <w:p>
-      <w:pPr>
-        <w:pStyle w:val="ListParagraph"/>
-        <w:numPr>
-          <w:ilvl w:val="0"/>
-          <w:numId w:val="5"/>
-        </w:numPr>
-        <w:spacing w:after="0" w:line="240" w:lineRule="auto"/>
-        <w:rPr>
-          <w:sz w:val="28"/>
-          <w:szCs w:val="28"/>
-        </w:rPr>
-      </w:pPr>
-      <w:r>
-        <w:rPr>
-          <w:sz w:val="28"/>
-          <w:szCs w:val="28"/>
-        </w:rPr>
-        <w:t>Renewing a book</w:t>
-      </w:r>
-    </w:p>
-    <w:p>
-      <w:pPr>
-        <w:pStyle w:val="ListParagraph"/>
-        <w:numPr>
-          <w:ilvl w:val="1"/>
-          <w:numId w:val="5"/>
-        </w:numPr>
-        <w:spacing w:after="0" w:line="240" w:lineRule="auto"/>
-        <w:rPr>
-          <w:sz w:val="28"/>
-          <w:szCs w:val="28"/>
-        </w:rPr>
-      </w:pPr>
-      <w:hyperlink r:id="rId10" w:history="1">
+      <w:hyperlink r:id="rId12" w:history="1">
         <w:r>
           <w:rPr>
             <w:rStyle w:val="Hyperlink"/>
@@ -3785,7 +3829,7 @@
           <w:szCs w:val="28"/>
         </w:rPr>
       </w:pPr>
-      <w:hyperlink r:id="rId11" w:history="1">
+      <w:hyperlink r:id="rId13" w:history="1">
         <w:r>
           <w:rPr>
             <w:rStyle w:val="Hyperlink"/>
@@ -3844,7 +3888,7 @@
         <w:tab/>
         <w:t xml:space="preserve">Several models: </w:t>
       </w:r>
-      <w:hyperlink r:id="rId12" w:history="1">
+      <w:hyperlink r:id="rId14" w:history="1">
         <w:r>
           <w:rPr>
             <w:rStyle w:val="Hyperlink"/>
@@ -3857,7 +3901,7 @@
       <w:r>
         <w:tab/>
       </w:r>
-      <w:hyperlink r:id="rId13" w:history="1">
+      <w:hyperlink r:id="rId15" w:history="1">
         <w:r>
           <w:rPr>
             <w:rStyle w:val="Hyperlink"/>
@@ -3867,7 +3911,7 @@
       </w:hyperlink>
     </w:p>
     <w:p>
-      <w:hyperlink r:id="rId14" w:history="1">
+      <w:hyperlink r:id="rId16" w:history="1">
         <w:r>
           <w:rPr>
             <w:rStyle w:val="Hyperlink"/>
@@ -3877,6 +3921,10 @@
       </w:hyperlink>
     </w:p>
     <w:p/>
+    <w:p>
+      <w:bookmarkStart w:id="0" w:name="_GoBack"/>
+      <w:bookmarkEnd w:id="0"/>
+    </w:p>
     <w:p>
       <w:pPr>
         <w:rPr>

</xml_diff>